<commit_message>
so do he thong
</commit_message>
<xml_diff>
--- a/report/final_report.docx
+++ b/report/final_report.docx
@@ -108,18 +108,69 @@
         <w:spacing w:line="240" w:lineRule="auto"/>
         <w:jc w:val="center"/>
       </w:pPr>
-      <w:r>
-        <w:t>Hieu.nt</w:t>
-      </w:r>
-      <w:r>
-        <w:t>@</w:t>
-      </w:r>
-      <w:r>
-        <w:t>sis.</w:t>
-      </w:r>
-      <w:r>
-        <w:t>hust.edu.vn</w:t>
-      </w:r>
+      <w:hyperlink r:id="rId11">
+        <w:r>
+          <w:rPr>
+            <w:rStyle w:val="Hyperlink"/>
+          </w:rPr>
+          <w:t>Hieu.nt</w:t>
+        </w:r>
+        <w:r>
+          <w:rPr>
+            <w:rStyle w:val="Hyperlink"/>
+          </w:rPr>
+          <w:t>213921</w:t>
+        </w:r>
+        <w:r>
+          <w:rPr>
+            <w:rStyle w:val="Hyperlink"/>
+          </w:rPr>
+          <w:t>@</w:t>
+        </w:r>
+        <w:r>
+          <w:rPr>
+            <w:rStyle w:val="Hyperlink"/>
+          </w:rPr>
+          <w:t>sis.</w:t>
+        </w:r>
+        <w:r>
+          <w:rPr>
+            <w:rStyle w:val="Hyperlink"/>
+          </w:rPr>
+          <w:t>hust.edu.vn</w:t>
+        </w:r>
+      </w:hyperlink>
+    </w:p>
+    <w:p>
+      <w:pPr>
+        <w:spacing w:line="240" w:lineRule="auto"/>
+        <w:jc w:val="center"/>
+        <w:rPr>
+          <w:b/>
+          <w:bCs/>
+        </w:rPr>
+      </w:pPr>
+      <w:r>
+        <w:rPr>
+          <w:b/>
+          <w:bCs/>
+        </w:rPr>
+        <w:t>NGUYỄN THỊ TUYẾT TRINH</w:t>
+      </w:r>
+    </w:p>
+    <w:p>
+      <w:pPr>
+        <w:spacing w:line="240" w:lineRule="auto"/>
+        <w:jc w:val="center"/>
+      </w:pPr>
+      <w:hyperlink r:id="rId12">
+        <w:r>
+          <w:rPr>
+            <w:rStyle w:val="Hyperlink"/>
+          </w:rPr>
+          <w:t>Trinh.ntt214114@sis.hust.edu.vn</w:t>
+        </w:r>
+      </w:hyperlink>
     </w:p>
     <w:p>
       <w:pPr>
@@ -178,8 +229,8 @@
         <w:tblLook w:val="04A0" w:firstRow="1" w:lastRow="0" w:firstColumn="1" w:lastColumn="0" w:noHBand="0" w:noVBand="1"/>
       </w:tblPr>
       <w:tblGrid>
-        <w:gridCol w:w="3261"/>
-        <w:gridCol w:w="5351"/>
+        <w:gridCol w:w="3196"/>
+        <w:gridCol w:w="5200"/>
       </w:tblGrid>
       <w:tr>
         <w:tc>
@@ -403,9 +454,9 @@
                     </wp:anchor>
                   </w:drawing>
                 </mc:Choice>
-                <mc:Fallback>
-                  <w:pict>
-                    <v:line w14:anchorId="3CE6B0C3" id="Straight Connector 1" o:spid="_x0000_s1026" style="position:absolute;flip:y;z-index:251650048;visibility:visible;mso-wrap-style:square;mso-width-percent:0;mso-height-percent:0;mso-wrap-distance-left:9pt;mso-wrap-distance-top:0;mso-wrap-distance-right:9pt;mso-wrap-distance-bottom:0;mso-position-horizontal:absolute;mso-position-horizontal-relative:text;mso-position-vertical:absolute;mso-position-vertical-relative:text;mso-width-percent:0;mso-height-percent:0;mso-width-relative:margin;mso-height-relative:margin" from="175.05pt,13.6pt" to="291.25pt,13.6pt" o:gfxdata="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" strokecolor="black [3213]" strokeweight=".5pt">
+                <mc:Fallback xmlns:a14="http://schemas.microsoft.com/office/drawing/2010/main" xmlns:pic="http://schemas.openxmlformats.org/drawingml/2006/picture" xmlns:a="http://schemas.openxmlformats.org/drawingml/2006/main">
+                  <w:pict w14:anchorId="4CDC75AB">
+                    <v:line id="Straight Connector 1" style="position:absolute;flip:y;z-index:251650048;visibility:visible;mso-wrap-style:square;mso-width-percent:0;mso-height-percent:0;mso-wrap-distance-left:9pt;mso-wrap-distance-top:0;mso-wrap-distance-right:9pt;mso-wrap-distance-bottom:0;mso-position-horizontal:absolute;mso-position-horizontal-relative:text;mso-position-vertical:absolute;mso-position-vertical-relative:text;mso-width-percent:0;mso-height-percent:0;mso-width-relative:margin;mso-height-relative:margin" o:spid="_x0000_s1026" strokecolor="black [3213]" strokeweight=".5pt" from="175.05pt,13.6pt" to="291.25pt,13.6pt" w14:anchorId="06F74D54" o:gfxdata="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">
                       <v:stroke joinstyle="miter"/>
                     </v:line>
                   </w:pict>
@@ -540,31 +591,30 @@
               <w:jc w:val="center"/>
               <w:rPr>
                 <w:b/>
+                <w:bCs/>
               </w:rPr>
             </w:pPr>
             <w:r>
               <w:rPr>
                 <w:b/>
+                <w:bCs/>
               </w:rPr>
               <w:t>HÀ NỘI, 6/20</w:t>
             </w:r>
             <w:r>
               <w:rPr>
                 <w:b/>
+                <w:bCs/>
               </w:rPr>
               <w:t>2</w:t>
             </w:r>
             <w:r>
               <w:rPr>
                 <w:b/>
+                <w:bCs/>
               </w:rPr>
               <w:t>5</w:t>
             </w:r>
-          </w:p>
-          <w:p>
-            <w:pPr>
-              <w:jc w:val="center"/>
-            </w:pPr>
           </w:p>
         </w:tc>
       </w:tr>
@@ -602,18 +652,18 @@
     <w:tbl>
       <w:tblPr>
         <w:tblStyle w:val="TableGrid"/>
-        <w:tblW w:w="0" w:type="auto"/>
+        <w:tblW w:w="8494" w:type="dxa"/>
         <w:tblLook w:val="04A0" w:firstRow="1" w:lastRow="0" w:firstColumn="1" w:lastColumn="0" w:noHBand="0" w:noVBand="1"/>
       </w:tblPr>
       <w:tblGrid>
-        <w:gridCol w:w="2906"/>
-        <w:gridCol w:w="2907"/>
-        <w:gridCol w:w="2907"/>
+        <w:gridCol w:w="2535"/>
+        <w:gridCol w:w="3118"/>
+        <w:gridCol w:w="2841"/>
       </w:tblGrid>
       <w:tr>
         <w:tc>
           <w:tcPr>
-            <w:tcW w:w="2906" w:type="dxa"/>
+            <w:tcW w:w="2535" w:type="dxa"/>
           </w:tcPr>
           <w:p>
             <w:r>
@@ -623,7 +673,7 @@
         </w:tc>
         <w:tc>
           <w:tcPr>
-            <w:tcW w:w="2907" w:type="dxa"/>
+            <w:tcW w:w="3118" w:type="dxa"/>
           </w:tcPr>
           <w:p>
             <w:r>
@@ -633,7 +683,7 @@
         </w:tc>
         <w:tc>
           <w:tcPr>
-            <w:tcW w:w="2907" w:type="dxa"/>
+            <w:tcW w:w="2841" w:type="dxa"/>
           </w:tcPr>
           <w:p>
             <w:r>
@@ -645,7 +695,7 @@
       <w:tr>
         <w:tc>
           <w:tcPr>
-            <w:tcW w:w="2906" w:type="dxa"/>
+            <w:tcW w:w="2535" w:type="dxa"/>
           </w:tcPr>
           <w:p>
             <w:r>
@@ -655,37 +705,45 @@
         </w:tc>
         <w:tc>
           <w:tcPr>
-            <w:tcW w:w="2907" w:type="dxa"/>
+            <w:tcW w:w="3118" w:type="dxa"/>
+          </w:tcPr>
+          <w:p>
+            <w:r>
+              <w:t>Nguyễn Thị Tuyết Trinh</w:t>
+            </w:r>
+          </w:p>
+        </w:tc>
+        <w:tc>
+          <w:tcPr>
+            <w:tcW w:w="2841" w:type="dxa"/>
+          </w:tcPr>
+          <w:p>
+            <w:r>
+              <w:t>MSSV: 20214114</w:t>
+            </w:r>
+          </w:p>
+        </w:tc>
+      </w:tr>
+      <w:tr>
+        <w:tc>
+          <w:tcPr>
+            <w:tcW w:w="2535" w:type="dxa"/>
+          </w:tcPr>
+          <w:p>
+            <w:r>
+              <w:t>Họ và tên sinh viên:</w:t>
+            </w:r>
+          </w:p>
+        </w:tc>
+        <w:tc>
+          <w:tcPr>
+            <w:tcW w:w="3118" w:type="dxa"/>
           </w:tcPr>
           <w:p/>
         </w:tc>
         <w:tc>
           <w:tcPr>
-            <w:tcW w:w="2907" w:type="dxa"/>
-          </w:tcPr>
-          <w:p/>
-        </w:tc>
-      </w:tr>
-      <w:tr>
-        <w:tc>
-          <w:tcPr>
-            <w:tcW w:w="2906" w:type="dxa"/>
-          </w:tcPr>
-          <w:p>
-            <w:r>
-              <w:t>Họ và tên sinh viên:</w:t>
-            </w:r>
-          </w:p>
-        </w:tc>
-        <w:tc>
-          <w:tcPr>
-            <w:tcW w:w="2907" w:type="dxa"/>
-          </w:tcPr>
-          <w:p/>
-        </w:tc>
-        <w:tc>
-          <w:tcPr>
-            <w:tcW w:w="2907" w:type="dxa"/>
+            <w:tcW w:w="2841" w:type="dxa"/>
           </w:tcPr>
           <w:p/>
         </w:tc>
@@ -904,6 +962,29 @@
         <w:t xml:space="preserve"> </w:t>
       </w:r>
     </w:p>
+    <w:p>
+      <w:pPr>
+        <w:rPr>
+          <w:b/>
+          <w:bCs/>
+        </w:rPr>
+      </w:pPr>
+      <w:r>
+        <w:rPr>
+          <w:b/>
+          <w:bCs/>
+        </w:rPr>
+        <w:t>Lời cam đoan</w:t>
+      </w:r>
+    </w:p>
+    <w:p>
+      <w:r>
+        <w:t xml:space="preserve">Đây là mục tùy chọn, nên viết ngắn gọn, cam đoan về sản phẩm do chính nhóm thực hiện. Viết khoảng </w:t>
+      </w:r>
+      <w:r>
+        <w:t>100 từ.</w:t>
+      </w:r>
+    </w:p>
     <w:p/>
     <w:p/>
     <w:p/>
@@ -4490,8 +4571,8 @@
         <w:spacing w:after="160" w:line="259" w:lineRule="auto"/>
         <w:jc w:val="left"/>
         <w:sectPr>
-          <w:footerReference w:type="default" r:id="rId11"/>
-          <w:footerReference w:type="first" r:id="rId12"/>
+          <w:footerReference w:type="default" r:id="rId13"/>
+          <w:footerReference w:type="first" r:id="rId14"/>
           <w:pgSz w:w="11907" w:h="16840" w:code="9"/>
           <w:pgMar w:top="1134" w:right="1418" w:bottom="1134" w:left="1985" w:header="720" w:footer="386" w:gutter="0"/>
           <w:pgNumType w:fmt="lowerRoman"/>
@@ -4603,10 +4684,10 @@
       </w:tblPr>
       <w:tblGrid>
         <w:gridCol w:w="708"/>
-        <w:gridCol w:w="1691"/>
-        <w:gridCol w:w="2208"/>
-        <w:gridCol w:w="1325"/>
-        <w:gridCol w:w="2680"/>
+        <w:gridCol w:w="1653"/>
+        <w:gridCol w:w="2138"/>
+        <w:gridCol w:w="1306"/>
+        <w:gridCol w:w="2581"/>
       </w:tblGrid>
       <w:tr>
         <w:tc>
@@ -4773,7 +4854,13 @@
           </w:tcPr>
           <w:p>
             <w:r>
-              <w:t>Phần lớn do ngạt thở hoặc bị thương do nhảy khỏi tòa nhà từ tầng cao.</w:t>
+              <w:t xml:space="preserve">Phần lớn do ngạt </w:t>
+            </w:r>
+            <w:r>
+              <w:t>khói</w:t>
+            </w:r>
+            <w:r>
+              <w:t xml:space="preserve"> hoặc bị thương do nhảy khỏi tòa nhà từ tầng cao.</w:t>
             </w:r>
           </w:p>
         </w:tc>
@@ -5303,13 +5390,7 @@
         <w:t>. Các cảm biến này liên tục giám sát</w:t>
       </w:r>
       <w:r>
-        <w:t xml:space="preserve"> </w:t>
-      </w:r>
-      <w:r>
-        <w:t>nồng độ hạt bụi mịn và khí cháy</w:t>
-      </w:r>
-      <w:r>
-        <w:t>.</w:t>
+        <w:t xml:space="preserve"> nồng độ hạt bụi mịn và khí cháy.</w:t>
       </w:r>
       <w:r>
         <w:t xml:space="preserve"> Mọi biến đổi bất thường sẽ được ghi nhận và đánh giá nhằm phát hiện sớm khả năng xảy ra </w:t>
@@ -5353,10 +5434,7 @@
         <w:pStyle w:val="Heading3"/>
       </w:pPr>
       <w:r>
-        <w:t xml:space="preserve">Xử lý dữ liệu tại biên </w:t>
-      </w:r>
-      <w:r>
-        <w:t>(Edge Computing)</w:t>
+        <w:t>Xử lý dữ liệu tại biên (Edge Computing)</w:t>
       </w:r>
     </w:p>
     <w:p>
@@ -5453,10 +5531,7 @@
         </w:numPr>
       </w:pPr>
       <w:r>
-        <w:t xml:space="preserve">Tổng hợp dữ liệu </w:t>
-      </w:r>
-      <w:r>
-        <w:t xml:space="preserve">thu được: </w:t>
+        <w:t xml:space="preserve">Tổng hợp dữ liệu thu được: </w:t>
       </w:r>
       <w:r>
         <w:t>Hệ thống sẽ liên tục thu thập và phân tích dữ liệu từ cảm biến và hình ảnh/video từ camera xử lý bởi AI. Việc tích hợp này cho phép hệ thống đánh giá chính xác tình trạng cháy dựa trên nhiều nguồn dữ liệu khác nhau.</w:t>
@@ -5471,20 +5546,17 @@
         </w:numPr>
       </w:pPr>
       <w:r>
-        <w:t>Cảnh báo nội bộ và kích hoạt sơ tán</w:t>
-      </w:r>
-      <w:r>
-        <w:t xml:space="preserve">: </w:t>
-      </w:r>
-      <w:r>
-        <w:t xml:space="preserve">Ngay khi phát hiện dấu hiệu cháy qua cảm biến hoặc khi hình ảnh được AI nhận diện có đặc trưng của đám </w:t>
+        <w:t xml:space="preserve">Cảnh báo nội bộ và kích hoạt sơ tán: </w:t>
+      </w:r>
+      <w:r>
+        <w:t xml:space="preserve">Ngay khi phát hiện dấu hiệu cháy qua cảm biến hoặc khi hình ảnh được AI nhận diện có đặc trưng của đám cháy, hệ thống sẽ kích hoạt cảnh báo nội bộ tại tầng bằng cách bật đèn báo. </w:t>
+      </w:r>
+      <w:r>
+        <w:t xml:space="preserve">Sau </w:t>
       </w:r>
       <w:r>
         <w:lastRenderedPageBreak/>
-        <w:t xml:space="preserve">cháy, hệ thống sẽ kích hoạt cảnh báo nội bộ tại tầng bằng cách bật đèn báo. </w:t>
-      </w:r>
-      <w:r>
-        <w:t>Sau một khoảng thời gian</w:t>
+        <w:t>một khoảng thời gian</w:t>
       </w:r>
       <w:r>
         <w:t>, nếu</w:t>
@@ -5539,51 +5611,20 @@
       <w:r>
         <w:t>Mục tiêu phi chức năng</w:t>
       </w:r>
-      <w:bookmarkStart w:id="0" w:name="_GoBack"/>
-      <w:bookmarkEnd w:id="0"/>
-    </w:p>
-    <w:p>
-      <w:r>
-        <w:t>Lưu ý: t</w:t>
-      </w:r>
-      <w:r>
-        <w:t xml:space="preserve">ài liệu tham khảo là các tài liệu được trích dẫn trong đồ án, </w:t>
-      </w:r>
-      <w:r>
-        <w:rPr>
-          <w:u w:val="single"/>
-        </w:rPr>
-        <w:t>không phải là các tài liệu đã đọc</w:t>
-      </w:r>
-      <w:r>
-        <w:t>.</w:t>
-      </w:r>
-      <w:r>
-        <w:t xml:space="preserve"> Cách thức trích dẫn và tạo danh mục tài liệu tham khảo theo các bước sau:</w:t>
-      </w:r>
     </w:p>
     <w:p>
       <w:pPr>
         <w:pStyle w:val="ListParagraph"/>
         <w:numPr>
           <w:ilvl w:val="0"/>
-          <w:numId w:val="31"/>
+          <w:numId w:val="40"/>
         </w:numPr>
       </w:pPr>
       <w:r>
-        <w:t xml:space="preserve">Bước 1: </w:t>
-      </w:r>
-      <w:r>
-        <w:t xml:space="preserve">nhập thông tin chi tiết của từng </w:t>
-      </w:r>
-      <w:r>
-        <w:t xml:space="preserve">tài liệu </w:t>
-      </w:r>
-      <w:r>
-        <w:t>tham khảo</w:t>
-      </w:r>
-      <w:r>
-        <w:t>.</w:t>
+        <w:t xml:space="preserve">Tính bảo mật: </w:t>
+      </w:r>
+      <w:r>
+        <w:t>Đảm bảo chỉ những người dùng được ủy quyền mới có thể đăng nhập vào ứng dụng giám sát để xem hình ảnh và video từ camera. Hệ thống sẽ triển khai các cơ chế xác thực đơn nhằm ngăn chặn truy cập trái phép, mà không yêu cầu bảo vệ phức tạp dữ liệu cá nhân.</w:t>
       </w:r>
     </w:p>
     <w:p>
@@ -5591,23 +5632,46 @@
         <w:pStyle w:val="ListParagraph"/>
         <w:numPr>
           <w:ilvl w:val="0"/>
-          <w:numId w:val="31"/>
+          <w:numId w:val="40"/>
         </w:numPr>
       </w:pPr>
       <w:r>
-        <w:t>Bước 2: trích dẫn tài liệu tại các mục cần thiết.</w:t>
-      </w:r>
+        <w:t xml:space="preserve">Độ tin cậy và ổn định: </w:t>
+      </w:r>
+      <w:bookmarkStart w:id="0" w:name="_Toc21499679"/>
+      <w:r>
+        <w:t xml:space="preserve">Hệ thống phải luôn duy trì hoạt động liên tục trong mọi điều kiện. </w:t>
+      </w:r>
+      <w:r>
+        <w:t>Có thể nghiên cứu,</w:t>
+      </w:r>
+      <w:r>
+        <w:t xml:space="preserve"> tích hợp các giải pháp dự phòng, theo dõi trạng thái liên tục và cơ chế tự phục hồi khi gặp sự cố </w:t>
+      </w:r>
+      <w:r>
+        <w:t>để</w:t>
+      </w:r>
+      <w:r>
+        <w:t xml:space="preserve"> đảm bảo hiệu suất ổn định và tính sẵn sàng cao của toàn bộ hệ thống.</w:t>
+      </w:r>
+      <w:r>
+        <w:t xml:space="preserve"> </w:t>
+      </w:r>
+      <w:bookmarkEnd w:id="0"/>
     </w:p>
     <w:p>
       <w:pPr>
         <w:pStyle w:val="ListParagraph"/>
         <w:numPr>
           <w:ilvl w:val="0"/>
-          <w:numId w:val="31"/>
+          <w:numId w:val="40"/>
         </w:numPr>
       </w:pPr>
       <w:r>
-        <w:t>Bước 3: tạo danh mục tài liệu tham khảo</w:t>
+        <w:t xml:space="preserve">Khả năng mở rộng: </w:t>
+      </w:r>
+      <w:r>
+        <w:t>Với thiết kế theo mô hình phân mảnh, hệ thống có thể dễ dàng mở rộng hoặc bổ sung thêm các loại cảm biến và tính năng mới mà không ảnh hưởng đến hoạt động hiện tại. Điều này tạo điều kiện thuận lợi cho việc nâng cấp hệ thống khi có yêu cầu phát triển trong tương lai.</w:t>
       </w:r>
     </w:p>
     <w:p>
@@ -5615,65 +5679,492 @@
         <w:pStyle w:val="ListParagraph"/>
         <w:numPr>
           <w:ilvl w:val="0"/>
-          <w:numId w:val="32"/>
+          <w:numId w:val="40"/>
         </w:numPr>
-        <w:spacing w:before="120"/>
-        <w:ind w:left="714" w:hanging="357"/>
-        <w:contextualSpacing w:val="0"/>
-      </w:pPr>
-      <w:r>
-        <w:t xml:space="preserve">Bước 1: </w:t>
-      </w:r>
-      <w:r>
-        <w:t>nhập thông tin chi tiết của từng tài liệu tham khảo</w:t>
-      </w:r>
-    </w:p>
-    <w:p>
-      <w:r>
-        <w:t xml:space="preserve">Chọn "Reference" trên thanh công cụ </w:t>
-      </w:r>
-      <w:r>
+      </w:pPr>
+      <w:r>
+        <w:t xml:space="preserve">Dễ sử dụng: </w:t>
+      </w:r>
+      <w:r>
+        <w:t xml:space="preserve">Giao diện của hệ thống phải thân thiện, trực quan và dễ thao tác, cho phép người dùng ở mọi trình độ có thể nhanh chóng làm quen và sử dụng hiệu quả. </w:t>
+      </w:r>
+    </w:p>
+    <w:p>
+      <w:pPr>
+        <w:pStyle w:val="ListParagraph"/>
+        <w:numPr>
+          <w:ilvl w:val="0"/>
+          <w:numId w:val="40"/>
+        </w:numPr>
+      </w:pPr>
+      <w:r>
+        <w:t xml:space="preserve">Hiệu suất: </w:t>
+      </w:r>
+      <w:r>
+        <w:t>Hệ thống phải đảm bảo tốc độ phản hồi nhanh chóng với độ trễ ở mức tối thiểu, nhất là trong các tình huống khẩn cấp</w:t>
+      </w:r>
+      <w:r>
+        <w:t>.</w:t>
+      </w:r>
+    </w:p>
+    <w:p>
+      <w:pPr>
+        <w:pStyle w:val="Heading2"/>
+      </w:pPr>
+      <w:r>
+        <w:t>Phạm vi nghiên cứu</w:t>
+      </w:r>
+    </w:p>
+    <w:p>
+      <w:pPr>
+        <w:jc w:val="center"/>
+      </w:pPr>
+    </w:p>
+    <w:p>
+      <w:pPr>
+        <w:pStyle w:val="ListParagraph"/>
+        <w:jc w:val="center"/>
+      </w:pPr>
+    </w:p>
+    <w:p>
+      <w:pPr>
+        <w:pStyle w:val="Heading2"/>
+      </w:pPr>
+      <w:r>
+        <w:t>Phương pháp nghiên cứu</w:t>
+      </w:r>
+    </w:p>
+    <w:p>
+      <w:pPr>
+        <w:pStyle w:val="ListParagraph"/>
+        <w:numPr>
+          <w:ilvl w:val="0"/>
+          <w:numId w:val="40"/>
+        </w:numPr>
+      </w:pPr>
+      <w:r>
+        <w:t xml:space="preserve">Tổng hợp lại kiến thức </w:t>
+      </w:r>
+      <w:r>
+        <w:t>đã học trong chương trình.</w:t>
+      </w:r>
+    </w:p>
+    <w:p>
+      <w:pPr>
+        <w:pStyle w:val="ListParagraph"/>
+        <w:numPr>
+          <w:ilvl w:val="0"/>
+          <w:numId w:val="40"/>
+        </w:numPr>
+      </w:pPr>
+      <w:r>
+        <w:t>Tìm kiếm</w:t>
+      </w:r>
+      <w:r>
+        <w:t xml:space="preserve">, nghiên cứu </w:t>
+      </w:r>
+      <w:r>
+        <w:t xml:space="preserve">các bài báo khoa học, tạp chí, luận văn, và báo cáo kỹ thuật liên quan đến </w:t>
+      </w:r>
+      <w:r>
+        <w:t>đề tài.</w:t>
+      </w:r>
+    </w:p>
+    <w:p>
+      <w:pPr>
+        <w:pStyle w:val="ListParagraph"/>
+        <w:numPr>
+          <w:ilvl w:val="0"/>
+          <w:numId w:val="40"/>
+        </w:numPr>
+      </w:pPr>
+      <w:r>
+        <w:t>Tham khảo các tài liệu liên quan đến công cụ được sử dụng cho hệ thống.</w:t>
+      </w:r>
+    </w:p>
+    <w:p>
+      <w:pPr>
+        <w:pStyle w:val="ListParagraph"/>
+        <w:numPr>
+          <w:ilvl w:val="0"/>
+          <w:numId w:val="40"/>
+        </w:numPr>
+      </w:pPr>
+      <w:r>
+        <w:t>Nghiên cứu về các tiêu chuẩn về phòng cháy chữa cháy của các tổ chức uy tín. Khảo sát các giải pháp hiện có trên thị trường.</w:t>
+      </w:r>
+    </w:p>
+    <w:p>
+      <w:pPr>
+        <w:pStyle w:val="ListParagraph"/>
+        <w:numPr>
+          <w:ilvl w:val="0"/>
+          <w:numId w:val="40"/>
+        </w:numPr>
+      </w:pPr>
+      <w:r>
+        <w:t>Tham khảo ý kiến trên các diễn đàn.</w:t>
+      </w:r>
+    </w:p>
+    <w:p>
+      <w:pPr>
+        <w:pStyle w:val="ListParagraph"/>
+        <w:numPr>
+          <w:ilvl w:val="0"/>
+          <w:numId w:val="40"/>
+        </w:numPr>
+      </w:pPr>
+      <w:r>
+        <w:t>Hỗ trợ từ giảng viên hướng dẫn.</w:t>
+      </w:r>
+    </w:p>
+    <w:p>
+      <w:pPr>
+        <w:pStyle w:val="ListParagraph"/>
+        <w:jc w:val="center"/>
+      </w:pPr>
+    </w:p>
+    <w:p>
+      <w:pPr>
+        <w:pStyle w:val="Heading2"/>
+      </w:pPr>
+      <w:r>
+        <w:t>Đối tượng hướng đến</w:t>
+      </w:r>
+    </w:p>
+    <w:p>
+      <w:pPr>
+        <w:pStyle w:val="ListParagraph"/>
+        <w:numPr>
+          <w:ilvl w:val="0"/>
+          <w:numId w:val="40"/>
+        </w:numPr>
+      </w:pPr>
+      <w:r>
+        <w:lastRenderedPageBreak/>
+        <w:t xml:space="preserve">Chung cư mini: Hệ thống được thiết kế phù hợp cho các khu </w:t>
+      </w:r>
+      <w:r>
+        <w:t>chung cư mini hoặc nhà trọ nhiều tầng</w:t>
+      </w:r>
+      <w:r>
+        <w:t xml:space="preserve"> nhằm hạn chế mối nguy hại về hỏa hoạn đối với cư dân xuống mức thấp nhất.</w:t>
+      </w:r>
+    </w:p>
+    <w:p>
+      <w:pPr>
+        <w:pStyle w:val="ListParagraph"/>
+        <w:numPr>
+          <w:ilvl w:val="0"/>
+          <w:numId w:val="40"/>
+        </w:numPr>
+      </w:pPr>
+      <w:r>
+        <w:t xml:space="preserve">Hộ gia đình cá nhân: </w:t>
+      </w:r>
+      <w:r>
+        <w:t xml:space="preserve">Các </w:t>
+      </w:r>
+      <w:r>
+        <w:t xml:space="preserve">hộ </w:t>
+      </w:r>
+      <w:r>
+        <w:t xml:space="preserve">gia đình có thể mua và lắp đặt hệ thống này </w:t>
+      </w:r>
+      <w:r>
+        <w:t>tại nhà</w:t>
+      </w:r>
+      <w:r>
+        <w:t>. Với khả năng phát hiện sớm nguy cơ hỏa hoạn và cảnh báo tự động, sản phẩm giúp tăng cường an toàn, đặc biệt khi không có người ở nhà hoặc vào ban đêm, từ đó bảo vệ an toàn cho tất cả các thành viên trong gia đình.</w:t>
+      </w:r>
+    </w:p>
+    <w:p>
+      <w:pPr>
+        <w:pStyle w:val="ListParagraph"/>
+        <w:numPr>
+          <w:ilvl w:val="0"/>
+          <w:numId w:val="40"/>
+        </w:numPr>
+      </w:pPr>
+      <w:r>
+        <w:t>Nhà xưởng: Với việc xử lý dữ liệu tại biên, hệ thống này cũng phù hợp để sử dụng tại các nhà xưởng. Tuy nhiên, trong một môi trường khác, điều kiện khác sẽ cần một số điều chỉnh và cải tiến.</w:t>
+      </w:r>
+    </w:p>
+    <w:p>
+      <w:pPr>
+        <w:pStyle w:val="Heading2"/>
         <w:rPr>
-          <w:rFonts w:ascii="Wingdings" w:eastAsia="Wingdings" w:hAnsi="Wingdings" w:cs="Wingdings"/>
+          <w:bCs/>
+          <w:color w:val="000000" w:themeColor="text1"/>
         </w:rPr>
-        <w:t></w:t>
-      </w:r>
-      <w:r>
-        <w:t xml:space="preserve"> "Manager Sources" </w:t>
-      </w:r>
-      <w:r>
-        <w:rPr>
-          <w:rFonts w:ascii="Wingdings" w:eastAsia="Wingdings" w:hAnsi="Wingdings" w:cs="Wingdings"/>
-        </w:rPr>
-        <w:t></w:t>
-      </w:r>
-      <w:r>
-        <w:t xml:space="preserve"> hiện hộp thoại "Source Manager" </w:t>
-      </w:r>
-      <w:r>
-        <w:rPr>
-          <w:rFonts w:ascii="Wingdings" w:eastAsia="Wingdings" w:hAnsi="Wingdings" w:cs="Wingdings"/>
-        </w:rPr>
-        <w:t></w:t>
-      </w:r>
-      <w:r>
-        <w:t xml:space="preserve"> chọn "New" để tạo chỉ mục cho tài liệu mới</w:t>
-      </w:r>
-    </w:p>
-    <w:p>
-      <w:pPr>
+      </w:pPr>
+      <w:r>
+        <w:t>Phân chia công việc</w:t>
+      </w:r>
+    </w:p>
+    <w:p/>
+    <w:p>
+      <w:pPr>
+        <w:pStyle w:val="Heading1"/>
+      </w:pPr>
+      <w:r>
+        <w:t>CƠ SỞ LÝ THUYẾT</w:t>
+      </w:r>
+    </w:p>
+    <w:p>
+      <w:pPr>
+        <w:pStyle w:val="Heading1"/>
+      </w:pPr>
+      <w:r>
+        <w:t>PHÂN TÍCH VÀ THIẾT KẾ HỆ THỐNG</w:t>
+      </w:r>
+    </w:p>
+    <w:p>
+      <w:pPr>
+        <w:pStyle w:val="Heading2"/>
+      </w:pPr>
+      <w:r>
+        <w:t>Phân tích và thiết kế hệ thống</w:t>
+      </w:r>
+    </w:p>
+    <w:p>
+      <w:pPr>
+        <w:pStyle w:val="Heading3"/>
+      </w:pPr>
+      <w:r>
+        <w:t>Phân tích tổng thể</w:t>
+      </w:r>
+    </w:p>
+    <w:p>
+      <w:pPr>
+        <w:ind w:firstLine="567"/>
+      </w:pPr>
+      <w:r>
+        <w:t xml:space="preserve">Trong hệ thống báo cháy, cảm biến và camera đóng vai trò cực kỳ quan trọng. Bên cạnh đó sẽ có những thiết bị cảnh báo như đèn, </w:t>
+      </w:r>
+      <w:r>
+        <w:t>chuông</w:t>
+      </w:r>
+      <w:r>
+        <w:t xml:space="preserve"> sẽ được lắp đặt ở những nơi dễ nhận biết, không bị hạn chế âm thanh, nên đặt gần các thiết bị phòng cháy chữa cháy. Qua đó, nhóm em đưa ra cấu trúc hệ thống như sau:</w:t>
+      </w:r>
+    </w:p>
+    <w:p>
+      <w:pPr>
+        <w:pStyle w:val="ListParagraph"/>
+        <w:numPr>
+          <w:ilvl w:val="0"/>
+          <w:numId w:val="40"/>
+        </w:numPr>
+      </w:pPr>
+      <w:r>
+        <w:t>Bộ cảm biến:</w:t>
+      </w:r>
+    </w:p>
+    <w:p>
+      <w:pPr>
+        <w:pStyle w:val="ListParagraph"/>
+        <w:numPr>
+          <w:ilvl w:val="1"/>
+          <w:numId w:val="40"/>
+        </w:numPr>
+      </w:pPr>
+      <w:r>
+        <w:t>Cảm biến khói quang</w:t>
+      </w:r>
+    </w:p>
+    <w:p>
+      <w:pPr>
+        <w:pStyle w:val="ListParagraph"/>
+        <w:numPr>
+          <w:ilvl w:val="1"/>
+          <w:numId w:val="40"/>
+        </w:numPr>
+      </w:pPr>
+      <w:r>
+        <w:t>Cảm biến nồng độ khí CO</w:t>
+      </w:r>
+    </w:p>
+    <w:p>
+      <w:pPr>
+        <w:pStyle w:val="ListParagraph"/>
+        <w:numPr>
+          <w:ilvl w:val="1"/>
+          <w:numId w:val="40"/>
+        </w:numPr>
+      </w:pPr>
+      <w:r>
+        <w:t>Cảm biến nhiệt độ, độ ẩm</w:t>
+      </w:r>
+    </w:p>
+    <w:p>
+      <w:pPr>
+        <w:pStyle w:val="ListParagraph"/>
+        <w:numPr>
+          <w:ilvl w:val="0"/>
+          <w:numId w:val="40"/>
+        </w:numPr>
+      </w:pPr>
+      <w:r>
+        <w:t>Các thiết bị báo động</w:t>
+      </w:r>
+      <w:r>
+        <w:t>:</w:t>
+      </w:r>
+    </w:p>
+    <w:p>
+      <w:pPr>
+        <w:pStyle w:val="ListParagraph"/>
+        <w:numPr>
+          <w:ilvl w:val="1"/>
+          <w:numId w:val="40"/>
+        </w:numPr>
+      </w:pPr>
+      <w:r>
+        <w:t xml:space="preserve">Đèn báo </w:t>
+      </w:r>
+    </w:p>
+    <w:p>
+      <w:pPr>
+        <w:pStyle w:val="ListParagraph"/>
+        <w:numPr>
+          <w:ilvl w:val="1"/>
+          <w:numId w:val="40"/>
+        </w:numPr>
+      </w:pPr>
+      <w:r>
+        <w:t>Chuông báo</w:t>
+      </w:r>
+    </w:p>
+    <w:p>
+      <w:pPr>
+        <w:pStyle w:val="ListParagraph"/>
+        <w:numPr>
+          <w:ilvl w:val="1"/>
+          <w:numId w:val="40"/>
+        </w:numPr>
+      </w:pPr>
+      <w:r>
+        <w:t>Thông báo qua app</w:t>
+      </w:r>
+    </w:p>
+    <w:p>
+      <w:pPr>
+        <w:ind w:firstLine="720"/>
+      </w:pPr>
+      <w:r>
+        <w:t>Ngoài ra, để tăng độ chính xác, hạn chế cảnh báo giả, nhóm em quyết định tích hợp thêm trí tuệ nhân tạo (AI) để phát hiện khói, lửa. Nhóm em sẽ sử dụng một camera gắn với một máy tính nhúng làm trung tâm điều khiển.</w:t>
+      </w:r>
+    </w:p>
+    <w:p>
+      <w:pPr>
+        <w:ind w:firstLine="720"/>
+      </w:pPr>
+      <w:r>
+        <w:t>Một hệ thống trung tâm điều khiển sẽ có chức năng:</w:t>
+      </w:r>
+    </w:p>
+    <w:p>
+      <w:pPr>
+        <w:pStyle w:val="ListParagraph"/>
+        <w:numPr>
+          <w:ilvl w:val="0"/>
+          <w:numId w:val="40"/>
+        </w:numPr>
+      </w:pPr>
+      <w:r>
+        <w:t>Nhận dữ liệu: Hệ thống này sẽ liên tục nhận dữ liệu từ các cảm biến và camera và tiến hành xử lý tại biên. Việc xử lý tại biên này giúp hệ thống có thể nhanh chóng phản ứng trước các tình huống khẩn cấp.</w:t>
+      </w:r>
+    </w:p>
+    <w:p>
+      <w:pPr>
+        <w:pStyle w:val="ListParagraph"/>
+        <w:numPr>
+          <w:ilvl w:val="0"/>
+          <w:numId w:val="40"/>
+        </w:numPr>
+      </w:pPr>
+      <w:r>
+        <w:t>Lưu trữ dữ liệu: Dữ liệu thu thập được sau khi xử lý sẽ được lưu trữ để phân tích, đánh giá hiệu suất hệ thống. Dữ liệu này sẽ được dùng để huấn luyện hệ thống, giúp nâng cao độ chính xác, phát hiện từ sớm các vấn đề.</w:t>
+      </w:r>
+    </w:p>
+    <w:p>
+      <w:pPr>
+        <w:pStyle w:val="ListParagraph"/>
+        <w:numPr>
+          <w:ilvl w:val="0"/>
+          <w:numId w:val="40"/>
+        </w:numPr>
+      </w:pPr>
+      <w:r>
+        <w:t xml:space="preserve">Gửi cảnh báo đến người dùng: Ngay khi phát hiện các dấu hiệu bất thường nhận được từ cảm biến, hệ thống sẽ ngay lập tức bật đèn cảnh báo. Nếu sau </w:t>
+      </w:r>
+      <w:r>
+        <w:lastRenderedPageBreak/>
+        <w:t>một khoảng thời gian không có phản hồi từ người dùng và chỉ số dữ liệu các cảm biến thu được tiếp tục tăng thì sẽ thông báo qua app.</w:t>
+      </w:r>
+    </w:p>
+    <w:p>
+      <w:pPr>
+        <w:pStyle w:val="ListParagraph"/>
+        <w:numPr>
+          <w:ilvl w:val="0"/>
+          <w:numId w:val="40"/>
+        </w:numPr>
+      </w:pPr>
+      <w:r>
+        <w:t>Giao diện app để người dùng điều khiển, cấu hình, hiển thị.</w:t>
+      </w:r>
+    </w:p>
+    <w:p>
+      <w:pPr>
+        <w:ind w:firstLine="360"/>
+      </w:pPr>
+      <w:r>
+        <w:t>Qua nghiên cứu, nhóm em nhận thấy nguyên nhân chính dẫn đến số người thiệt mạng cao trong các vụ hỏa hoạn không phải đến từ nguyên nhân</w:t>
+      </w:r>
+      <w:r>
+        <w:t xml:space="preserve"> bỏng do lửa mà là do ngạt khí độc. Chính vì thế nhóm em đã nghiên cứu, thiết kế một giải pháp giúp hạn chế tình trạng ngạt khí độc khi xảy ra cháy đó là một hệ thống quạt hút khí độc. Hệ thống sẽ hút khí độc thông qua đường ống rồi thải lên trên tầng thượng. Điều này sẽ giúp giảm lượng khí độc trong nhà, đồng thời giúp những hộ dân xung quanh sớm nhận ra vấn đề để có biện pháp can thiệp kịp thời.</w:t>
+      </w:r>
+    </w:p>
+    <w:p>
+      <w:pPr>
+        <w:pStyle w:val="Heading3"/>
+      </w:pPr>
+      <w:r>
+        <w:t>Sơ đồ khối tổng quát của hệ thống</w:t>
+      </w:r>
+    </w:p>
+    <w:p>
+      <w:pPr>
+        <w:ind w:firstLine="567"/>
+      </w:pPr>
+      <w:r>
+        <w:t>Từ những phân tích ở mục 3.1.1, nhóm em đưa ra sơ đồ khối cho toàn hệ thống như sau:</w:t>
+      </w:r>
+    </w:p>
+    <w:p>
+      <w:pPr>
+        <w:ind w:firstLine="567"/>
         <w:jc w:val="center"/>
       </w:pPr>
       <w:r>
         <w:rPr>
           <w:noProof/>
-          <w:lang w:val="vi-VN" w:eastAsia="vi-VN"/>
         </w:rPr>
         <w:drawing>
-          <wp:inline distT="0" distB="0" distL="0" distR="0" wp14:anchorId="01D31070" wp14:editId="192A4499">
-            <wp:extent cx="4879834" cy="2706351"/>
+          <wp:anchor distT="0" distB="0" distL="114300" distR="114300" simplePos="0" relativeHeight="251658240" behindDoc="1" locked="0" layoutInCell="1" allowOverlap="1" wp14:anchorId="79750800" wp14:editId="460EA6D0">
+            <wp:simplePos x="0" y="0"/>
+            <wp:positionH relativeFrom="column">
+              <wp:align>left</wp:align>
+            </wp:positionH>
+            <wp:positionV relativeFrom="paragraph">
+              <wp:posOffset>0</wp:posOffset>
+            </wp:positionV>
+            <wp:extent cx="5400675" cy="3314700"/>
             <wp:effectExtent l="0" t="0" r="0" b="0"/>
-            <wp:docPr id="4" name="Picture 4"/>
+            <wp:wrapNone/>
+            <wp:docPr id="257457267" name="Picture 257457267"/>
             <wp:cNvGraphicFramePr>
               <a:graphicFrameLocks xmlns:a="http://schemas.openxmlformats.org/drawingml/2006/main" noChangeAspect="1"/>
             </wp:cNvGraphicFramePr>
@@ -5681,90 +6172,8 @@
               <a:graphicData uri="http://schemas.openxmlformats.org/drawingml/2006/picture">
                 <pic:pic xmlns:pic="http://schemas.openxmlformats.org/drawingml/2006/picture">
                   <pic:nvPicPr>
-                    <pic:cNvPr id="0" name="Picture 2"/>
-                    <pic:cNvPicPr>
-                      <a:picLocks noChangeAspect="1" noChangeArrowheads="1"/>
-                    </pic:cNvPicPr>
-                  </pic:nvPicPr>
-                  <pic:blipFill>
-                    <a:blip r:embed="rId13" cstate="print">
-                      <a:extLst>
-                        <a:ext uri="{BEBA8EAE-BF5A-486C-A8C5-ECC9F3942E4B}">
-                          <a14:imgProps xmlns:a14="http://schemas.microsoft.com/office/drawing/2010/main">
-                            <a14:imgLayer r:embed="rId14">
-                              <a14:imgEffect>
-                                <a14:sharpenSoften amount="25000"/>
-                              </a14:imgEffect>
-                              <a14:imgEffect>
-                                <a14:saturation sat="200000"/>
-                              </a14:imgEffect>
-                            </a14:imgLayer>
-                          </a14:imgProps>
-                        </a:ext>
-                        <a:ext uri="{28A0092B-C50C-407E-A947-70E740481C1C}">
-                          <a14:useLocalDpi xmlns:a14="http://schemas.microsoft.com/office/drawing/2010/main" val="0"/>
-                        </a:ext>
-                      </a:extLst>
-                    </a:blip>
-                    <a:srcRect/>
-                    <a:stretch>
-                      <a:fillRect/>
-                    </a:stretch>
-                  </pic:blipFill>
-                  <pic:spPr bwMode="auto">
-                    <a:xfrm>
-                      <a:off x="0" y="0"/>
-                      <a:ext cx="4887459" cy="2710580"/>
-                    </a:xfrm>
-                    <a:prstGeom prst="rect">
-                      <a:avLst/>
-                    </a:prstGeom>
-                    <a:noFill/>
-                    <a:ln>
-                      <a:noFill/>
-                    </a:ln>
-                  </pic:spPr>
-                </pic:pic>
-              </a:graphicData>
-            </a:graphic>
-          </wp:inline>
-        </w:drawing>
-      </w:r>
-    </w:p>
-    <w:p>
-      <w:r>
-        <w:t>Thực hiện tương tự các bước trên khi có nhiều tài liệu tham khảo, kết quả sẽ là một cơ sở dữ liệu của các tài liệu dự tính dùng để tham khảo</w:t>
-      </w:r>
-      <w:r>
-        <w:t xml:space="preserve"> như ví dụ sau:</w:t>
-      </w:r>
-    </w:p>
-    <w:p>
-      <w:pPr>
-        <w:jc w:val="center"/>
-      </w:pPr>
-      <w:r>
-        <w:rPr>
-          <w:noProof/>
-          <w:lang w:val="vi-VN" w:eastAsia="vi-VN"/>
-        </w:rPr>
-        <w:lastRenderedPageBreak/>
-        <w:drawing>
-          <wp:inline distT="0" distB="0" distL="0" distR="0" wp14:anchorId="059665FF" wp14:editId="75D3ABE5">
-            <wp:extent cx="5195936" cy="2725660"/>
-            <wp:effectExtent l="0" t="0" r="5080" b="0"/>
-            <wp:docPr id="29" name="Picture 29"/>
-            <wp:cNvGraphicFramePr>
-              <a:graphicFrameLocks xmlns:a="http://schemas.openxmlformats.org/drawingml/2006/main" noChangeAspect="1"/>
-            </wp:cNvGraphicFramePr>
-            <a:graphic xmlns:a="http://schemas.openxmlformats.org/drawingml/2006/main">
-              <a:graphicData uri="http://schemas.openxmlformats.org/drawingml/2006/picture">
-                <pic:pic xmlns:pic="http://schemas.openxmlformats.org/drawingml/2006/picture">
-                  <pic:nvPicPr>
-                    <pic:cNvPr id="0" name="Picture 3"/>
-                    <pic:cNvPicPr>
-                      <a:picLocks noChangeAspect="1" noChangeArrowheads="1"/>
-                    </pic:cNvPicPr>
+                    <pic:cNvPr id="0" name=""/>
+                    <pic:cNvPicPr/>
                   </pic:nvPicPr>
                   <pic:blipFill>
                     <a:blip r:embed="rId15">
@@ -5774,29 +6183,116 @@
                         </a:ext>
                       </a:extLst>
                     </a:blip>
-                    <a:srcRect/>
                     <a:stretch>
                       <a:fillRect/>
                     </a:stretch>
                   </pic:blipFill>
-                  <pic:spPr bwMode="auto">
+                  <pic:spPr>
                     <a:xfrm>
                       <a:off x="0" y="0"/>
-                      <a:ext cx="5197616" cy="2726541"/>
+                      <a:ext cx="5400675" cy="3314700"/>
                     </a:xfrm>
                     <a:prstGeom prst="rect">
                       <a:avLst/>
                     </a:prstGeom>
-                    <a:noFill/>
-                    <a:ln>
-                      <a:noFill/>
-                    </a:ln>
                   </pic:spPr>
                 </pic:pic>
               </a:graphicData>
             </a:graphic>
-          </wp:inline>
+            <wp14:sizeRelH relativeFrom="page">
+              <wp14:pctWidth>0</wp14:pctWidth>
+            </wp14:sizeRelH>
+            <wp14:sizeRelV relativeFrom="page">
+              <wp14:pctHeight>0</wp14:pctHeight>
+            </wp14:sizeRelV>
+          </wp:anchor>
         </w:drawing>
+      </w:r>
+    </w:p>
+    <w:p>
+      <w:pPr>
+        <w:ind w:firstLine="567"/>
+        <w:jc w:val="center"/>
+      </w:pPr>
+    </w:p>
+    <w:p>
+      <w:pPr>
+        <w:ind w:firstLine="567"/>
+        <w:jc w:val="center"/>
+      </w:pPr>
+    </w:p>
+    <w:p>
+      <w:pPr>
+        <w:ind w:firstLine="567"/>
+        <w:jc w:val="center"/>
+      </w:pPr>
+    </w:p>
+    <w:p>
+      <w:pPr>
+        <w:ind w:firstLine="567"/>
+        <w:jc w:val="center"/>
+      </w:pPr>
+    </w:p>
+    <w:p>
+      <w:pPr>
+        <w:ind w:firstLine="567"/>
+        <w:jc w:val="center"/>
+      </w:pPr>
+    </w:p>
+    <w:p>
+      <w:pPr>
+        <w:ind w:firstLine="567"/>
+        <w:jc w:val="center"/>
+      </w:pPr>
+    </w:p>
+    <w:p>
+      <w:pPr>
+        <w:ind w:firstLine="567"/>
+        <w:jc w:val="center"/>
+      </w:pPr>
+    </w:p>
+    <w:p>
+      <w:pPr>
+        <w:ind w:firstLine="567"/>
+        <w:jc w:val="center"/>
+      </w:pPr>
+    </w:p>
+    <w:p>
+      <w:pPr>
+        <w:ind w:firstLine="567"/>
+        <w:jc w:val="center"/>
+      </w:pPr>
+    </w:p>
+    <w:p>
+      <w:pPr>
+        <w:ind w:firstLine="567"/>
+        <w:jc w:val="center"/>
+      </w:pPr>
+    </w:p>
+    <w:p>
+      <w:pPr>
+        <w:ind w:firstLine="567"/>
+        <w:jc w:val="center"/>
+      </w:pPr>
+    </w:p>
+    <w:p>
+      <w:pPr>
+        <w:ind w:firstLine="567"/>
+        <w:jc w:val="center"/>
+      </w:pPr>
+    </w:p>
+    <w:p>
+      <w:pPr>
+        <w:jc w:val="left"/>
+      </w:pPr>
+    </w:p>
+    <w:p>
+      <w:pPr>
+        <w:ind w:firstLine="567"/>
+        <w:jc w:val="left"/>
+      </w:pPr>
+      <w:r>
+        <w:t>Vi điều khiển (ESP32) sẽ đóng vai trò trung gian trong việc điều khiển, xử lý và gửi các dữ liệu từ các cảm biến đến trung tâm điều khiển.</w:t>
       </w:r>
     </w:p>
     <w:p>
@@ -5804,81 +6300,41 @@
         <w:pStyle w:val="ListParagraph"/>
         <w:numPr>
           <w:ilvl w:val="0"/>
-          <w:numId w:val="32"/>
+          <w:numId w:val="40"/>
         </w:numPr>
-        <w:spacing w:before="120"/>
-        <w:contextualSpacing w:val="0"/>
-      </w:pPr>
-      <w:r>
-        <w:t>Bước 2: trích dẫn tài liệu tham khảo trong nội dung đồ án</w:t>
-      </w:r>
-    </w:p>
-    <w:p>
-      <w:r>
-        <w:t xml:space="preserve">Đặt chuột tại vị trí cần chèn tài liệu tham khảo </w:t>
-      </w:r>
-      <w:r>
-        <w:rPr>
-          <w:rFonts w:ascii="Wingdings" w:eastAsia="Wingdings" w:hAnsi="Wingdings" w:cs="Wingdings"/>
-        </w:rPr>
-        <w:t></w:t>
-      </w:r>
-      <w:r>
-        <w:t xml:space="preserve"> </w:t>
-      </w:r>
-      <w:r>
-        <w:t xml:space="preserve">Chọn "Reference" trên thanh công cụ </w:t>
-      </w:r>
-      <w:r>
-        <w:rPr>
-          <w:rFonts w:ascii="Wingdings" w:eastAsia="Wingdings" w:hAnsi="Wingdings" w:cs="Wingdings"/>
-        </w:rPr>
-        <w:t></w:t>
-      </w:r>
-      <w:r>
-        <w:t xml:space="preserve"> </w:t>
-      </w:r>
-      <w:r>
-        <w:t xml:space="preserve">chọn kiểu trích dẫn tài liệu trong mục Style là IEEE </w:t>
-      </w:r>
-      <w:r>
-        <w:rPr>
-          <w:rFonts w:ascii="Wingdings" w:eastAsia="Wingdings" w:hAnsi="Wingdings" w:cs="Wingdings"/>
-        </w:rPr>
-        <w:t></w:t>
-      </w:r>
-      <w:r>
-        <w:t xml:space="preserve"> sau đó chọn "Insert Citation</w:t>
-      </w:r>
-      <w:proofErr w:type="gramStart"/>
-      <w:r>
-        <w:t xml:space="preserve">"  </w:t>
-      </w:r>
-      <w:r>
-        <w:rPr>
-          <w:rFonts w:ascii="Wingdings" w:eastAsia="Wingdings" w:hAnsi="Wingdings" w:cs="Wingdings"/>
-        </w:rPr>
-        <w:t></w:t>
-      </w:r>
-      <w:proofErr w:type="gramEnd"/>
-      <w:r>
-        <w:t xml:space="preserve"> chọn tài liệu mong muốn.</w:t>
-      </w:r>
-    </w:p>
-    <w:p>
-      <w:pPr>
-        <w:jc w:val="center"/>
-      </w:pPr>
+        <w:jc w:val="left"/>
+      </w:pPr>
+      <w:r>
+        <w:t>Cảm biến khói quang: Cảm biến này sẽ hoạt động dựa trên nguyên lý tán xạ ánh sáng. Khi có khói đi qua l</w:t>
+      </w:r>
+      <w:r>
+        <w:t>uồng cảm biến, các hạt khói làm tán xạ ánh sáng từ một nguồn sáng (thường là LED hồng ngoại). Cảm biến quang điện sẽ phát hiện mức độ ánh sáng bị tán xạ, từ đó xác định mật độ khói trong không khí.</w:t>
+      </w:r>
+      <w:r>
+        <w:t xml:space="preserve"> Yêu cầu cảm biến phải phân biệt được các loại khói khác, ví dụ khói do cháy sẽ có nồng độ hạt mịn cao, màu đen hoặc xám, dễ tán xạ ánh sáng mạnh; khói do nấu ăn thường chứa dầu mỡ và hơi nước nên có thể phản xạ ánh sáng khác với khói cháy; hơi nước thì không có hạt rắn, ít làm tán xạ ánh sáng; khói do thắp hương thì hạt khói nhỉ, màu trắng hoặc xám nhẹ, có thể gây nhầm lẫn với khói do cháy nhưng nồng độ sẽ thấp hơn.</w:t>
+      </w:r>
+      <w:bookmarkStart w:id="1" w:name="_GoBack"/>
+      <w:bookmarkEnd w:id="1"/>
+    </w:p>
+    <w:p>
+      <w:pPr>
+        <w:pStyle w:val="Heading3"/>
+      </w:pPr>
+      <w:r>
+        <w:lastRenderedPageBreak/>
+        <w:t>Sơ đồ thuật toán tổng quát</w:t>
+      </w:r>
+    </w:p>
+    <w:p>
       <w:r>
         <w:rPr>
           <w:noProof/>
-          <w:lang w:val="vi-VN" w:eastAsia="vi-VN"/>
         </w:rPr>
         <w:drawing>
-          <wp:inline distT="0" distB="0" distL="0" distR="0" wp14:anchorId="54765C3D" wp14:editId="5BBD674D">
-            <wp:extent cx="4498913" cy="2941871"/>
+          <wp:inline distT="0" distB="0" distL="0" distR="0" wp14:anchorId="6188027B" wp14:editId="485BB557">
+            <wp:extent cx="5400040" cy="3012440"/>
             <wp:effectExtent l="0" t="0" r="0" b="0"/>
-            <wp:docPr id="30" name="Picture 30"/>
+            <wp:docPr id="7" name="Picture 7"/>
             <wp:cNvGraphicFramePr>
               <a:graphicFrameLocks xmlns:a="http://schemas.openxmlformats.org/drawingml/2006/main" noChangeAspect="1"/>
             </wp:cNvGraphicFramePr>
@@ -5886,36 +6342,29 @@
               <a:graphicData uri="http://schemas.openxmlformats.org/drawingml/2006/picture">
                 <pic:pic xmlns:pic="http://schemas.openxmlformats.org/drawingml/2006/picture">
                   <pic:nvPicPr>
-                    <pic:cNvPr id="0" name="Picture 4"/>
-                    <pic:cNvPicPr>
-                      <a:picLocks noChangeAspect="1" noChangeArrowheads="1"/>
-                    </pic:cNvPicPr>
+                    <pic:cNvPr id="7" name="sơ đồ thuật toán tổng quát.drawio (2).png"/>
+                    <pic:cNvPicPr/>
                   </pic:nvPicPr>
                   <pic:blipFill>
-                    <a:blip r:embed="rId16">
+                    <a:blip r:embed="rId16" cstate="print">
                       <a:extLst>
                         <a:ext uri="{28A0092B-C50C-407E-A947-70E740481C1C}">
                           <a14:useLocalDpi xmlns:a14="http://schemas.microsoft.com/office/drawing/2010/main" val="0"/>
                         </a:ext>
                       </a:extLst>
                     </a:blip>
-                    <a:srcRect/>
                     <a:stretch>
                       <a:fillRect/>
                     </a:stretch>
                   </pic:blipFill>
-                  <pic:spPr bwMode="auto">
+                  <pic:spPr>
                     <a:xfrm>
                       <a:off x="0" y="0"/>
-                      <a:ext cx="4503323" cy="2944755"/>
+                      <a:ext cx="5400040" cy="3012440"/>
                     </a:xfrm>
                     <a:prstGeom prst="rect">
                       <a:avLst/>
                     </a:prstGeom>
-                    <a:noFill/>
-                    <a:ln>
-                      <a:noFill/>
-                    </a:ln>
                   </pic:spPr>
                 </pic:pic>
               </a:graphicData>
@@ -5924,1416 +6373,52 @@
         </w:drawing>
       </w:r>
     </w:p>
-    <w:p/>
-    <w:p>
-      <w:r>
-        <w:t>Kết quả:</w:t>
-      </w:r>
-    </w:p>
-    <w:p>
-      <w:r>
-        <w:t>Tóm tắt nội dung của đồ án tốt nghiệp</w:t>
-      </w:r>
-      <w:r>
-        <w:t xml:space="preserve"> </w:t>
-      </w:r>
-      <w:r>
-        <w:t>Tóm tắt nội dung của đồ án tốt nghiệp</w:t>
-      </w:r>
-      <w:r>
-        <w:t xml:space="preserve"> </w:t>
-      </w:r>
-      <w:r>
-        <w:t>Tóm tắt nội dung của đồ án tốt nghiệp</w:t>
-      </w:r>
-      <w:r>
-        <w:t xml:space="preserve"> </w:t>
-      </w:r>
-      <w:sdt>
-        <w:sdtPr>
-          <w:rPr>
-            <w:highlight w:val="yellow"/>
-          </w:rPr>
-          <w:id w:val="-582984363"/>
-          <w:citation/>
-        </w:sdtPr>
-        <w:sdtContent>
-          <w:r>
-            <w:rPr>
-              <w:highlight w:val="yellow"/>
-            </w:rPr>
-            <w:fldChar w:fldCharType="begin"/>
-          </w:r>
-          <w:r>
-            <w:rPr>
-              <w:highlight w:val="yellow"/>
-            </w:rPr>
-            <w:instrText xml:space="preserve"> CITATION Trầ04 \l 1033 </w:instrText>
-          </w:r>
-          <w:r>
-            <w:rPr>
-              <w:highlight w:val="yellow"/>
-            </w:rPr>
-            <w:fldChar w:fldCharType="separate"/>
-          </w:r>
-          <w:r>
-            <w:rPr>
-              <w:noProof/>
-              <w:highlight w:val="yellow"/>
-            </w:rPr>
-            <w:t>[1]</w:t>
-          </w:r>
-          <w:r>
-            <w:rPr>
-              <w:highlight w:val="yellow"/>
-            </w:rPr>
-            <w:fldChar w:fldCharType="end"/>
-          </w:r>
-        </w:sdtContent>
-      </w:sdt>
-      <w:r>
-        <w:t xml:space="preserve"> </w:t>
-      </w:r>
-      <w:r>
-        <w:t>Tóm tắt nội dung của đồ án tốt nghiệp</w:t>
-      </w:r>
-      <w:r>
-        <w:t xml:space="preserve"> </w:t>
-      </w:r>
-      <w:r>
-        <w:t>Tóm tắt nội dung của đồ án tốt nghiệp</w:t>
-      </w:r>
-      <w:r>
-        <w:t xml:space="preserve"> </w:t>
-      </w:r>
-      <w:r>
-        <w:t xml:space="preserve">Tóm tắt nội dung của đồ án tốt </w:t>
-      </w:r>
-      <w:r>
-        <w:rPr>
-          <w:highlight w:val="yellow"/>
-        </w:rPr>
-        <w:t xml:space="preserve">nghiệp </w:t>
-      </w:r>
-      <w:sdt>
-        <w:sdtPr>
-          <w:rPr>
-            <w:highlight w:val="yellow"/>
-          </w:rPr>
-          <w:id w:val="-494807470"/>
-          <w:citation/>
-        </w:sdtPr>
-        <w:sdtContent>
-          <w:r>
-            <w:rPr>
-              <w:highlight w:val="yellow"/>
-            </w:rPr>
-            <w:fldChar w:fldCharType="begin"/>
-          </w:r>
-          <w:r>
-            <w:rPr>
-              <w:highlight w:val="yellow"/>
-            </w:rPr>
-            <w:instrText xml:space="preserve"> CITATION Abe95 \l 1033 </w:instrText>
-          </w:r>
-          <w:r>
-            <w:rPr>
-              <w:highlight w:val="yellow"/>
-            </w:rPr>
-            <w:fldChar w:fldCharType="separate"/>
-          </w:r>
-          <w:r>
-            <w:rPr>
-              <w:noProof/>
-              <w:highlight w:val="yellow"/>
-            </w:rPr>
-            <w:t>[2]</w:t>
-          </w:r>
-          <w:r>
-            <w:rPr>
-              <w:highlight w:val="yellow"/>
-            </w:rPr>
-            <w:fldChar w:fldCharType="end"/>
-          </w:r>
-        </w:sdtContent>
-      </w:sdt>
-      <w:r>
-        <w:t xml:space="preserve"> </w:t>
-      </w:r>
-      <w:r>
-        <w:t>Tóm tắt nội dung của đồ án tốt nghiệp</w:t>
-      </w:r>
-      <w:r>
-        <w:t>.</w:t>
-      </w:r>
-    </w:p>
-    <w:p>
-      <w:pPr>
-        <w:pStyle w:val="ListParagraph"/>
-        <w:numPr>
-          <w:ilvl w:val="0"/>
-          <w:numId w:val="32"/>
-        </w:numPr>
-        <w:spacing w:before="120"/>
-        <w:contextualSpacing w:val="0"/>
-      </w:pPr>
-      <w:r>
-        <w:t>Bước 3: tạo danh mục tài liệu tham khảo của đồ án</w:t>
-      </w:r>
-    </w:p>
-    <w:p>
-      <w:r>
-        <w:t xml:space="preserve">Chuyển tới </w:t>
-      </w:r>
-      <w:r>
-        <w:t>trang muốn tạo danh mục "TÀI LIỆU THAM KHẢO"</w:t>
-      </w:r>
-      <w:r>
-        <w:t xml:space="preserve"> </w:t>
-      </w:r>
-      <w:r>
-        <w:t xml:space="preserve">và </w:t>
-      </w:r>
-      <w:r>
-        <w:t>thực hiện theo hướng dẫn</w:t>
-      </w:r>
-      <w:r>
-        <w:t xml:space="preserve"> sau:</w:t>
-      </w:r>
-    </w:p>
-    <w:p>
-      <w:pPr>
-        <w:pStyle w:val="ListParagraph"/>
-        <w:numPr>
-          <w:ilvl w:val="0"/>
-          <w:numId w:val="31"/>
-        </w:numPr>
-      </w:pPr>
-      <w:r>
-        <w:t>Tạo trang TÀI LIỆU THAM KHẢO</w:t>
-      </w:r>
-    </w:p>
-    <w:p>
-      <w:pPr>
-        <w:pStyle w:val="ListParagraph"/>
-        <w:numPr>
-          <w:ilvl w:val="0"/>
-          <w:numId w:val="31"/>
-        </w:numPr>
-      </w:pPr>
-      <w:r>
-        <w:t xml:space="preserve">Đặt chuột tại ví trí đầu trang </w:t>
-      </w:r>
-      <w:r>
-        <w:rPr>
-          <w:rFonts w:ascii="Wingdings" w:eastAsia="Wingdings" w:hAnsi="Wingdings" w:cs="Wingdings"/>
-        </w:rPr>
-        <w:t></w:t>
-      </w:r>
-      <w:r>
-        <w:t xml:space="preserve"> chọn tab Reference</w:t>
-      </w:r>
-    </w:p>
-    <w:p>
-      <w:pPr>
-        <w:pStyle w:val="ListParagraph"/>
-        <w:numPr>
-          <w:ilvl w:val="0"/>
-          <w:numId w:val="31"/>
-        </w:numPr>
-      </w:pPr>
-      <w:r>
-        <w:lastRenderedPageBreak/>
-        <w:t>Chọn Style kiểu "IEEE"</w:t>
-      </w:r>
-    </w:p>
-    <w:p>
-      <w:pPr>
-        <w:pStyle w:val="ListParagraph"/>
-        <w:numPr>
-          <w:ilvl w:val="0"/>
-          <w:numId w:val="31"/>
-        </w:numPr>
-      </w:pPr>
-      <w:r>
-        <w:t xml:space="preserve">Bấm vào Bibliography </w:t>
-      </w:r>
-      <w:proofErr w:type="gramStart"/>
-      <w:r>
-        <w:rPr>
-          <w:rFonts w:ascii="Wingdings" w:eastAsia="Wingdings" w:hAnsi="Wingdings" w:cs="Wingdings"/>
-        </w:rPr>
-        <w:t></w:t>
-      </w:r>
-      <w:r>
-        <w:t xml:space="preserve">  "</w:t>
-      </w:r>
-      <w:proofErr w:type="gramEnd"/>
-      <w:r>
-        <w:t>Work Cited".</w:t>
-      </w:r>
-    </w:p>
-    <w:p>
-      <w:pPr>
-        <w:jc w:val="center"/>
-      </w:pPr>
-      <w:r>
-        <w:rPr>
-          <w:noProof/>
-          <w:lang w:val="vi-VN" w:eastAsia="vi-VN"/>
-        </w:rPr>
-        <w:drawing>
-          <wp:inline distT="0" distB="0" distL="0" distR="0" wp14:anchorId="0C30D855" wp14:editId="48E7E2CF">
-            <wp:extent cx="4187132" cy="3122607"/>
-            <wp:effectExtent l="0" t="0" r="4445" b="1905"/>
-            <wp:docPr id="32" name="Picture 32"/>
-            <wp:cNvGraphicFramePr>
-              <a:graphicFrameLocks xmlns:a="http://schemas.openxmlformats.org/drawingml/2006/main" noChangeAspect="1"/>
-            </wp:cNvGraphicFramePr>
-            <a:graphic xmlns:a="http://schemas.openxmlformats.org/drawingml/2006/main">
-              <a:graphicData uri="http://schemas.openxmlformats.org/drawingml/2006/picture">
-                <pic:pic xmlns:pic="http://schemas.openxmlformats.org/drawingml/2006/picture">
-                  <pic:nvPicPr>
-                    <pic:cNvPr id="0" name="Picture 2"/>
-                    <pic:cNvPicPr>
-                      <a:picLocks noChangeAspect="1" noChangeArrowheads="1"/>
-                    </pic:cNvPicPr>
-                  </pic:nvPicPr>
-                  <pic:blipFill>
-                    <a:blip r:embed="rId17">
-                      <a:extLst>
-                        <a:ext uri="{28A0092B-C50C-407E-A947-70E740481C1C}">
-                          <a14:useLocalDpi xmlns:a14="http://schemas.microsoft.com/office/drawing/2010/main" val="0"/>
-                        </a:ext>
-                      </a:extLst>
-                    </a:blip>
-                    <a:srcRect/>
-                    <a:stretch>
-                      <a:fillRect/>
-                    </a:stretch>
-                  </pic:blipFill>
-                  <pic:spPr bwMode="auto">
-                    <a:xfrm>
-                      <a:off x="0" y="0"/>
-                      <a:ext cx="4189848" cy="3124633"/>
-                    </a:xfrm>
-                    <a:prstGeom prst="rect">
-                      <a:avLst/>
-                    </a:prstGeom>
-                    <a:noFill/>
-                    <a:ln>
-                      <a:noFill/>
-                    </a:ln>
-                  </pic:spPr>
-                </pic:pic>
-              </a:graphicData>
-            </a:graphic>
-          </wp:inline>
-        </w:drawing>
-      </w:r>
-    </w:p>
-    <w:p>
-      <w:r>
-        <w:t xml:space="preserve">Trong trường hợp </w:t>
-      </w:r>
-      <w:r>
-        <w:t xml:space="preserve">phần số thứ tự của các tài liệu tham khảo bị lệch dòng so với </w:t>
-      </w:r>
-      <w:r>
-        <w:t>phần chữ như sau:</w:t>
-      </w:r>
-    </w:p>
-    <w:p>
-      <w:pPr>
-        <w:jc w:val="center"/>
-      </w:pPr>
-      <w:r>
-        <w:rPr>
-          <w:noProof/>
-          <w:lang w:val="vi-VN" w:eastAsia="vi-VN"/>
-        </w:rPr>
-        <w:drawing>
-          <wp:inline distT="0" distB="0" distL="0" distR="0" wp14:anchorId="02F5064E" wp14:editId="0CFF8F6B">
-            <wp:extent cx="4367283" cy="1397017"/>
-            <wp:effectExtent l="0" t="0" r="0" b="0"/>
-            <wp:docPr id="36" name="Picture 36"/>
-            <wp:cNvGraphicFramePr>
-              <a:graphicFrameLocks xmlns:a="http://schemas.openxmlformats.org/drawingml/2006/main" noChangeAspect="1"/>
-            </wp:cNvGraphicFramePr>
-            <a:graphic xmlns:a="http://schemas.openxmlformats.org/drawingml/2006/main">
-              <a:graphicData uri="http://schemas.openxmlformats.org/drawingml/2006/picture">
-                <pic:pic xmlns:pic="http://schemas.openxmlformats.org/drawingml/2006/picture">
-                  <pic:nvPicPr>
-                    <pic:cNvPr id="0" name="Picture 3"/>
-                    <pic:cNvPicPr>
-                      <a:picLocks noChangeAspect="1" noChangeArrowheads="1"/>
-                    </pic:cNvPicPr>
-                  </pic:nvPicPr>
-                  <pic:blipFill>
-                    <a:blip r:embed="rId18">
-                      <a:extLst>
-                        <a:ext uri="{28A0092B-C50C-407E-A947-70E740481C1C}">
-                          <a14:useLocalDpi xmlns:a14="http://schemas.microsoft.com/office/drawing/2010/main" val="0"/>
-                        </a:ext>
-                      </a:extLst>
-                    </a:blip>
-                    <a:srcRect/>
-                    <a:stretch>
-                      <a:fillRect/>
-                    </a:stretch>
-                  </pic:blipFill>
-                  <pic:spPr bwMode="auto">
-                    <a:xfrm>
-                      <a:off x="0" y="0"/>
-                      <a:ext cx="4377236" cy="1400201"/>
-                    </a:xfrm>
-                    <a:prstGeom prst="rect">
-                      <a:avLst/>
-                    </a:prstGeom>
-                    <a:noFill/>
-                    <a:ln>
-                      <a:noFill/>
-                    </a:ln>
-                  </pic:spPr>
-                </pic:pic>
-              </a:graphicData>
-            </a:graphic>
-          </wp:inline>
-        </w:drawing>
-      </w:r>
-    </w:p>
-    <w:p/>
-    <w:p>
-      <w:r>
-        <w:t xml:space="preserve">Khi đó bấm chuột vào chữ bất kỳ trong danh mục tài liệu tham khảo đang có </w:t>
-      </w:r>
-      <w:r>
-        <w:rPr>
-          <w:rFonts w:ascii="Wingdings" w:eastAsia="Wingdings" w:hAnsi="Wingdings" w:cs="Wingdings"/>
-        </w:rPr>
-        <w:t></w:t>
-      </w:r>
-      <w:r>
-        <w:t xml:space="preserve"> bấm phải chuột và chọn "Paragraph":</w:t>
-      </w:r>
-    </w:p>
-    <w:p>
-      <w:pPr>
-        <w:jc w:val="center"/>
-      </w:pPr>
-      <w:r>
-        <w:rPr>
-          <w:noProof/>
-          <w:lang w:val="vi-VN" w:eastAsia="vi-VN"/>
-        </w:rPr>
-        <w:drawing>
-          <wp:inline distT="0" distB="0" distL="0" distR="0" wp14:anchorId="432DAE60" wp14:editId="4A8773AE">
-            <wp:extent cx="4093631" cy="1704957"/>
-            <wp:effectExtent l="0" t="0" r="2540" b="0"/>
-            <wp:docPr id="40" name="Picture 40"/>
-            <wp:cNvGraphicFramePr>
-              <a:graphicFrameLocks xmlns:a="http://schemas.openxmlformats.org/drawingml/2006/main" noChangeAspect="1"/>
-            </wp:cNvGraphicFramePr>
-            <a:graphic xmlns:a="http://schemas.openxmlformats.org/drawingml/2006/main">
-              <a:graphicData uri="http://schemas.openxmlformats.org/drawingml/2006/picture">
-                <pic:pic xmlns:pic="http://schemas.openxmlformats.org/drawingml/2006/picture">
-                  <pic:nvPicPr>
-                    <pic:cNvPr id="0" name="Picture 4"/>
-                    <pic:cNvPicPr>
-                      <a:picLocks noChangeAspect="1" noChangeArrowheads="1"/>
-                    </pic:cNvPicPr>
-                  </pic:nvPicPr>
-                  <pic:blipFill>
-                    <a:blip r:embed="rId19">
-                      <a:extLst>
-                        <a:ext uri="{28A0092B-C50C-407E-A947-70E740481C1C}">
-                          <a14:useLocalDpi xmlns:a14="http://schemas.microsoft.com/office/drawing/2010/main" val="0"/>
-                        </a:ext>
-                      </a:extLst>
-                    </a:blip>
-                    <a:srcRect/>
-                    <a:stretch>
-                      <a:fillRect/>
-                    </a:stretch>
-                  </pic:blipFill>
-                  <pic:spPr bwMode="auto">
-                    <a:xfrm>
-                      <a:off x="0" y="0"/>
-                      <a:ext cx="4105499" cy="1709900"/>
-                    </a:xfrm>
-                    <a:prstGeom prst="rect">
-                      <a:avLst/>
-                    </a:prstGeom>
-                    <a:noFill/>
-                    <a:ln>
-                      <a:noFill/>
-                    </a:ln>
-                  </pic:spPr>
-                </pic:pic>
-              </a:graphicData>
-            </a:graphic>
-          </wp:inline>
-        </w:drawing>
-      </w:r>
-    </w:p>
-    <w:p>
-      <w:r>
-        <w:t xml:space="preserve">Cửa sổ Paragraph sẽ hiện ra </w:t>
-      </w:r>
-      <w:r>
-        <w:rPr>
-          <w:rFonts w:ascii="Wingdings" w:eastAsia="Wingdings" w:hAnsi="Wingdings" w:cs="Wingdings"/>
-        </w:rPr>
-        <w:t></w:t>
-      </w:r>
-      <w:r>
-        <w:t xml:space="preserve"> chọn Special trong mục Indentation </w:t>
-      </w:r>
-      <w:r>
-        <w:rPr>
-          <w:rFonts w:ascii="Wingdings" w:eastAsia="Wingdings" w:hAnsi="Wingdings" w:cs="Wingdings"/>
-        </w:rPr>
-        <w:t></w:t>
-      </w:r>
-      <w:r>
-        <w:t xml:space="preserve"> bấm mũi tên xuống và chọn "(none)" </w:t>
-      </w:r>
-      <w:r>
-        <w:rPr>
-          <w:rFonts w:ascii="Wingdings" w:eastAsia="Wingdings" w:hAnsi="Wingdings" w:cs="Wingdings"/>
-        </w:rPr>
-        <w:t></w:t>
-      </w:r>
-      <w:r>
-        <w:t xml:space="preserve"> chọn OK.</w:t>
-      </w:r>
-    </w:p>
-    <w:p>
-      <w:pPr>
-        <w:jc w:val="center"/>
-      </w:pPr>
-      <w:r>
-        <w:rPr>
-          <w:noProof/>
-          <w:lang w:val="vi-VN" w:eastAsia="vi-VN"/>
-        </w:rPr>
-        <w:lastRenderedPageBreak/>
-        <w:drawing>
-          <wp:inline distT="0" distB="0" distL="0" distR="0" wp14:anchorId="496DAA75" wp14:editId="0F3138F4">
-            <wp:extent cx="2483892" cy="3184966"/>
-            <wp:effectExtent l="0" t="0" r="0" b="0"/>
-            <wp:docPr id="41" name="Picture 41"/>
-            <wp:cNvGraphicFramePr>
-              <a:graphicFrameLocks xmlns:a="http://schemas.openxmlformats.org/drawingml/2006/main" noChangeAspect="1"/>
-            </wp:cNvGraphicFramePr>
-            <a:graphic xmlns:a="http://schemas.openxmlformats.org/drawingml/2006/main">
-              <a:graphicData uri="http://schemas.openxmlformats.org/drawingml/2006/picture">
-                <pic:pic xmlns:pic="http://schemas.openxmlformats.org/drawingml/2006/picture">
-                  <pic:nvPicPr>
-                    <pic:cNvPr id="0" name="Picture 5"/>
-                    <pic:cNvPicPr>
-                      <a:picLocks noChangeAspect="1" noChangeArrowheads="1"/>
-                    </pic:cNvPicPr>
-                  </pic:nvPicPr>
-                  <pic:blipFill>
-                    <a:blip r:embed="rId20">
-                      <a:extLst>
-                        <a:ext uri="{28A0092B-C50C-407E-A947-70E740481C1C}">
-                          <a14:useLocalDpi xmlns:a14="http://schemas.microsoft.com/office/drawing/2010/main" val="0"/>
-                        </a:ext>
-                      </a:extLst>
-                    </a:blip>
-                    <a:srcRect/>
-                    <a:stretch>
-                      <a:fillRect/>
-                    </a:stretch>
-                  </pic:blipFill>
-                  <pic:spPr bwMode="auto">
-                    <a:xfrm>
-                      <a:off x="0" y="0"/>
-                      <a:ext cx="2489726" cy="3192447"/>
-                    </a:xfrm>
-                    <a:prstGeom prst="rect">
-                      <a:avLst/>
-                    </a:prstGeom>
-                    <a:noFill/>
-                    <a:ln>
-                      <a:noFill/>
-                    </a:ln>
-                  </pic:spPr>
-                </pic:pic>
-              </a:graphicData>
-            </a:graphic>
-          </wp:inline>
-        </w:drawing>
-      </w:r>
-    </w:p>
-    <w:p>
-      <w:r>
-        <w:t>Khi đó toàn bộ các số thứ tự sẽ được căn thẳng hàng với phần chữ của tài liệu tham khảo.</w:t>
-      </w:r>
-    </w:p>
-    <w:p/>
-    <w:p/>
-    <w:p/>
-    <w:p>
-      <w:pPr>
-        <w:jc w:val="center"/>
-      </w:pPr>
-      <w:r>
-        <w:rPr>
-          <w:noProof/>
-          <w:lang w:val="vi-VN" w:eastAsia="vi-VN"/>
-        </w:rPr>
-        <w:drawing>
-          <wp:inline distT="0" distB="0" distL="0" distR="0" wp14:anchorId="6E629213" wp14:editId="568ACDE6">
-            <wp:extent cx="5035825" cy="2060499"/>
-            <wp:effectExtent l="19050" t="19050" r="12700" b="16510"/>
-            <wp:docPr id="6" name="Picture 6"/>
-            <wp:cNvGraphicFramePr>
-              <a:graphicFrameLocks xmlns:a="http://schemas.openxmlformats.org/drawingml/2006/main" noChangeAspect="1"/>
-            </wp:cNvGraphicFramePr>
-            <a:graphic xmlns:a="http://schemas.openxmlformats.org/drawingml/2006/main">
-              <a:graphicData uri="http://schemas.openxmlformats.org/drawingml/2006/picture">
-                <pic:pic xmlns:pic="http://schemas.openxmlformats.org/drawingml/2006/picture">
-                  <pic:nvPicPr>
-                    <pic:cNvPr id="0" name="Picture 1"/>
-                    <pic:cNvPicPr>
-                      <a:picLocks noChangeAspect="1" noChangeArrowheads="1"/>
-                    </pic:cNvPicPr>
-                  </pic:nvPicPr>
-                  <pic:blipFill rotWithShape="1">
-                    <a:blip r:embed="rId21">
-                      <a:extLst>
-                        <a:ext uri="{28A0092B-C50C-407E-A947-70E740481C1C}">
-                          <a14:useLocalDpi xmlns:a14="http://schemas.microsoft.com/office/drawing/2010/main" val="0"/>
-                        </a:ext>
-                      </a:extLst>
-                    </a:blip>
-                    <a:srcRect l="6202" r="384"/>
-                    <a:stretch/>
-                  </pic:blipFill>
-                  <pic:spPr bwMode="auto">
-                    <a:xfrm>
-                      <a:off x="0" y="0"/>
-                      <a:ext cx="5036012" cy="2060575"/>
-                    </a:xfrm>
-                    <a:prstGeom prst="rect">
-                      <a:avLst/>
-                    </a:prstGeom>
-                    <a:noFill/>
-                    <a:ln w="9525" cap="flat" cmpd="sng" algn="ctr">
-                      <a:solidFill>
-                        <a:srgbClr val="E7E6E6">
-                          <a:lumMod val="90000"/>
-                        </a:srgbClr>
-                      </a:solidFill>
-                      <a:prstDash val="solid"/>
-                      <a:round/>
-                      <a:headEnd type="none" w="med" len="med"/>
-                      <a:tailEnd type="none" w="med" len="med"/>
-                    </a:ln>
-                    <a:extLst>
-                      <a:ext uri="{53640926-AAD7-44D8-BBD7-CCE9431645EC}">
-                        <a14:shadowObscured xmlns:a14="http://schemas.microsoft.com/office/drawing/2010/main"/>
-                      </a:ext>
-                    </a:extLst>
-                  </pic:spPr>
-                </pic:pic>
-              </a:graphicData>
-            </a:graphic>
-          </wp:inline>
-        </w:drawing>
-      </w:r>
-    </w:p>
-    <w:p>
-      <w:pPr>
-        <w:pStyle w:val="Heading2"/>
-      </w:pPr>
-      <w:bookmarkStart w:id="1" w:name="_Toc21499679"/>
-      <w:r>
-        <w:t>C</w:t>
-      </w:r>
-      <w:r>
-        <w:t>ập nhật lại các chú thích và tham chiếu</w:t>
-      </w:r>
-      <w:bookmarkEnd w:id="1"/>
-    </w:p>
-    <w:p>
-      <w:r>
-        <w:t>Trong quá trình soạn thảo đồ án người viết có thể thêm/bớt các đầu mục, xóa các đoạn văn không cần thiết, thêm trang, bớt trang… khi đó cần phải cập nhật lại danh mục các tham chiếu chéo. Các bước cập nhật tham chiếu chéo thực hiện như sau:</w:t>
-      </w:r>
-    </w:p>
-    <w:p>
-      <w:pPr>
-        <w:pStyle w:val="ListParagraph"/>
-        <w:numPr>
-          <w:ilvl w:val="0"/>
-          <w:numId w:val="31"/>
-        </w:numPr>
-      </w:pPr>
-      <w:r>
-        <w:t>Bước 1: bấm vào chỗ bất kỳ trong văn bản và bấm đồng thời Clt-A để lựa chọn toàn bộ văn bản (hoặc từ tab Home chọn Select rồi chọn Select All).</w:t>
-      </w:r>
-    </w:p>
-    <w:p>
-      <w:pPr>
-        <w:pStyle w:val="ListParagraph"/>
-        <w:numPr>
-          <w:ilvl w:val="0"/>
-          <w:numId w:val="31"/>
-        </w:numPr>
-      </w:pPr>
-      <w:r>
-        <w:t>Bước 2: bấm phải chuột tại chỗ bất kỳ của văn bản đã được lựa chọn</w:t>
-      </w:r>
-      <w:r>
-        <w:t xml:space="preserve"> sau đó</w:t>
-      </w:r>
-      <w:r>
-        <w:t xml:space="preserve"> chọn </w:t>
-      </w:r>
-      <w:r>
-        <w:t>"</w:t>
-      </w:r>
-      <w:r>
-        <w:t>Update Field</w:t>
-      </w:r>
-      <w:r>
-        <w:t>"</w:t>
-      </w:r>
-      <w:r>
-        <w:t xml:space="preserve"> </w:t>
-      </w:r>
-      <w:r>
-        <w:t xml:space="preserve">hoặc bấm phím </w:t>
-      </w:r>
-      <w:r>
-        <w:t>F9.</w:t>
-      </w:r>
-    </w:p>
-    <w:p>
-      <w:pPr>
-        <w:jc w:val="center"/>
-      </w:pPr>
-      <w:r>
-        <w:rPr>
-          <w:noProof/>
-          <w:lang w:val="vi-VN" w:eastAsia="vi-VN"/>
-        </w:rPr>
-        <w:lastRenderedPageBreak/>
-        <w:drawing>
-          <wp:inline distT="0" distB="0" distL="0" distR="0" wp14:anchorId="2609D915" wp14:editId="62D9BD03">
-            <wp:extent cx="1958454" cy="1047274"/>
-            <wp:effectExtent l="0" t="0" r="3810" b="635"/>
-            <wp:docPr id="37" name="Picture 37"/>
-            <wp:cNvGraphicFramePr>
-              <a:graphicFrameLocks xmlns:a="http://schemas.openxmlformats.org/drawingml/2006/main" noChangeAspect="1"/>
-            </wp:cNvGraphicFramePr>
-            <a:graphic xmlns:a="http://schemas.openxmlformats.org/drawingml/2006/main">
-              <a:graphicData uri="http://schemas.openxmlformats.org/drawingml/2006/picture">
-                <pic:pic xmlns:pic="http://schemas.openxmlformats.org/drawingml/2006/picture">
-                  <pic:nvPicPr>
-                    <pic:cNvPr id="1" name=""/>
-                    <pic:cNvPicPr/>
-                  </pic:nvPicPr>
-                  <pic:blipFill rotWithShape="1">
-                    <a:blip r:embed="rId22"/>
-                    <a:srcRect l="40855" t="39085" r="41185" b="43842"/>
-                    <a:stretch/>
-                  </pic:blipFill>
-                  <pic:spPr bwMode="auto">
-                    <a:xfrm>
-                      <a:off x="0" y="0"/>
-                      <a:ext cx="1970396" cy="1053660"/>
-                    </a:xfrm>
-                    <a:prstGeom prst="rect">
-                      <a:avLst/>
-                    </a:prstGeom>
-                    <a:ln>
-                      <a:noFill/>
-                    </a:ln>
-                    <a:extLst>
-                      <a:ext uri="{53640926-AAD7-44D8-BBD7-CCE9431645EC}">
-                        <a14:shadowObscured xmlns:a14="http://schemas.microsoft.com/office/drawing/2010/main"/>
-                      </a:ext>
-                    </a:extLst>
-                  </pic:spPr>
-                </pic:pic>
-              </a:graphicData>
-            </a:graphic>
-          </wp:inline>
-        </w:drawing>
-      </w:r>
-    </w:p>
-    <w:p>
-      <w:pPr>
-        <w:pStyle w:val="ListParagraph"/>
-        <w:numPr>
-          <w:ilvl w:val="0"/>
-          <w:numId w:val="31"/>
-        </w:numPr>
-      </w:pPr>
-      <w:r>
-        <w:t>Bước 3: chọn Update entire table và bấm OK</w:t>
-      </w:r>
-      <w:r>
-        <w:t>.</w:t>
-      </w:r>
-    </w:p>
-    <w:p>
-      <w:pPr>
-        <w:pStyle w:val="ListParagraph"/>
-      </w:pPr>
-      <w:r>
-        <w:t xml:space="preserve">Có thể sử dụng tùy chọn "Update page number only" nếu quá trình soạn thảo chỉ làm thay đổi số </w:t>
-      </w:r>
-      <w:r>
-        <w:t xml:space="preserve">thứ tự các </w:t>
-      </w:r>
-      <w:r>
-        <w:t>trang</w:t>
-      </w:r>
-      <w:r>
-        <w:t>.</w:t>
-      </w:r>
-    </w:p>
-    <w:p>
-      <w:pPr>
-        <w:pStyle w:val="Heading2"/>
-      </w:pPr>
-      <w:bookmarkStart w:id="2" w:name="_Ref20512708"/>
-      <w:bookmarkStart w:id="3" w:name="_Toc21499680"/>
-      <w:r>
-        <w:t>Tạo danh mục hình vẽ</w:t>
-      </w:r>
-      <w:bookmarkEnd w:id="2"/>
-      <w:bookmarkEnd w:id="3"/>
-    </w:p>
-    <w:p>
-      <w:r>
-        <w:t>Tạo một trang trắng tại vị trí muốn đặt "Danh mục hình vẽ", bấm chọn vị trí đầu trang</w:t>
-      </w:r>
-      <w:r>
-        <w:t xml:space="preserve"> và thực hiện các thao tác sau:</w:t>
-      </w:r>
-    </w:p>
-    <w:p>
-      <w:pPr>
-        <w:pStyle w:val="ListParagraph"/>
-        <w:numPr>
-          <w:ilvl w:val="0"/>
-          <w:numId w:val="31"/>
-        </w:numPr>
-      </w:pPr>
-      <w:r>
-        <w:t>C</w:t>
-      </w:r>
-      <w:r>
-        <w:t xml:space="preserve">họn tab "References" </w:t>
-      </w:r>
-      <w:r>
-        <w:rPr>
-          <w:rFonts w:ascii="Wingdings" w:eastAsia="Wingdings" w:hAnsi="Wingdings" w:cs="Wingdings"/>
-        </w:rPr>
-        <w:t></w:t>
-      </w:r>
-      <w:r>
-        <w:t xml:space="preserve"> bấm chọn "Table of Figures"</w:t>
-      </w:r>
-      <w:r>
-        <w:t>:</w:t>
-      </w:r>
-    </w:p>
-    <w:p>
-      <w:pPr>
-        <w:jc w:val="center"/>
-      </w:pPr>
-      <w:r>
-        <w:rPr>
-          <w:noProof/>
-          <w:lang w:val="vi-VN" w:eastAsia="vi-VN"/>
-        </w:rPr>
-        <w:drawing>
-          <wp:inline distT="0" distB="0" distL="0" distR="0" wp14:anchorId="563519BE" wp14:editId="4E297F51">
-            <wp:extent cx="4558352" cy="1019998"/>
-            <wp:effectExtent l="0" t="0" r="0" b="8890"/>
-            <wp:docPr id="38" name="Picture 38"/>
-            <wp:cNvGraphicFramePr>
-              <a:graphicFrameLocks xmlns:a="http://schemas.openxmlformats.org/drawingml/2006/main" noChangeAspect="1"/>
-            </wp:cNvGraphicFramePr>
-            <a:graphic xmlns:a="http://schemas.openxmlformats.org/drawingml/2006/main">
-              <a:graphicData uri="http://schemas.openxmlformats.org/drawingml/2006/picture">
-                <pic:pic xmlns:pic="http://schemas.openxmlformats.org/drawingml/2006/picture">
-                  <pic:nvPicPr>
-                    <pic:cNvPr id="0" name="Picture 6"/>
-                    <pic:cNvPicPr>
-                      <a:picLocks noChangeAspect="1" noChangeArrowheads="1"/>
-                    </pic:cNvPicPr>
-                  </pic:nvPicPr>
-                  <pic:blipFill>
-                    <a:blip r:embed="rId23">
-                      <a:extLst>
-                        <a:ext uri="{28A0092B-C50C-407E-A947-70E740481C1C}">
-                          <a14:useLocalDpi xmlns:a14="http://schemas.microsoft.com/office/drawing/2010/main" val="0"/>
-                        </a:ext>
-                      </a:extLst>
-                    </a:blip>
-                    <a:srcRect/>
-                    <a:stretch>
-                      <a:fillRect/>
-                    </a:stretch>
-                  </pic:blipFill>
-                  <pic:spPr bwMode="auto">
-                    <a:xfrm>
-                      <a:off x="0" y="0"/>
-                      <a:ext cx="4600837" cy="1029505"/>
-                    </a:xfrm>
-                    <a:prstGeom prst="rect">
-                      <a:avLst/>
-                    </a:prstGeom>
-                    <a:noFill/>
-                    <a:ln>
-                      <a:noFill/>
-                    </a:ln>
-                  </pic:spPr>
-                </pic:pic>
-              </a:graphicData>
-            </a:graphic>
-          </wp:inline>
-        </w:drawing>
-      </w:r>
-    </w:p>
-    <w:p>
-      <w:pPr>
-        <w:pStyle w:val="ListParagraph"/>
-        <w:numPr>
-          <w:ilvl w:val="0"/>
-          <w:numId w:val="31"/>
-        </w:numPr>
-      </w:pPr>
-      <w:r>
-        <w:t>Chọn "Hình" trong mục "Caption label" và bấm OK</w:t>
-      </w:r>
-    </w:p>
-    <w:p>
-      <w:pPr>
-        <w:pStyle w:val="ListParagraph"/>
-        <w:jc w:val="center"/>
-      </w:pPr>
-      <w:r>
-        <w:rPr>
-          <w:noProof/>
-          <w:lang w:val="vi-VN" w:eastAsia="vi-VN"/>
-        </w:rPr>
-        <w:drawing>
-          <wp:inline distT="0" distB="0" distL="0" distR="0" wp14:anchorId="2906127B" wp14:editId="68FFBA2B">
-            <wp:extent cx="3323230" cy="2962845"/>
-            <wp:effectExtent l="0" t="0" r="0" b="9525"/>
-            <wp:docPr id="39" name="Picture 39"/>
-            <wp:cNvGraphicFramePr>
-              <a:graphicFrameLocks xmlns:a="http://schemas.openxmlformats.org/drawingml/2006/main" noChangeAspect="1"/>
-            </wp:cNvGraphicFramePr>
-            <a:graphic xmlns:a="http://schemas.openxmlformats.org/drawingml/2006/main">
-              <a:graphicData uri="http://schemas.openxmlformats.org/drawingml/2006/picture">
-                <pic:pic xmlns:pic="http://schemas.openxmlformats.org/drawingml/2006/picture">
-                  <pic:nvPicPr>
-                    <pic:cNvPr id="0" name="Picture 7"/>
-                    <pic:cNvPicPr>
-                      <a:picLocks noChangeAspect="1" noChangeArrowheads="1"/>
-                    </pic:cNvPicPr>
-                  </pic:nvPicPr>
-                  <pic:blipFill>
-                    <a:blip r:embed="rId24">
-                      <a:extLst>
-                        <a:ext uri="{28A0092B-C50C-407E-A947-70E740481C1C}">
-                          <a14:useLocalDpi xmlns:a14="http://schemas.microsoft.com/office/drawing/2010/main" val="0"/>
-                        </a:ext>
-                      </a:extLst>
-                    </a:blip>
-                    <a:srcRect/>
-                    <a:stretch>
-                      <a:fillRect/>
-                    </a:stretch>
-                  </pic:blipFill>
-                  <pic:spPr bwMode="auto">
-                    <a:xfrm>
-                      <a:off x="0" y="0"/>
-                      <a:ext cx="3333635" cy="2972122"/>
-                    </a:xfrm>
-                    <a:prstGeom prst="rect">
-                      <a:avLst/>
-                    </a:prstGeom>
-                    <a:noFill/>
-                    <a:ln>
-                      <a:noFill/>
-                    </a:ln>
-                  </pic:spPr>
-                </pic:pic>
-              </a:graphicData>
-            </a:graphic>
-          </wp:inline>
-        </w:drawing>
-      </w:r>
-    </w:p>
-    <w:p>
-      <w:r>
-        <w:t>Danh mục các hình vẽ sẽ được tạo tại trang mong muốn.</w:t>
-      </w:r>
-    </w:p>
-    <w:p>
-      <w:pPr>
-        <w:ind w:firstLine="360"/>
-      </w:pPr>
-      <w:r>
-        <w:t>Để cập nhật lại đánh số trang, tên hình vẽ…thực hiện như sau:</w:t>
-      </w:r>
-    </w:p>
-    <w:p>
-      <w:pPr>
-        <w:pStyle w:val="ListParagraph"/>
-        <w:numPr>
-          <w:ilvl w:val="0"/>
-          <w:numId w:val="31"/>
-        </w:numPr>
-      </w:pPr>
-      <w:r>
-        <w:t>Đưa chuột vào vị trí danh mục hình vẽ</w:t>
-      </w:r>
-    </w:p>
-    <w:p>
-      <w:pPr>
-        <w:pStyle w:val="ListParagraph"/>
-        <w:numPr>
-          <w:ilvl w:val="0"/>
-          <w:numId w:val="31"/>
-        </w:numPr>
-      </w:pPr>
-      <w:r>
-        <w:t>Bấm phải chuột và chọn "Update Field" sau đó tùy chọn chỉ cập nhật số trang hoặc cập nhật cả trang và cả tên, thứ tự hình vẽ.</w:t>
-      </w:r>
-    </w:p>
-    <w:p>
-      <w:pPr>
-        <w:pStyle w:val="Heading2"/>
-      </w:pPr>
-      <w:bookmarkStart w:id="4" w:name="_Toc21499681"/>
-      <w:r>
-        <w:t>Tạo danh mục bảng biểu</w:t>
-      </w:r>
-      <w:bookmarkEnd w:id="4"/>
-    </w:p>
-    <w:p>
-      <w:r>
-        <w:t xml:space="preserve">Tạo một trang trắng tại vị trí muốn đặt "Danh mục bảng biểu ", bấm chọn vị trí đầu trang và thực hiện tương tự như mục </w:t>
-      </w:r>
-      <w:r>
-        <w:fldChar w:fldCharType="begin"/>
-      </w:r>
-      <w:r>
-        <w:instrText xml:space="preserve"> REF _Ref20512708 \r \h </w:instrText>
-      </w:r>
-      <w:r>
-        <w:fldChar w:fldCharType="separate"/>
-      </w:r>
-      <w:r>
-        <w:t>1.6</w:t>
-      </w:r>
-      <w:r>
-        <w:fldChar w:fldCharType="end"/>
-      </w:r>
-      <w:r>
-        <w:t xml:space="preserve">; tuy nhiên sẽ chọn mục </w:t>
-      </w:r>
-      <w:r>
-        <w:t>"</w:t>
-      </w:r>
-      <w:r>
-        <w:t>Bảng</w:t>
-      </w:r>
-      <w:r>
-        <w:t>" trong mục "Caption label" và bấm OK</w:t>
-      </w:r>
-      <w:r>
-        <w:t>.</w:t>
-      </w:r>
-    </w:p>
-    <w:p>
-      <w:pPr>
-        <w:pStyle w:val="ListParagraph"/>
-        <w:jc w:val="center"/>
-      </w:pPr>
-      <w:r>
-        <w:rPr>
-          <w:noProof/>
-          <w:lang w:val="vi-VN" w:eastAsia="vi-VN"/>
-        </w:rPr>
-        <w:lastRenderedPageBreak/>
-        <w:drawing>
-          <wp:inline distT="0" distB="0" distL="0" distR="0" wp14:anchorId="3595FA62" wp14:editId="55B3579E">
-            <wp:extent cx="3322800" cy="2941353"/>
-            <wp:effectExtent l="0" t="0" r="0" b="0"/>
-            <wp:docPr id="42" name="Picture 42"/>
-            <wp:cNvGraphicFramePr>
-              <a:graphicFrameLocks xmlns:a="http://schemas.openxmlformats.org/drawingml/2006/main" noChangeAspect="1"/>
-            </wp:cNvGraphicFramePr>
-            <a:graphic xmlns:a="http://schemas.openxmlformats.org/drawingml/2006/main">
-              <a:graphicData uri="http://schemas.openxmlformats.org/drawingml/2006/picture">
-                <pic:pic xmlns:pic="http://schemas.openxmlformats.org/drawingml/2006/picture">
-                  <pic:nvPicPr>
-                    <pic:cNvPr id="0" name="Picture 8"/>
-                    <pic:cNvPicPr>
-                      <a:picLocks noChangeAspect="1" noChangeArrowheads="1"/>
-                    </pic:cNvPicPr>
-                  </pic:nvPicPr>
-                  <pic:blipFill>
-                    <a:blip r:embed="rId25">
-                      <a:extLst>
-                        <a:ext uri="{28A0092B-C50C-407E-A947-70E740481C1C}">
-                          <a14:useLocalDpi xmlns:a14="http://schemas.microsoft.com/office/drawing/2010/main" val="0"/>
-                        </a:ext>
-                      </a:extLst>
-                    </a:blip>
-                    <a:srcRect/>
-                    <a:stretch>
-                      <a:fillRect/>
-                    </a:stretch>
-                  </pic:blipFill>
-                  <pic:spPr bwMode="auto">
-                    <a:xfrm>
-                      <a:off x="0" y="0"/>
-                      <a:ext cx="3322800" cy="2941353"/>
-                    </a:xfrm>
-                    <a:prstGeom prst="rect">
-                      <a:avLst/>
-                    </a:prstGeom>
-                    <a:noFill/>
-                    <a:ln>
-                      <a:noFill/>
-                    </a:ln>
-                  </pic:spPr>
-                </pic:pic>
-              </a:graphicData>
-            </a:graphic>
-          </wp:inline>
-        </w:drawing>
-      </w:r>
-    </w:p>
-    <w:p>
-      <w:r>
-        <w:t xml:space="preserve">Danh mục các </w:t>
-      </w:r>
-      <w:r>
-        <w:t xml:space="preserve">bảng biểu </w:t>
-      </w:r>
-      <w:r>
-        <w:t>sẽ được tạo tại trang mong muốn.</w:t>
-      </w:r>
-      <w:r>
-        <w:t xml:space="preserve"> Việc cập nhật lại tên bảng biểu, số trang…tương tự như với danh mục hình vẽ</w:t>
-      </w:r>
-      <w:r>
-        <w:t>.</w:t>
-      </w:r>
-    </w:p>
-    <w:p>
-      <w:pPr>
-        <w:pStyle w:val="Heading2"/>
-      </w:pPr>
-      <w:bookmarkStart w:id="5" w:name="_Toc21499682"/>
-      <w:r>
-        <w:t>Tạo trang mục lục</w:t>
-      </w:r>
-      <w:bookmarkEnd w:id="5"/>
-    </w:p>
-    <w:p>
-      <w:r>
-        <w:t>Tạo một trang trắng tại vị trí muốn đặt "Mục lục ", bấm chọn vị trí đầu trang và thực hiện các thao tác sau:</w:t>
-      </w:r>
-    </w:p>
-    <w:p>
-      <w:pPr>
-        <w:pStyle w:val="ListParagraph"/>
-        <w:numPr>
-          <w:ilvl w:val="0"/>
-          <w:numId w:val="31"/>
-        </w:numPr>
-      </w:pPr>
-      <w:r>
-        <w:t xml:space="preserve">Chọn tab "References" </w:t>
-      </w:r>
-      <w:r>
-        <w:rPr>
-          <w:rFonts w:ascii="Wingdings" w:eastAsia="Wingdings" w:hAnsi="Wingdings" w:cs="Wingdings"/>
-        </w:rPr>
-        <w:t></w:t>
-      </w:r>
-      <w:r>
-        <w:t xml:space="preserve"> bấm chọn "Table of Contents":</w:t>
-      </w:r>
-    </w:p>
-    <w:p>
-      <w:pPr>
-        <w:jc w:val="center"/>
-      </w:pPr>
-      <w:r>
-        <w:rPr>
-          <w:noProof/>
-          <w:lang w:val="vi-VN" w:eastAsia="vi-VN"/>
-        </w:rPr>
-        <w:drawing>
-          <wp:inline distT="0" distB="0" distL="0" distR="0" wp14:anchorId="5C353651" wp14:editId="0071AD2D">
-            <wp:extent cx="3548418" cy="2148188"/>
-            <wp:effectExtent l="0" t="0" r="0" b="5080"/>
-            <wp:docPr id="45" name="Picture 45"/>
-            <wp:cNvGraphicFramePr>
-              <a:graphicFrameLocks xmlns:a="http://schemas.openxmlformats.org/drawingml/2006/main" noChangeAspect="1"/>
-            </wp:cNvGraphicFramePr>
-            <a:graphic xmlns:a="http://schemas.openxmlformats.org/drawingml/2006/main">
-              <a:graphicData uri="http://schemas.openxmlformats.org/drawingml/2006/picture">
-                <pic:pic xmlns:pic="http://schemas.openxmlformats.org/drawingml/2006/picture">
-                  <pic:nvPicPr>
-                    <pic:cNvPr id="0" name="Picture 9"/>
-                    <pic:cNvPicPr>
-                      <a:picLocks noChangeAspect="1" noChangeArrowheads="1"/>
-                    </pic:cNvPicPr>
-                  </pic:nvPicPr>
-                  <pic:blipFill>
-                    <a:blip r:embed="rId26">
-                      <a:extLst>
-                        <a:ext uri="{28A0092B-C50C-407E-A947-70E740481C1C}">
-                          <a14:useLocalDpi xmlns:a14="http://schemas.microsoft.com/office/drawing/2010/main" val="0"/>
-                        </a:ext>
-                      </a:extLst>
-                    </a:blip>
-                    <a:srcRect/>
-                    <a:stretch>
-                      <a:fillRect/>
-                    </a:stretch>
-                  </pic:blipFill>
-                  <pic:spPr bwMode="auto">
-                    <a:xfrm>
-                      <a:off x="0" y="0"/>
-                      <a:ext cx="3557694" cy="2153804"/>
-                    </a:xfrm>
-                    <a:prstGeom prst="rect">
-                      <a:avLst/>
-                    </a:prstGeom>
-                    <a:noFill/>
-                    <a:ln>
-                      <a:noFill/>
-                    </a:ln>
-                  </pic:spPr>
-                </pic:pic>
-              </a:graphicData>
-            </a:graphic>
-          </wp:inline>
-        </w:drawing>
-      </w:r>
-    </w:p>
-    <w:p>
-      <w:pPr>
-        <w:pStyle w:val="ListParagraph"/>
-        <w:numPr>
-          <w:ilvl w:val="0"/>
-          <w:numId w:val="31"/>
-        </w:numPr>
-      </w:pPr>
-      <w:r>
-        <w:t>Chọn kiểu "Automatic Table 1".</w:t>
-      </w:r>
-    </w:p>
-    <w:p>
-      <w:pPr>
-        <w:pStyle w:val="ListParagraph"/>
-        <w:numPr>
-          <w:ilvl w:val="0"/>
-          <w:numId w:val="31"/>
-        </w:numPr>
-      </w:pPr>
-      <w:r>
-        <w:t>Mục lục sẽ được tạo tại trang mong muốn.</w:t>
-      </w:r>
-    </w:p>
-    <w:p>
-      <w:r>
-        <w:t>Việc cập nhật lại mục lục thực hiện tương tự như với danh mục hình vẽ.</w:t>
-      </w:r>
-    </w:p>
-    <w:p>
-      <w:pPr>
-        <w:pStyle w:val="Heading2"/>
-      </w:pPr>
-      <w:bookmarkStart w:id="6" w:name="_Toc21499683"/>
-      <w:r>
-        <w:t>Qui cách đóng quyển</w:t>
-      </w:r>
-      <w:bookmarkEnd w:id="6"/>
-    </w:p>
     <w:p>
       <w:pPr>
         <w:ind w:firstLine="567"/>
       </w:pPr>
-      <w:r>
-        <w:t>Phần bìa trước chế bản theo qui định</w:t>
-      </w:r>
-      <w:r>
-        <w:t xml:space="preserve">; bìa trước và bìa sau là giấy liền khổ. Sử dụng keo </w:t>
-      </w:r>
-      <w:r>
-        <w:t xml:space="preserve">nhiệt để </w:t>
-      </w:r>
-      <w:r>
-        <w:t xml:space="preserve">dán </w:t>
-      </w:r>
-      <w:r>
-        <w:t xml:space="preserve">gáy </w:t>
-      </w:r>
-      <w:r>
-        <w:t>khi đóng quyển thay vì sử dụng băng dính và dập ghim.</w:t>
-      </w:r>
     </w:p>
     <w:p>
       <w:pPr>
         <w:ind w:firstLine="567"/>
         <w:jc w:val="center"/>
       </w:pPr>
-      <w:r>
-        <w:rPr>
-          <w:noProof/>
-          <w:lang w:val="vi-VN" w:eastAsia="vi-VN"/>
-        </w:rPr>
-        <w:lastRenderedPageBreak/>
-        <w:drawing>
-          <wp:inline distT="0" distB="0" distL="0" distR="0" wp14:anchorId="240D5278" wp14:editId="2E218523">
-            <wp:extent cx="3766782" cy="2418070"/>
-            <wp:effectExtent l="0" t="0" r="5715" b="1905"/>
-            <wp:docPr id="44" name="Picture 44" descr="C:\Users\Nguyen Xuan Tung\Desktop\Đong quyen CTDT.jpg"/>
-            <wp:cNvGraphicFramePr>
-              <a:graphicFrameLocks xmlns:a="http://schemas.openxmlformats.org/drawingml/2006/main" noChangeAspect="1"/>
-            </wp:cNvGraphicFramePr>
-            <a:graphic xmlns:a="http://schemas.openxmlformats.org/drawingml/2006/main">
-              <a:graphicData uri="http://schemas.openxmlformats.org/drawingml/2006/picture">
-                <pic:pic xmlns:pic="http://schemas.openxmlformats.org/drawingml/2006/picture">
-                  <pic:nvPicPr>
-                    <pic:cNvPr id="0" name="Picture 1" descr="C:\Users\Nguyen Xuan Tung\Desktop\Đong quyen CTDT.jpg"/>
-                    <pic:cNvPicPr>
-                      <a:picLocks noChangeAspect="1" noChangeArrowheads="1"/>
-                    </pic:cNvPicPr>
-                  </pic:nvPicPr>
-                  <pic:blipFill rotWithShape="1">
-                    <a:blip r:embed="rId27" cstate="print">
-                      <a:extLst>
-                        <a:ext uri="{28A0092B-C50C-407E-A947-70E740481C1C}">
-                          <a14:useLocalDpi xmlns:a14="http://schemas.microsoft.com/office/drawing/2010/main" val="0"/>
-                        </a:ext>
-                      </a:extLst>
-                    </a:blip>
-                    <a:srcRect/>
-                    <a:stretch/>
-                  </pic:blipFill>
-                  <pic:spPr bwMode="auto">
-                    <a:xfrm>
-                      <a:off x="0" y="0"/>
-                      <a:ext cx="3789542" cy="2432681"/>
-                    </a:xfrm>
-                    <a:prstGeom prst="rect">
-                      <a:avLst/>
-                    </a:prstGeom>
-                    <a:noFill/>
-                    <a:ln>
-                      <a:noFill/>
-                    </a:ln>
-                    <a:extLst>
-                      <a:ext uri="{53640926-AAD7-44D8-BBD7-CCE9431645EC}">
-                        <a14:shadowObscured xmlns:a14="http://schemas.microsoft.com/office/drawing/2010/main"/>
-                      </a:ext>
-                    </a:extLst>
-                  </pic:spPr>
-                </pic:pic>
-              </a:graphicData>
-            </a:graphic>
-          </wp:inline>
-        </w:drawing>
-      </w:r>
     </w:p>
     <w:p>
       <w:pPr>
         <w:ind w:firstLine="567"/>
         <w:jc w:val="center"/>
       </w:pPr>
-      <w:r>
-        <w:rPr>
-          <w:noProof/>
-          <w:lang w:val="vi-VN" w:eastAsia="vi-VN"/>
-        </w:rPr>
-        <w:drawing>
-          <wp:inline distT="0" distB="0" distL="0" distR="0" wp14:anchorId="56FD4FE4" wp14:editId="4EEEBA8D">
-            <wp:extent cx="3773606" cy="1626199"/>
-            <wp:effectExtent l="0" t="0" r="0" b="0"/>
-            <wp:docPr id="51" name="Picture 51" descr="C:\Users\Nguyen Xuan Tung\Desktop\dong-sach-keo-nhiet-1.png"/>
-            <wp:cNvGraphicFramePr>
-              <a:graphicFrameLocks xmlns:a="http://schemas.openxmlformats.org/drawingml/2006/main" noChangeAspect="1"/>
-            </wp:cNvGraphicFramePr>
-            <a:graphic xmlns:a="http://schemas.openxmlformats.org/drawingml/2006/main">
-              <a:graphicData uri="http://schemas.openxmlformats.org/drawingml/2006/picture">
-                <pic:pic xmlns:pic="http://schemas.openxmlformats.org/drawingml/2006/picture">
-                  <pic:nvPicPr>
-                    <pic:cNvPr id="0" name="Picture 4" descr="C:\Users\Nguyen Xuan Tung\Desktop\dong-sach-keo-nhiet-1.png"/>
-                    <pic:cNvPicPr>
-                      <a:picLocks noChangeAspect="1" noChangeArrowheads="1"/>
-                    </pic:cNvPicPr>
-                  </pic:nvPicPr>
-                  <pic:blipFill rotWithShape="1">
-                    <a:blip r:embed="rId28" cstate="screen">
-                      <a:extLst>
-                        <a:ext uri="{28A0092B-C50C-407E-A947-70E740481C1C}">
-                          <a14:useLocalDpi xmlns:a14="http://schemas.microsoft.com/office/drawing/2010/main"/>
-                        </a:ext>
-                      </a:extLst>
-                    </a:blip>
-                    <a:srcRect b="24568"/>
-                    <a:stretch/>
-                  </pic:blipFill>
-                  <pic:spPr bwMode="auto">
-                    <a:xfrm>
-                      <a:off x="0" y="0"/>
-                      <a:ext cx="3796847" cy="1636215"/>
-                    </a:xfrm>
-                    <a:prstGeom prst="rect">
-                      <a:avLst/>
-                    </a:prstGeom>
-                    <a:noFill/>
-                    <a:ln>
-                      <a:noFill/>
-                    </a:ln>
-                    <a:extLst>
-                      <a:ext uri="{53640926-AAD7-44D8-BBD7-CCE9431645EC}">
-                        <a14:shadowObscured xmlns:a14="http://schemas.microsoft.com/office/drawing/2010/main"/>
-                      </a:ext>
-                    </a:extLst>
-                  </pic:spPr>
-                </pic:pic>
-              </a:graphicData>
-            </a:graphic>
-          </wp:inline>
-        </w:drawing>
-      </w:r>
-    </w:p>
-    <w:p>
-      <w:r>
-        <w:t>Phần gáy ĐATN cần ghi các thông tin tóm tắt sau:</w:t>
-      </w:r>
-    </w:p>
-    <w:p>
-      <w:r>
-        <w:t>Kỳ làm ĐATN - Ngành đào tạo - Họ và tên sinh viên - Mã số sinh viên</w:t>
-      </w:r>
-    </w:p>
-    <w:p>
-      <w:r>
-        <w:t>Ví dụ:</w:t>
-      </w:r>
+    </w:p>
+    <w:p>
+      <w:pPr>
+        <w:ind w:firstLine="567"/>
+        <w:jc w:val="center"/>
+      </w:pPr>
+    </w:p>
+    <w:p>
+      <w:pPr>
+        <w:ind w:firstLine="567"/>
+        <w:jc w:val="center"/>
+      </w:pPr>
+    </w:p>
+    <w:p>
+      <w:pPr>
+        <w:ind w:firstLine="567"/>
+        <w:jc w:val="center"/>
+      </w:pPr>
+    </w:p>
+    <w:p>
+      <w:pPr>
+        <w:ind w:firstLine="567"/>
+        <w:jc w:val="center"/>
+      </w:pPr>
+    </w:p>
+    <w:p>
+      <w:pPr>
+        <w:ind w:firstLine="567"/>
+        <w:jc w:val="center"/>
+      </w:pPr>
     </w:p>
     <w:p>
       <w:pPr>
@@ -7382,60 +6467,6 @@
       <w:pPr>
         <w:jc w:val="center"/>
       </w:pPr>
-      <w:r>
-        <w:rPr>
-          <w:noProof/>
-          <w:lang w:val="vi-VN" w:eastAsia="vi-VN"/>
-        </w:rPr>
-        <w:drawing>
-          <wp:inline distT="0" distB="0" distL="0" distR="0" wp14:anchorId="377797C7" wp14:editId="02067DFF">
-            <wp:extent cx="2209987" cy="2791309"/>
-            <wp:effectExtent l="0" t="0" r="0" b="9525"/>
-            <wp:docPr id="53" name="Picture 53" descr="C:\Users\Nguyen Xuan Tung\Desktop\Picture3.png"/>
-            <wp:cNvGraphicFramePr>
-              <a:graphicFrameLocks xmlns:a="http://schemas.openxmlformats.org/drawingml/2006/main" noChangeAspect="1"/>
-            </wp:cNvGraphicFramePr>
-            <a:graphic xmlns:a="http://schemas.openxmlformats.org/drawingml/2006/main">
-              <a:graphicData uri="http://schemas.openxmlformats.org/drawingml/2006/picture">
-                <pic:pic xmlns:pic="http://schemas.openxmlformats.org/drawingml/2006/picture">
-                  <pic:nvPicPr>
-                    <pic:cNvPr id="0" name="Picture 5" descr="C:\Users\Nguyen Xuan Tung\Desktop\Picture3.png"/>
-                    <pic:cNvPicPr>
-                      <a:picLocks noChangeAspect="1" noChangeArrowheads="1"/>
-                    </pic:cNvPicPr>
-                  </pic:nvPicPr>
-                  <pic:blipFill>
-                    <a:blip r:embed="rId29" cstate="print">
-                      <a:extLst>
-                        <a:ext uri="{28A0092B-C50C-407E-A947-70E740481C1C}">
-                          <a14:useLocalDpi xmlns:a14="http://schemas.microsoft.com/office/drawing/2010/main" val="0"/>
-                        </a:ext>
-                      </a:extLst>
-                    </a:blip>
-                    <a:srcRect/>
-                    <a:stretch>
-                      <a:fillRect/>
-                    </a:stretch>
-                  </pic:blipFill>
-                  <pic:spPr bwMode="auto">
-                    <a:xfrm>
-                      <a:off x="0" y="0"/>
-                      <a:ext cx="2220536" cy="2804632"/>
-                    </a:xfrm>
-                    <a:prstGeom prst="rect">
-                      <a:avLst/>
-                    </a:prstGeom>
-                    <a:noFill/>
-                    <a:ln>
-                      <a:noFill/>
-                    </a:ln>
-                  </pic:spPr>
-                </pic:pic>
-              </a:graphicData>
-            </a:graphic>
-          </wp:inline>
-        </w:drawing>
-      </w:r>
     </w:p>
     <w:p/>
     <w:p/>
@@ -7452,22 +6483,22 @@
       <w:pPr>
         <w:pStyle w:val="Heading1"/>
       </w:pPr>
-      <w:bookmarkStart w:id="7" w:name="_Toc21499684"/>
+      <w:bookmarkStart w:id="2" w:name="_Toc21499684"/>
       <w:r>
         <w:lastRenderedPageBreak/>
         <w:t>SỬ DỤNG CÁC BIỂU ĐỒ</w:t>
       </w:r>
-      <w:bookmarkEnd w:id="7"/>
+      <w:bookmarkEnd w:id="2"/>
     </w:p>
     <w:p>
       <w:pPr>
         <w:pStyle w:val="Heading2"/>
       </w:pPr>
-      <w:bookmarkStart w:id="8" w:name="_Toc21499685"/>
+      <w:bookmarkStart w:id="3" w:name="_Toc21499685"/>
       <w:r>
         <w:t>Giới thiệu về biểu diễn bằng đồ thị</w:t>
       </w:r>
-      <w:bookmarkEnd w:id="8"/>
+      <w:bookmarkEnd w:id="3"/>
     </w:p>
     <w:p>
       <w:r>
@@ -7571,7 +6602,7 @@
                     </pic:cNvPicPr>
                   </pic:nvPicPr>
                   <pic:blipFill rotWithShape="1">
-                    <a:blip r:embed="rId30">
+                    <a:blip r:embed="rId17">
                       <a:extLst>
                         <a:ext uri="{28A0092B-C50C-407E-A947-70E740481C1C}">
                           <a14:useLocalDpi xmlns:a14="http://schemas.microsoft.com/office/drawing/2010/main" val="0"/>
@@ -7629,7 +6660,7 @@
                     </pic:cNvPicPr>
                   </pic:nvPicPr>
                   <pic:blipFill rotWithShape="1">
-                    <a:blip r:embed="rId31" cstate="print">
+                    <a:blip r:embed="rId18" cstate="print">
                       <a:extLst>
                         <a:ext uri="{28A0092B-C50C-407E-A947-70E740481C1C}">
                           <a14:useLocalDpi xmlns:a14="http://schemas.microsoft.com/office/drawing/2010/main" val="0"/>
@@ -7690,7 +6721,7 @@
                     </pic:cNvPicPr>
                   </pic:nvPicPr>
                   <pic:blipFill rotWithShape="1">
-                    <a:blip r:embed="rId32" cstate="print">
+                    <a:blip r:embed="rId19" cstate="print">
                       <a:extLst>
                         <a:ext uri="{28A0092B-C50C-407E-A947-70E740481C1C}">
                           <a14:useLocalDpi xmlns:a14="http://schemas.microsoft.com/office/drawing/2010/main" val="0"/>
@@ -7751,7 +6782,7 @@
                     </pic:cNvPicPr>
                   </pic:nvPicPr>
                   <pic:blipFill rotWithShape="1">
-                    <a:blip r:embed="rId33" cstate="print">
+                    <a:blip r:embed="rId20" cstate="print">
                       <a:extLst>
                         <a:ext uri="{28A0092B-C50C-407E-A947-70E740481C1C}">
                           <a14:useLocalDpi xmlns:a14="http://schemas.microsoft.com/office/drawing/2010/main" val="0"/>
@@ -7809,7 +6840,7 @@
                     </pic:cNvPicPr>
                   </pic:nvPicPr>
                   <pic:blipFill rotWithShape="1">
-                    <a:blip r:embed="rId34">
+                    <a:blip r:embed="rId21">
                       <a:extLst>
                         <a:ext uri="{28A0092B-C50C-407E-A947-70E740481C1C}">
                           <a14:useLocalDpi xmlns:a14="http://schemas.microsoft.com/office/drawing/2010/main" val="0"/>
@@ -7870,7 +6901,7 @@
                     </pic:cNvPicPr>
                   </pic:nvPicPr>
                   <pic:blipFill rotWithShape="1">
-                    <a:blip r:embed="rId35" cstate="print">
+                    <a:blip r:embed="rId22" cstate="print">
                       <a:extLst>
                         <a:ext uri="{28A0092B-C50C-407E-A947-70E740481C1C}">
                           <a14:useLocalDpi xmlns:a14="http://schemas.microsoft.com/office/drawing/2010/main" val="0"/>
@@ -7915,11 +6946,11 @@
       <w:pPr>
         <w:pStyle w:val="Heading2"/>
       </w:pPr>
-      <w:bookmarkStart w:id="9" w:name="_Toc21499686"/>
+      <w:bookmarkStart w:id="4" w:name="_Toc21499686"/>
       <w:r>
         <w:t>Đồ thị kiểu bánh</w:t>
       </w:r>
-      <w:bookmarkEnd w:id="9"/>
+      <w:bookmarkEnd w:id="4"/>
     </w:p>
     <w:p>
       <w:r>
@@ -7995,7 +7026,7 @@
                     </pic:cNvPicPr>
                   </pic:nvPicPr>
                   <pic:blipFill rotWithShape="1">
-                    <a:blip r:embed="rId31" cstate="print">
+                    <a:blip r:embed="rId18" cstate="print">
                       <a:extLst>
                         <a:ext uri="{28A0092B-C50C-407E-A947-70E740481C1C}">
                           <a14:useLocalDpi xmlns:a14="http://schemas.microsoft.com/office/drawing/2010/main" val="0"/>
@@ -8148,7 +7179,7 @@
                     </pic:cNvPicPr>
                   </pic:nvPicPr>
                   <pic:blipFill>
-                    <a:blip r:embed="rId36">
+                    <a:blip r:embed="rId23">
                       <a:clrChange>
                         <a:clrFrom>
                           <a:srgbClr val="FFFFFF"/>
@@ -8194,8 +7225,8 @@
       <w:pPr>
         <w:pStyle w:val="Caption"/>
       </w:pPr>
-      <w:bookmarkStart w:id="10" w:name="_Ref20514706"/>
-      <w:bookmarkStart w:id="11" w:name="_Toc20580104"/>
+      <w:bookmarkStart w:id="5" w:name="_Ref20514706"/>
+      <w:bookmarkStart w:id="6" w:name="_Toc20580104"/>
       <w:r>
         <w:t xml:space="preserve">Hình </w:t>
       </w:r>
@@ -8238,20 +7269,20 @@
       <w:r>
         <w:fldChar w:fldCharType="end"/>
       </w:r>
-      <w:bookmarkEnd w:id="10"/>
+      <w:bookmarkEnd w:id="5"/>
       <w:r>
         <w:t xml:space="preserve"> </w:t>
       </w:r>
       <w:r>
         <w:t>Đồ thị kiểu bánh</w:t>
       </w:r>
-      <w:bookmarkEnd w:id="11"/>
+      <w:bookmarkEnd w:id="6"/>
     </w:p>
     <w:p>
       <w:pPr>
         <w:pStyle w:val="Heading2"/>
       </w:pPr>
-      <w:bookmarkStart w:id="12" w:name="_Toc21499687"/>
+      <w:bookmarkStart w:id="7" w:name="_Toc21499687"/>
       <w:r>
         <w:t xml:space="preserve">Đồ thị </w:t>
       </w:r>
@@ -8261,7 +7292,7 @@
       <w:r>
         <w:t>thanh ngang</w:t>
       </w:r>
-      <w:bookmarkEnd w:id="12"/>
+      <w:bookmarkEnd w:id="7"/>
     </w:p>
     <w:p>
       <w:r>
@@ -8413,7 +7444,7 @@
                     </pic:cNvPicPr>
                   </pic:nvPicPr>
                   <pic:blipFill>
-                    <a:blip r:embed="rId37" cstate="print">
+                    <a:blip r:embed="rId24" cstate="print">
                       <a:extLst>
                         <a:ext uri="{28A0092B-C50C-407E-A947-70E740481C1C}">
                           <a14:useLocalDpi xmlns:a14="http://schemas.microsoft.com/office/drawing/2010/main" val="0"/>
@@ -8449,8 +7480,8 @@
       <w:pPr>
         <w:pStyle w:val="Caption"/>
       </w:pPr>
-      <w:bookmarkStart w:id="13" w:name="_Ref20515043"/>
-      <w:bookmarkStart w:id="14" w:name="_Toc20580105"/>
+      <w:bookmarkStart w:id="8" w:name="_Ref20515043"/>
+      <w:bookmarkStart w:id="9" w:name="_Toc20580105"/>
       <w:r>
         <w:t xml:space="preserve">Hình </w:t>
       </w:r>
@@ -8493,27 +7524,27 @@
       <w:r>
         <w:fldChar w:fldCharType="end"/>
       </w:r>
-      <w:bookmarkEnd w:id="13"/>
+      <w:bookmarkEnd w:id="8"/>
       <w:r>
         <w:t xml:space="preserve"> Đồ thị kiểu </w:t>
       </w:r>
       <w:r>
         <w:t>thanh ngang</w:t>
       </w:r>
-      <w:bookmarkEnd w:id="14"/>
+      <w:bookmarkEnd w:id="9"/>
     </w:p>
     <w:p>
       <w:pPr>
         <w:pStyle w:val="Heading2"/>
       </w:pPr>
-      <w:bookmarkStart w:id="15" w:name="_Toc21499688"/>
+      <w:bookmarkStart w:id="10" w:name="_Toc21499688"/>
       <w:r>
         <w:t xml:space="preserve">Đồ thị </w:t>
       </w:r>
       <w:r>
         <w:t>kiểu cột đứng</w:t>
       </w:r>
-      <w:bookmarkEnd w:id="15"/>
+      <w:bookmarkEnd w:id="10"/>
     </w:p>
     <w:p>
       <w:r>
@@ -8646,7 +7677,7 @@
                     </pic:cNvPicPr>
                   </pic:nvPicPr>
                   <pic:blipFill rotWithShape="1">
-                    <a:blip r:embed="rId38" cstate="print">
+                    <a:blip r:embed="rId25" cstate="print">
                       <a:extLst>
                         <a:ext uri="{28A0092B-C50C-407E-A947-70E740481C1C}">
                           <a14:useLocalDpi xmlns:a14="http://schemas.microsoft.com/office/drawing/2010/main" val="0"/>
@@ -8708,7 +7739,7 @@
                     </pic:cNvPicPr>
                   </pic:nvPicPr>
                   <pic:blipFill>
-                    <a:blip r:embed="rId39">
+                    <a:blip r:embed="rId26">
                       <a:extLst>
                         <a:ext uri="{28A0092B-C50C-407E-A947-70E740481C1C}">
                           <a14:useLocalDpi xmlns:a14="http://schemas.microsoft.com/office/drawing/2010/main" val="0"/>
@@ -8744,7 +7775,7 @@
       <w:pPr>
         <w:pStyle w:val="Caption"/>
       </w:pPr>
-      <w:bookmarkStart w:id="16" w:name="_Toc20580106"/>
+      <w:bookmarkStart w:id="11" w:name="_Toc20580106"/>
       <w:r>
         <w:t xml:space="preserve">Hình </w:t>
       </w:r>
@@ -8793,17 +7824,17 @@
       <w:r>
         <w:t>cột đứng</w:t>
       </w:r>
-      <w:bookmarkEnd w:id="16"/>
+      <w:bookmarkEnd w:id="11"/>
     </w:p>
     <w:p>
       <w:pPr>
         <w:pStyle w:val="Heading2"/>
       </w:pPr>
-      <w:bookmarkStart w:id="17" w:name="_Toc21499689"/>
+      <w:bookmarkStart w:id="12" w:name="_Toc21499689"/>
       <w:r>
         <w:t>Đồ thị kiểu đường</w:t>
       </w:r>
-      <w:bookmarkEnd w:id="17"/>
+      <w:bookmarkEnd w:id="12"/>
     </w:p>
     <w:p>
       <w:r>
@@ -8914,7 +7945,7 @@
                     </pic:cNvPicPr>
                   </pic:nvPicPr>
                   <pic:blipFill>
-                    <a:blip r:embed="rId40" cstate="print">
+                    <a:blip r:embed="rId27" cstate="print">
                       <a:extLst>
                         <a:ext uri="{28A0092B-C50C-407E-A947-70E740481C1C}">
                           <a14:useLocalDpi xmlns:a14="http://schemas.microsoft.com/office/drawing/2010/main" val="0"/>
@@ -8951,7 +7982,7 @@
       <w:pPr>
         <w:pStyle w:val="Caption"/>
       </w:pPr>
-      <w:bookmarkStart w:id="18" w:name="_Toc20580107"/>
+      <w:bookmarkStart w:id="13" w:name="_Toc20580107"/>
       <w:r>
         <w:t xml:space="preserve">Hình </w:t>
       </w:r>
@@ -8997,17 +8028,17 @@
       <w:r>
         <w:t xml:space="preserve"> Đồ thị kiểu đường</w:t>
       </w:r>
-      <w:bookmarkEnd w:id="18"/>
+      <w:bookmarkEnd w:id="13"/>
     </w:p>
     <w:p>
       <w:pPr>
         <w:pStyle w:val="Heading2"/>
       </w:pPr>
-      <w:bookmarkStart w:id="19" w:name="_Toc21499690"/>
+      <w:bookmarkStart w:id="14" w:name="_Toc21499690"/>
       <w:r>
         <w:t>Đồ thị kiểu diện tích</w:t>
       </w:r>
-      <w:bookmarkEnd w:id="19"/>
+      <w:bookmarkEnd w:id="14"/>
     </w:p>
     <w:p>
       <w:r>
@@ -9172,7 +8203,7 @@
                     </pic:cNvPicPr>
                   </pic:nvPicPr>
                   <pic:blipFill rotWithShape="1">
-                    <a:blip r:embed="rId41" cstate="print">
+                    <a:blip r:embed="rId28" cstate="print">
                       <a:clrChange>
                         <a:clrFrom>
                           <a:srgbClr val="D5F2FC"/>
@@ -9186,7 +8217,7 @@
                       <a:extLst>
                         <a:ext uri="{BEBA8EAE-BF5A-486C-A8C5-ECC9F3942E4B}">
                           <a14:imgProps xmlns:a14="http://schemas.microsoft.com/office/drawing/2010/main">
-                            <a14:imgLayer r:embed="rId42">
+                            <a14:imgLayer r:embed="rId29">
                               <a14:imgEffect>
                                 <a14:sharpenSoften amount="25000"/>
                               </a14:imgEffect>
@@ -9227,8 +8258,8 @@
       <w:pPr>
         <w:pStyle w:val="Caption"/>
       </w:pPr>
-      <w:bookmarkStart w:id="20" w:name="_Ref20515925"/>
-      <w:bookmarkStart w:id="21" w:name="_Toc20580108"/>
+      <w:bookmarkStart w:id="15" w:name="_Ref20515925"/>
+      <w:bookmarkStart w:id="16" w:name="_Toc20580108"/>
       <w:r>
         <w:t xml:space="preserve">Hình </w:t>
       </w:r>
@@ -9271,14 +8302,14 @@
       <w:r>
         <w:fldChar w:fldCharType="end"/>
       </w:r>
-      <w:bookmarkEnd w:id="20"/>
+      <w:bookmarkEnd w:id="15"/>
       <w:r>
         <w:t xml:space="preserve"> Đồ thị kiểu </w:t>
       </w:r>
       <w:r>
         <w:t>diện tích</w:t>
       </w:r>
-      <w:bookmarkEnd w:id="21"/>
+      <w:bookmarkEnd w:id="16"/>
     </w:p>
     <w:p/>
     <w:p>
@@ -9294,22 +8325,22 @@
       <w:pPr>
         <w:pStyle w:val="Heading1"/>
       </w:pPr>
-      <w:bookmarkStart w:id="22" w:name="_Toc21499691"/>
+      <w:bookmarkStart w:id="17" w:name="_Toc21499691"/>
       <w:r>
         <w:lastRenderedPageBreak/>
         <w:t>KẾT LUẬN</w:t>
       </w:r>
-      <w:bookmarkEnd w:id="22"/>
+      <w:bookmarkEnd w:id="17"/>
     </w:p>
     <w:p>
       <w:pPr>
         <w:pStyle w:val="Heading2"/>
       </w:pPr>
-      <w:bookmarkStart w:id="23" w:name="_Toc21499692"/>
+      <w:bookmarkStart w:id="18" w:name="_Toc21499692"/>
       <w:r>
         <w:t>Kết luận</w:t>
       </w:r>
-      <w:bookmarkEnd w:id="23"/>
+      <w:bookmarkEnd w:id="18"/>
     </w:p>
     <w:p>
       <w:pPr>
@@ -9352,11 +8383,11 @@
       <w:pPr>
         <w:pStyle w:val="Heading2"/>
       </w:pPr>
-      <w:bookmarkStart w:id="24" w:name="_Toc21499693"/>
+      <w:bookmarkStart w:id="19" w:name="_Toc21499693"/>
       <w:r>
         <w:t>Hướng phát triển của đồ án trong tương lai</w:t>
       </w:r>
-      <w:bookmarkEnd w:id="24"/>
+      <w:bookmarkEnd w:id="19"/>
     </w:p>
     <w:p>
       <w:r>
@@ -9381,7 +8412,7 @@
         <w:br w:type="page"/>
       </w:r>
     </w:p>
-    <w:bookmarkStart w:id="25" w:name="_Toc21499694" w:displacedByCustomXml="next"/>
+    <w:bookmarkStart w:id="20" w:name="_Toc21499694" w:displacedByCustomXml="next"/>
     <w:sdt>
       <w:sdtPr>
         <w:rPr>
@@ -9407,7 +8438,7 @@
           <w:r>
             <w:t>TÀI LIỆU THAM KHẢO</w:t>
           </w:r>
-          <w:bookmarkEnd w:id="25"/>
+          <w:bookmarkEnd w:id="20"/>
         </w:p>
         <w:p>
           <w:pPr>
@@ -9439,7 +8470,7 @@
           </w:tblPr>
           <w:tblGrid>
             <w:gridCol w:w="379"/>
-            <w:gridCol w:w="8215"/>
+            <w:gridCol w:w="8125"/>
           </w:tblGrid>
           <w:tr>
             <w:trPr>
@@ -9640,12 +8671,12 @@
         </w:numPr>
         <w:ind w:left="567"/>
       </w:pPr>
-      <w:bookmarkStart w:id="26" w:name="_Toc21499695"/>
+      <w:bookmarkStart w:id="21" w:name="_Toc21499695"/>
       <w:r>
         <w:lastRenderedPageBreak/>
         <w:t>PHỤ LỤC</w:t>
       </w:r>
-      <w:bookmarkEnd w:id="26"/>
+      <w:bookmarkEnd w:id="21"/>
     </w:p>
     <w:p>
       <w:pPr>
@@ -9989,7 +9020,7 @@
       </w:r>
     </w:p>
     <w:sectPr>
-      <w:footerReference w:type="default" r:id="rId43"/>
+      <w:footerReference w:type="default" r:id="rId30"/>
       <w:pgSz w:w="11907" w:h="16840" w:code="9"/>
       <w:pgMar w:top="1134" w:right="1418" w:bottom="1134" w:left="1985" w:header="720" w:footer="386" w:gutter="0"/>
       <w:pgNumType w:start="1"/>
@@ -10733,12 +9764,9 @@
         <w:smallCaps w:val="0"/>
         <w:strike w:val="0"/>
         <w:dstrike w:val="0"/>
-        <w:outline w:val="0"/>
-        <w:shadow w:val="0"/>
-        <w:emboss w:val="0"/>
-        <w:imprint w:val="0"/>
         <w:noProof w:val="0"/>
         <w:vanish w:val="0"/>
+        <w:color w:val="000000"/>
         <w:spacing w:val="0"/>
         <w:kern w:val="0"/>
         <w:position w:val="0"/>
@@ -10986,10 +10014,6 @@
         <w:smallCaps w:val="0"/>
         <w:strike w:val="0"/>
         <w:dstrike w:val="0"/>
-        <w:outline w:val="0"/>
-        <w:shadow w:val="0"/>
-        <w:emboss w:val="0"/>
-        <w:imprint w:val="0"/>
         <w:vanish w:val="0"/>
         <w:color w:val="000000"/>
         <w:spacing w:val="0"/>
@@ -10999,6 +10023,14 @@
         <w:effect w:val="none"/>
         <w:vertAlign w:val="baseline"/>
         <w:em w:val="none"/>
+        <w14:shadow w14:blurRad="0" w14:dist="0" w14:dir="0" w14:sx="0" w14:sy="0" w14:kx="0" w14:ky="0" w14:algn="none">
+          <w14:srgbClr w14:val="000000"/>
+        </w14:shadow>
+        <w14:textOutline w14:w="0" w14:cap="rnd" w14:cmpd="sng" w14:algn="ctr">
+          <w14:noFill/>
+          <w14:prstDash w14:val="solid"/>
+          <w14:bevel/>
+        </w14:textOutline>
         <w14:ligatures w14:val="none"/>
         <w14:numForm w14:val="default"/>
         <w14:numSpacing w14:val="default"/>
@@ -11948,7 +10980,7 @@
         <w:rFonts w:ascii="Times New Roman" w:eastAsiaTheme="minorHAnsi" w:hAnsi="Times New Roman" w:cs="Times New Roman" w:hint="default"/>
       </w:rPr>
     </w:lvl>
-    <w:lvl w:ilvl="1" w:tplc="04090003" w:tentative="1">
+    <w:lvl w:ilvl="1" w:tplc="04090003">
       <w:start w:val="1"/>
       <w:numFmt w:val="bullet"/>
       <w:lvlText w:val="o"/>
@@ -12204,10 +11236,6 @@
         <w:smallCaps w:val="0"/>
         <w:strike w:val="0"/>
         <w:dstrike w:val="0"/>
-        <w:outline w:val="0"/>
-        <w:shadow w:val="0"/>
-        <w:emboss w:val="0"/>
-        <w:imprint w:val="0"/>
         <w:vanish w:val="0"/>
         <w:color w:val="000000"/>
         <w:spacing w:val="0"/>
@@ -12217,6 +11245,14 @@
         <w:effect w:val="none"/>
         <w:vertAlign w:val="baseline"/>
         <w:em w:val="none"/>
+        <w14:shadow w14:blurRad="0" w14:dist="0" w14:dir="0" w14:sx="0" w14:sy="0" w14:kx="0" w14:ky="0" w14:algn="none">
+          <w14:srgbClr w14:val="000000"/>
+        </w14:shadow>
+        <w14:textOutline w14:w="0" w14:cap="rnd" w14:cmpd="sng" w14:algn="ctr">
+          <w14:noFill/>
+          <w14:prstDash w14:val="solid"/>
+          <w14:bevel/>
+        </w14:textOutline>
         <w14:ligatures w14:val="none"/>
         <w14:numForm w14:val="default"/>
         <w14:numSpacing w14:val="default"/>
@@ -15304,41 +14340,40 @@
 <file path=customXml/item2.xml><?xml version="1.0" encoding="utf-8"?>
 <p:properties xmlns:p="http://schemas.microsoft.com/office/2006/metadata/properties" xmlns:xsi="http://www.w3.org/2001/XMLSchema-instance" xmlns:pc="http://schemas.microsoft.com/office/infopath/2007/PartnerControls">
   <documentManagement>
-    <TaxCatchAll xmlns="0cd27f38-2525-46c9-92b7-6a3ba91ba510" xsi:nil="true"/>
-    <lcf76f155ced4ddcb4097134ff3c332f xmlns="686d785d-8579-4421-a11b-9825e658610e">
-      <Terms xmlns="http://schemas.microsoft.com/office/infopath/2007/PartnerControls"/>
-    </lcf76f155ced4ddcb4097134ff3c332f>
+    <_activity xmlns="d75950b8-cc20-4b12-94f0-0f10ff6a63e2" xsi:nil="true"/>
   </documentManagement>
 </p:properties>
 </file>
 
 <file path=customXml/item3.xml><?xml version="1.0" encoding="utf-8"?>
-<ct:contentTypeSchema xmlns:ct="http://schemas.microsoft.com/office/2006/metadata/contentType" xmlns:ma="http://schemas.microsoft.com/office/2006/metadata/properties/metaAttributes" ct:_="" ma:_="" ma:contentTypeName="Document" ma:contentTypeID="0x0101004AB97ACF3D4C3947A651ED46BC5E2D70" ma:contentTypeVersion="17" ma:contentTypeDescription="Create a new document." ma:contentTypeScope="" ma:versionID="1d34f74652efaca3718f84c789ff0cef">
-  <xsd:schema xmlns:xsd="http://www.w3.org/2001/XMLSchema" xmlns:xs="http://www.w3.org/2001/XMLSchema" xmlns:p="http://schemas.microsoft.com/office/2006/metadata/properties" xmlns:ns2="686d785d-8579-4421-a11b-9825e658610e" xmlns:ns3="0cd27f38-2525-46c9-92b7-6a3ba91ba510" targetNamespace="http://schemas.microsoft.com/office/2006/metadata/properties" ma:root="true" ma:fieldsID="e6110584b91d5a85acb9f0c23b57a864" ns2:_="" ns3:_="">
-    <xsd:import namespace="686d785d-8579-4421-a11b-9825e658610e"/>
-    <xsd:import namespace="0cd27f38-2525-46c9-92b7-6a3ba91ba510"/>
+<ct:contentTypeSchema xmlns:ct="http://schemas.microsoft.com/office/2006/metadata/contentType" xmlns:ma="http://schemas.microsoft.com/office/2006/metadata/properties/metaAttributes" ct:_="" ma:_="" ma:contentTypeName="Document" ma:contentTypeID="0x0101001D6AD9C3C0A18A4CB4E623A847940151" ma:contentTypeVersion="18" ma:contentTypeDescription="Create a new document." ma:contentTypeScope="" ma:versionID="02f828dbc2e98ea8495f985f6331b688">
+  <xsd:schema xmlns:xsd="http://www.w3.org/2001/XMLSchema" xmlns:xs="http://www.w3.org/2001/XMLSchema" xmlns:p="http://schemas.microsoft.com/office/2006/metadata/properties" xmlns:ns3="d75950b8-cc20-4b12-94f0-0f10ff6a63e2" xmlns:ns4="9324405d-ea1e-43bc-a33f-0db1eb5beaf5" targetNamespace="http://schemas.microsoft.com/office/2006/metadata/properties" ma:root="true" ma:fieldsID="bee021d433a3b9e8a7110bba51988da3" ns3:_="" ns4:_="">
+    <xsd:import namespace="d75950b8-cc20-4b12-94f0-0f10ff6a63e2"/>
+    <xsd:import namespace="9324405d-ea1e-43bc-a33f-0db1eb5beaf5"/>
     <xsd:element name="properties">
       <xsd:complexType>
         <xsd:sequence>
           <xsd:element name="documentManagement">
             <xsd:complexType>
               <xsd:all>
-                <xsd:element ref="ns2:MediaServiceMetadata" minOccurs="0"/>
-                <xsd:element ref="ns2:MediaServiceFastMetadata" minOccurs="0"/>
-                <xsd:element ref="ns2:MediaServiceDateTaken" minOccurs="0"/>
-                <xsd:element ref="ns2:MediaLengthInSeconds" minOccurs="0"/>
-                <xsd:element ref="ns3:SharedWithUsers" minOccurs="0"/>
-                <xsd:element ref="ns3:SharedWithDetails" minOccurs="0"/>
-                <xsd:element ref="ns2:MediaServiceAutoTags" minOccurs="0"/>
-                <xsd:element ref="ns2:MediaServiceAutoKeyPoints" minOccurs="0"/>
-                <xsd:element ref="ns2:MediaServiceKeyPoints" minOccurs="0"/>
-                <xsd:element ref="ns2:MediaServiceOCR" minOccurs="0"/>
-                <xsd:element ref="ns2:MediaServiceGenerationTime" minOccurs="0"/>
-                <xsd:element ref="ns2:MediaServiceEventHashCode" minOccurs="0"/>
-                <xsd:element ref="ns2:lcf76f155ced4ddcb4097134ff3c332f" minOccurs="0"/>
-                <xsd:element ref="ns3:TaxCatchAll" minOccurs="0"/>
-                <xsd:element ref="ns2:MediaServiceObjectDetectorVersions" minOccurs="0"/>
-                <xsd:element ref="ns2:MediaServiceSearchProperties" minOccurs="0"/>
+                <xsd:element ref="ns3:MediaServiceMetadata" minOccurs="0"/>
+                <xsd:element ref="ns3:MediaServiceFastMetadata" minOccurs="0"/>
+                <xsd:element ref="ns3:MediaServiceAutoTags" minOccurs="0"/>
+                <xsd:element ref="ns3:MediaServiceGenerationTime" minOccurs="0"/>
+                <xsd:element ref="ns3:MediaServiceEventHashCode" minOccurs="0"/>
+                <xsd:element ref="ns3:MediaServiceOCR" minOccurs="0"/>
+                <xsd:element ref="ns3:MediaServiceAutoKeyPoints" minOccurs="0"/>
+                <xsd:element ref="ns3:MediaServiceKeyPoints" minOccurs="0"/>
+                <xsd:element ref="ns4:SharedWithUsers" minOccurs="0"/>
+                <xsd:element ref="ns4:SharedWithDetails" minOccurs="0"/>
+                <xsd:element ref="ns4:SharingHintHash" minOccurs="0"/>
+                <xsd:element ref="ns3:_activity" minOccurs="0"/>
+                <xsd:element ref="ns3:MediaServiceDateTaken" minOccurs="0"/>
+                <xsd:element ref="ns3:MediaLengthInSeconds" minOccurs="0"/>
+                <xsd:element ref="ns3:MediaServiceObjectDetectorVersions" minOccurs="0"/>
+                <xsd:element ref="ns3:MediaServiceLocation" minOccurs="0"/>
+                <xsd:element ref="ns3:MediaServiceSystemTags" minOccurs="0"/>
+                <xsd:element ref="ns3:MediaServiceSearchProperties" minOccurs="0"/>
               </xsd:all>
             </xsd:complexType>
           </xsd:element>
@@ -15346,7 +14381,7 @@
       </xsd:complexType>
     </xsd:element>
   </xsd:schema>
-  <xsd:schema xmlns:xsd="http://www.w3.org/2001/XMLSchema" xmlns:xs="http://www.w3.org/2001/XMLSchema" xmlns:dms="http://schemas.microsoft.com/office/2006/documentManagement/types" xmlns:pc="http://schemas.microsoft.com/office/infopath/2007/PartnerControls" targetNamespace="686d785d-8579-4421-a11b-9825e658610e" elementFormDefault="qualified">
+  <xsd:schema xmlns:xsd="http://www.w3.org/2001/XMLSchema" xmlns:xs="http://www.w3.org/2001/XMLSchema" xmlns:dms="http://schemas.microsoft.com/office/2006/documentManagement/types" xmlns:pc="http://schemas.microsoft.com/office/infopath/2007/PartnerControls" targetNamespace="d75950b8-cc20-4b12-94f0-0f10ff6a63e2" elementFormDefault="qualified">
     <xsd:import namespace="http://schemas.microsoft.com/office/2006/documentManagement/types"/>
     <xsd:import namespace="http://schemas.microsoft.com/office/infopath/2007/PartnerControls"/>
     <xsd:element name="MediaServiceMetadata" ma:index="8" nillable="true" ma:displayName="MediaServiceMetadata" ma:hidden="true" ma:internalName="MediaServiceMetadata" ma:readOnly="true">
@@ -15359,72 +14394,80 @@
         <xsd:restriction base="dms:Note"/>
       </xsd:simpleType>
     </xsd:element>
-    <xsd:element name="MediaServiceDateTaken" ma:index="10" nillable="true" ma:displayName="MediaServiceDateTaken" ma:hidden="true" ma:internalName="MediaServiceDateTaken" ma:readOnly="true">
+    <xsd:element name="MediaServiceAutoTags" ma:index="10" nillable="true" ma:displayName="Tags" ma:internalName="MediaServiceAutoTags" ma:readOnly="true">
       <xsd:simpleType>
         <xsd:restriction base="dms:Text"/>
       </xsd:simpleType>
     </xsd:element>
-    <xsd:element name="MediaLengthInSeconds" ma:index="11" nillable="true" ma:displayName="MediaLengthInSeconds" ma:hidden="true" ma:internalName="MediaLengthInSeconds" ma:readOnly="true">
-      <xsd:simpleType>
-        <xsd:restriction base="dms:Unknown"/>
-      </xsd:simpleType>
-    </xsd:element>
-    <xsd:element name="MediaServiceAutoTags" ma:index="14" nillable="true" ma:displayName="Tags" ma:internalName="MediaServiceAutoTags" ma:readOnly="true">
+    <xsd:element name="MediaServiceGenerationTime" ma:index="11" nillable="true" ma:displayName="MediaServiceGenerationTime" ma:hidden="true" ma:internalName="MediaServiceGenerationTime" ma:readOnly="true">
       <xsd:simpleType>
         <xsd:restriction base="dms:Text"/>
       </xsd:simpleType>
     </xsd:element>
-    <xsd:element name="MediaServiceAutoKeyPoints" ma:index="15" nillable="true" ma:displayName="MediaServiceAutoKeyPoints" ma:hidden="true" ma:internalName="MediaServiceAutoKeyPoints" ma:readOnly="true">
+    <xsd:element name="MediaServiceEventHashCode" ma:index="12" nillable="true" ma:displayName="MediaServiceEventHashCode" ma:hidden="true" ma:internalName="MediaServiceEventHashCode" ma:readOnly="true">
       <xsd:simpleType>
-        <xsd:restriction base="dms:Note"/>
+        <xsd:restriction base="dms:Text"/>
       </xsd:simpleType>
     </xsd:element>
-    <xsd:element name="MediaServiceKeyPoints" ma:index="16" nillable="true" ma:displayName="KeyPoints" ma:internalName="MediaServiceKeyPoints" ma:readOnly="true">
+    <xsd:element name="MediaServiceOCR" ma:index="13" nillable="true" ma:displayName="Extracted Text" ma:internalName="MediaServiceOCR" ma:readOnly="true">
       <xsd:simpleType>
         <xsd:restriction base="dms:Note">
           <xsd:maxLength value="255"/>
         </xsd:restriction>
       </xsd:simpleType>
     </xsd:element>
-    <xsd:element name="MediaServiceOCR" ma:index="17" nillable="true" ma:displayName="Extracted Text" ma:internalName="MediaServiceOCR" ma:readOnly="true">
+    <xsd:element name="MediaServiceAutoKeyPoints" ma:index="14" nillable="true" ma:displayName="MediaServiceAutoKeyPoints" ma:hidden="true" ma:internalName="MediaServiceAutoKeyPoints" ma:readOnly="true">
+      <xsd:simpleType>
+        <xsd:restriction base="dms:Note"/>
+      </xsd:simpleType>
+    </xsd:element>
+    <xsd:element name="MediaServiceKeyPoints" ma:index="15" nillable="true" ma:displayName="KeyPoints" ma:internalName="MediaServiceKeyPoints" ma:readOnly="true">
       <xsd:simpleType>
         <xsd:restriction base="dms:Note">
           <xsd:maxLength value="255"/>
         </xsd:restriction>
       </xsd:simpleType>
     </xsd:element>
-    <xsd:element name="MediaServiceGenerationTime" ma:index="18" nillable="true" ma:displayName="MediaServiceGenerationTime" ma:hidden="true" ma:internalName="MediaServiceGenerationTime" ma:readOnly="true">
+    <xsd:element name="_activity" ma:index="19" nillable="true" ma:displayName="_activity" ma:hidden="true" ma:internalName="_activity">
+      <xsd:simpleType>
+        <xsd:restriction base="dms:Note"/>
+      </xsd:simpleType>
+    </xsd:element>
+    <xsd:element name="MediaServiceDateTaken" ma:index="20" nillable="true" ma:displayName="MediaServiceDateTaken" ma:hidden="true" ma:indexed="true" ma:internalName="MediaServiceDateTaken" ma:readOnly="true">
       <xsd:simpleType>
         <xsd:restriction base="dms:Text"/>
       </xsd:simpleType>
     </xsd:element>
-    <xsd:element name="MediaServiceEventHashCode" ma:index="19" nillable="true" ma:displayName="MediaServiceEventHashCode" ma:hidden="true" ma:internalName="MediaServiceEventHashCode" ma:readOnly="true">
+    <xsd:element name="MediaLengthInSeconds" ma:index="21" nillable="true" ma:displayName="MediaLengthInSeconds" ma:hidden="true" ma:internalName="MediaLengthInSeconds" ma:readOnly="true">
+      <xsd:simpleType>
+        <xsd:restriction base="dms:Unknown"/>
+      </xsd:simpleType>
+    </xsd:element>
+    <xsd:element name="MediaServiceObjectDetectorVersions" ma:index="22" nillable="true" ma:displayName="MediaServiceObjectDetectorVersions" ma:hidden="true" ma:indexed="true" ma:internalName="MediaServiceObjectDetectorVersions" ma:readOnly="true">
       <xsd:simpleType>
         <xsd:restriction base="dms:Text"/>
       </xsd:simpleType>
     </xsd:element>
-    <xsd:element name="lcf76f155ced4ddcb4097134ff3c332f" ma:index="21" nillable="true" ma:taxonomy="true" ma:internalName="lcf76f155ced4ddcb4097134ff3c332f" ma:taxonomyFieldName="MediaServiceImageTags" ma:displayName="Image Tags" ma:readOnly="false" ma:fieldId="{5cf76f15-5ced-4ddc-b409-7134ff3c332f}" ma:taxonomyMulti="true" ma:sspId="546fe6cf-c6c6-432e-bc3b-e1a865b2857d" ma:termSetId="09814cd3-568e-fe90-9814-8d621ff8fb84" ma:anchorId="fba54fb3-c3e1-fe81-a776-ca4b69148c4d" ma:open="true" ma:isKeyword="false">
-      <xsd:complexType>
-        <xsd:sequence>
-          <xsd:element ref="pc:Terms" minOccurs="0" maxOccurs="1"/>
-        </xsd:sequence>
-      </xsd:complexType>
-    </xsd:element>
-    <xsd:element name="MediaServiceObjectDetectorVersions" ma:index="23" nillable="true" ma:displayName="MediaServiceObjectDetectorVersions" ma:hidden="true" ma:indexed="true" ma:internalName="MediaServiceObjectDetectorVersions" ma:readOnly="true">
+    <xsd:element name="MediaServiceLocation" ma:index="23" nillable="true" ma:displayName="Location" ma:indexed="true" ma:internalName="MediaServiceLocation" ma:readOnly="true">
       <xsd:simpleType>
         <xsd:restriction base="dms:Text"/>
       </xsd:simpleType>
     </xsd:element>
-    <xsd:element name="MediaServiceSearchProperties" ma:index="24" nillable="true" ma:displayName="MediaServiceSearchProperties" ma:hidden="true" ma:internalName="MediaServiceSearchProperties" ma:readOnly="true">
+    <xsd:element name="MediaServiceSystemTags" ma:index="24" nillable="true" ma:displayName="MediaServiceSystemTags" ma:hidden="true" ma:internalName="MediaServiceSystemTags" ma:readOnly="true">
+      <xsd:simpleType>
+        <xsd:restriction base="dms:Note"/>
+      </xsd:simpleType>
+    </xsd:element>
+    <xsd:element name="MediaServiceSearchProperties" ma:index="25" nillable="true" ma:displayName="MediaServiceSearchProperties" ma:hidden="true" ma:internalName="MediaServiceSearchProperties" ma:readOnly="true">
       <xsd:simpleType>
         <xsd:restriction base="dms:Note"/>
       </xsd:simpleType>
     </xsd:element>
   </xsd:schema>
-  <xsd:schema xmlns:xsd="http://www.w3.org/2001/XMLSchema" xmlns:xs="http://www.w3.org/2001/XMLSchema" xmlns:dms="http://schemas.microsoft.com/office/2006/documentManagement/types" xmlns:pc="http://schemas.microsoft.com/office/infopath/2007/PartnerControls" targetNamespace="0cd27f38-2525-46c9-92b7-6a3ba91ba510" elementFormDefault="qualified">
+  <xsd:schema xmlns:xsd="http://www.w3.org/2001/XMLSchema" xmlns:xs="http://www.w3.org/2001/XMLSchema" xmlns:dms="http://schemas.microsoft.com/office/2006/documentManagement/types" xmlns:pc="http://schemas.microsoft.com/office/infopath/2007/PartnerControls" targetNamespace="9324405d-ea1e-43bc-a33f-0db1eb5beaf5" elementFormDefault="qualified">
     <xsd:import namespace="http://schemas.microsoft.com/office/2006/documentManagement/types"/>
     <xsd:import namespace="http://schemas.microsoft.com/office/infopath/2007/PartnerControls"/>
-    <xsd:element name="SharedWithUsers" ma:index="12" nillable="true" ma:displayName="Shared With" ma:internalName="SharedWithUsers" ma:readOnly="true">
+    <xsd:element name="SharedWithUsers" ma:index="16" nillable="true" ma:displayName="Shared With" ma:internalName="SharedWithUsers" ma:readOnly="true">
       <xsd:complexType>
         <xsd:complexContent>
           <xsd:extension base="dms:UserMulti">
@@ -15443,23 +14486,17 @@
         </xsd:complexContent>
       </xsd:complexType>
     </xsd:element>
-    <xsd:element name="SharedWithDetails" ma:index="13" nillable="true" ma:displayName="Shared With Details" ma:internalName="SharedWithDetails" ma:readOnly="true">
+    <xsd:element name="SharedWithDetails" ma:index="17" nillable="true" ma:displayName="Shared With Details" ma:internalName="SharedWithDetails" ma:readOnly="true">
       <xsd:simpleType>
         <xsd:restriction base="dms:Note">
           <xsd:maxLength value="255"/>
         </xsd:restriction>
       </xsd:simpleType>
     </xsd:element>
-    <xsd:element name="TaxCatchAll" ma:index="22" nillable="true" ma:displayName="Taxonomy Catch All Column" ma:hidden="true" ma:list="{d6fb4961-7d50-42cc-8c56-884edc611522}" ma:internalName="TaxCatchAll" ma:showField="CatchAllData" ma:web="0cd27f38-2525-46c9-92b7-6a3ba91ba510">
-      <xsd:complexType>
-        <xsd:complexContent>
-          <xsd:extension base="dms:MultiChoiceLookup">
-            <xsd:sequence>
-              <xsd:element name="Value" type="dms:Lookup" maxOccurs="unbounded" minOccurs="0" nillable="true"/>
-            </xsd:sequence>
-          </xsd:extension>
-        </xsd:complexContent>
-      </xsd:complexType>
+    <xsd:element name="SharingHintHash" ma:index="18" nillable="true" ma:displayName="Sharing Hint Hash" ma:hidden="true" ma:internalName="SharingHintHash" ma:readOnly="true">
+      <xsd:simpleType>
+        <xsd:restriction base="dms:Text"/>
+      </xsd:simpleType>
     </xsd:element>
   </xsd:schema>
   <xsd:schema xmlns="http://schemas.openxmlformats.org/package/2006/metadata/core-properties" xmlns:xsd="http://www.w3.org/2001/XMLSchema" xmlns:xsi="http://www.w3.org/2001/XMLSchema-instance" xmlns:dc="http://purl.org/dc/elements/1.1/" xmlns:dcterms="http://purl.org/dc/terms/" xmlns:odoc="http://schemas.microsoft.com/internal/obd" targetNamespace="http://schemas.openxmlformats.org/package/2006/metadata/core-properties" elementFormDefault="qualified" attributeFormDefault="unqualified" blockDefault="#all">
@@ -15638,21 +14675,20 @@
   <ds:schemaRefs>
     <ds:schemaRef ds:uri="http://schemas.microsoft.com/office/2006/metadata/properties"/>
     <ds:schemaRef ds:uri="http://schemas.microsoft.com/office/infopath/2007/PartnerControls"/>
-    <ds:schemaRef ds:uri="0cd27f38-2525-46c9-92b7-6a3ba91ba510"/>
-    <ds:schemaRef ds:uri="686d785d-8579-4421-a11b-9825e658610e"/>
+    <ds:schemaRef ds:uri="d75950b8-cc20-4b12-94f0-0f10ff6a63e2"/>
   </ds:schemaRefs>
 </ds:datastoreItem>
 </file>
 
 <file path=customXml/itemProps3.xml><?xml version="1.0" encoding="utf-8"?>
-<ds:datastoreItem xmlns:ds="http://schemas.openxmlformats.org/officeDocument/2006/customXml" ds:itemID="{492EC61B-6F38-4F57-894B-C58A477944E8}">
+<ds:datastoreItem xmlns:ds="http://schemas.openxmlformats.org/officeDocument/2006/customXml" ds:itemID="{5AD9F2E0-B4B4-4EE5-9ECB-EB87B8E8BA6F}">
   <ds:schemaRefs>
     <ds:schemaRef ds:uri="http://schemas.microsoft.com/office/2006/metadata/contentType"/>
     <ds:schemaRef ds:uri="http://schemas.microsoft.com/office/2006/metadata/properties/metaAttributes"/>
     <ds:schemaRef ds:uri="http://www.w3.org/2001/XMLSchema"/>
     <ds:schemaRef ds:uri="http://schemas.microsoft.com/office/2006/metadata/properties"/>
-    <ds:schemaRef ds:uri="686d785d-8579-4421-a11b-9825e658610e"/>
-    <ds:schemaRef ds:uri="0cd27f38-2525-46c9-92b7-6a3ba91ba510"/>
+    <ds:schemaRef ds:uri="d75950b8-cc20-4b12-94f0-0f10ff6a63e2"/>
+    <ds:schemaRef ds:uri="9324405d-ea1e-43bc-a33f-0db1eb5beaf5"/>
     <ds:schemaRef ds:uri="http://schemas.microsoft.com/office/2006/documentManagement/types"/>
     <ds:schemaRef ds:uri="http://schemas.microsoft.com/office/infopath/2007/PartnerControls"/>
     <ds:schemaRef ds:uri="http://schemas.openxmlformats.org/package/2006/metadata/core-properties"/>
@@ -15664,7 +14700,7 @@
 </file>
 
 <file path=customXml/itemProps4.xml><?xml version="1.0" encoding="utf-8"?>
-<ds:datastoreItem xmlns:ds="http://schemas.openxmlformats.org/officeDocument/2006/customXml" ds:itemID="{EF7255C3-589B-4F09-ABF7-2325637D5085}">
+<ds:datastoreItem xmlns:ds="http://schemas.openxmlformats.org/officeDocument/2006/customXml" ds:itemID="{3921CB9C-04B8-4CBC-94F1-F8AC2CD1ED4C}">
   <ds:schemaRefs>
     <ds:schemaRef ds:uri="http://schemas.openxmlformats.org/officeDocument/2006/bibliography"/>
   </ds:schemaRefs>

</xml_diff>

<commit_message>
3 Thiet ke he thong
</commit_message>
<xml_diff>
--- a/report/final_report.docx
+++ b/report/final_report.docx
@@ -454,7 +454,7 @@
                     </wp:anchor>
                   </w:drawing>
                 </mc:Choice>
-                <mc:Fallback xmlns:a14="http://schemas.microsoft.com/office/drawing/2010/main" xmlns:pic="http://schemas.openxmlformats.org/drawingml/2006/picture" xmlns:a="http://schemas.openxmlformats.org/drawingml/2006/main">
+                <mc:Fallback xmlns:a="http://schemas.openxmlformats.org/drawingml/2006/main" xmlns:pic="http://schemas.openxmlformats.org/drawingml/2006/picture" xmlns:a14="http://schemas.microsoft.com/office/drawing/2010/main">
                   <w:pict w14:anchorId="4CDC75AB">
                     <v:line id="Straight Connector 1" style="position:absolute;flip:y;z-index:251650048;visibility:visible;mso-wrap-style:square;mso-width-percent:0;mso-height-percent:0;mso-wrap-distance-left:9pt;mso-wrap-distance-top:0;mso-wrap-distance-right:9pt;mso-wrap-distance-bottom:0;mso-position-horizontal:absolute;mso-position-horizontal-relative:text;mso-position-vertical:absolute;mso-position-vertical-relative:text;mso-width-percent:0;mso-height-percent:0;mso-width-relative:margin;mso-height-relative:margin" o:spid="_x0000_s1026" strokecolor="black [3213]" strokeweight=".5pt" from="175.05pt,13.6pt" to="291.25pt,13.6pt" w14:anchorId="06F74D54" o:gfxdata="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">
                       <v:stroke joinstyle="miter"/>
@@ -5024,25 +5024,51 @@
       <w:r>
         <w:t xml:space="preserve">Bảng </w:t>
       </w:r>
-      <w:fldSimple w:instr=" STYLEREF 1 \s ">
-        <w:r>
-          <w:rPr>
-            <w:noProof/>
-          </w:rPr>
-          <w:t>1</w:t>
-        </w:r>
-      </w:fldSimple>
+      <w:r>
+        <w:fldChar w:fldCharType="begin"/>
+      </w:r>
+      <w:r>
+        <w:instrText xml:space="preserve"> STYLEREF 1 \s </w:instrText>
+      </w:r>
+      <w:r>
+        <w:fldChar w:fldCharType="separate"/>
+      </w:r>
+      <w:r>
+        <w:rPr>
+          <w:noProof/>
+        </w:rPr>
+        <w:t>1</w:t>
+      </w:r>
+      <w:r>
+        <w:rPr>
+          <w:noProof/>
+        </w:rPr>
+        <w:fldChar w:fldCharType="end"/>
+      </w:r>
       <w:r>
         <w:noBreakHyphen/>
       </w:r>
-      <w:fldSimple w:instr=" SEQ Bảng \* ARABIC \s 1 ">
-        <w:r>
-          <w:rPr>
-            <w:noProof/>
-          </w:rPr>
-          <w:t>1</w:t>
-        </w:r>
-      </w:fldSimple>
+      <w:r>
+        <w:fldChar w:fldCharType="begin"/>
+      </w:r>
+      <w:r>
+        <w:instrText xml:space="preserve"> SEQ Bảng \* ARABIC \s 1 </w:instrText>
+      </w:r>
+      <w:r>
+        <w:fldChar w:fldCharType="separate"/>
+      </w:r>
+      <w:r>
+        <w:rPr>
+          <w:noProof/>
+        </w:rPr>
+        <w:t>1</w:t>
+      </w:r>
+      <w:r>
+        <w:rPr>
+          <w:noProof/>
+        </w:rPr>
+        <w:fldChar w:fldCharType="end"/>
+      </w:r>
       <w:r>
         <w:t>:</w:t>
       </w:r>
@@ -6142,6 +6168,15 @@
       <w:r>
         <w:t>Từ những phân tích ở mục 3.1.1, nhóm em đưa ra sơ đồ khối cho toàn hệ thống như sau:</w:t>
       </w:r>
+      <w:r>
+        <w:t xml:space="preserve"> </w:t>
+      </w:r>
+    </w:p>
+    <w:p>
+      <w:pPr>
+        <w:ind w:firstLine="567"/>
+        <w:jc w:val="center"/>
+      </w:pPr>
     </w:p>
     <w:p>
       <w:pPr>
@@ -6153,18 +6188,10 @@
           <w:noProof/>
         </w:rPr>
         <w:drawing>
-          <wp:anchor distT="0" distB="0" distL="114300" distR="114300" simplePos="0" relativeHeight="251658240" behindDoc="1" locked="0" layoutInCell="1" allowOverlap="1" wp14:anchorId="79750800" wp14:editId="460EA6D0">
-            <wp:simplePos x="0" y="0"/>
-            <wp:positionH relativeFrom="column">
-              <wp:align>left</wp:align>
-            </wp:positionH>
-            <wp:positionV relativeFrom="paragraph">
-              <wp:posOffset>0</wp:posOffset>
-            </wp:positionV>
-            <wp:extent cx="5400675" cy="3314700"/>
-            <wp:effectExtent l="0" t="0" r="0" b="0"/>
-            <wp:wrapNone/>
-            <wp:docPr id="257457267" name="Picture 257457267"/>
+          <wp:inline distT="0" distB="0" distL="0" distR="0" wp14:anchorId="624555E1" wp14:editId="56251EFA">
+            <wp:extent cx="5400040" cy="3712845"/>
+            <wp:effectExtent l="0" t="0" r="0" b="1905"/>
+            <wp:docPr id="4" name="Picture 4"/>
             <wp:cNvGraphicFramePr>
               <a:graphicFrameLocks xmlns:a="http://schemas.openxmlformats.org/drawingml/2006/main" noChangeAspect="1"/>
             </wp:cNvGraphicFramePr>
@@ -6172,7 +6199,7 @@
               <a:graphicData uri="http://schemas.openxmlformats.org/drawingml/2006/picture">
                 <pic:pic xmlns:pic="http://schemas.openxmlformats.org/drawingml/2006/picture">
                   <pic:nvPicPr>
-                    <pic:cNvPr id="0" name=""/>
+                    <pic:cNvPr id="4" name="sơ đồ tổng quát của hệ thống.drawio (1).png"/>
                     <pic:cNvPicPr/>
                   </pic:nvPicPr>
                   <pic:blipFill>
@@ -6190,7 +6217,7 @@
                   <pic:spPr>
                     <a:xfrm>
                       <a:off x="0" y="0"/>
-                      <a:ext cx="5400675" cy="3314700"/>
+                      <a:ext cx="5400040" cy="3712845"/>
                     </a:xfrm>
                     <a:prstGeom prst="rect">
                       <a:avLst/>
@@ -6199,92 +6226,26 @@
                 </pic:pic>
               </a:graphicData>
             </a:graphic>
-            <wp14:sizeRelH relativeFrom="page">
-              <wp14:pctWidth>0</wp14:pctWidth>
-            </wp14:sizeRelH>
-            <wp14:sizeRelV relativeFrom="page">
-              <wp14:pctHeight>0</wp14:pctHeight>
-            </wp14:sizeRelV>
-          </wp:anchor>
+          </wp:inline>
         </w:drawing>
       </w:r>
     </w:p>
     <w:p>
       <w:pPr>
+        <w:jc w:val="left"/>
+      </w:pPr>
+    </w:p>
+    <w:p>
+      <w:pPr>
         <w:ind w:firstLine="567"/>
-        <w:jc w:val="center"/>
-      </w:pPr>
-    </w:p>
-    <w:p>
-      <w:pPr>
-        <w:ind w:firstLine="567"/>
-        <w:jc w:val="center"/>
-      </w:pPr>
-    </w:p>
-    <w:p>
-      <w:pPr>
-        <w:ind w:firstLine="567"/>
-        <w:jc w:val="center"/>
-      </w:pPr>
-    </w:p>
-    <w:p>
-      <w:pPr>
-        <w:ind w:firstLine="567"/>
-        <w:jc w:val="center"/>
-      </w:pPr>
-    </w:p>
-    <w:p>
-      <w:pPr>
-        <w:ind w:firstLine="567"/>
-        <w:jc w:val="center"/>
-      </w:pPr>
-    </w:p>
-    <w:p>
-      <w:pPr>
-        <w:ind w:firstLine="567"/>
-        <w:jc w:val="center"/>
-      </w:pPr>
-    </w:p>
-    <w:p>
-      <w:pPr>
-        <w:ind w:firstLine="567"/>
-        <w:jc w:val="center"/>
-      </w:pPr>
-    </w:p>
-    <w:p>
-      <w:pPr>
-        <w:ind w:firstLine="567"/>
-        <w:jc w:val="center"/>
-      </w:pPr>
-    </w:p>
-    <w:p>
-      <w:pPr>
-        <w:ind w:firstLine="567"/>
-        <w:jc w:val="center"/>
-      </w:pPr>
-    </w:p>
-    <w:p>
-      <w:pPr>
-        <w:ind w:firstLine="567"/>
-        <w:jc w:val="center"/>
-      </w:pPr>
-    </w:p>
-    <w:p>
-      <w:pPr>
-        <w:ind w:firstLine="567"/>
-        <w:jc w:val="center"/>
-      </w:pPr>
-    </w:p>
-    <w:p>
-      <w:pPr>
-        <w:ind w:firstLine="567"/>
-        <w:jc w:val="center"/>
-      </w:pPr>
-    </w:p>
-    <w:p>
-      <w:pPr>
         <w:jc w:val="left"/>
       </w:pPr>
+      <w:r>
+        <w:t xml:space="preserve">Hệ thống được thiết kế để phát hiện và cảnh báo sớm nguy cơ cháy thông qua phân tích hình ảnh khói và dữ liệu từ các cảm biến. </w:t>
+      </w:r>
+      <w:r>
+        <w:t>Hệ thống xử lý tại biên (ngay trên máy tính nhúng) và gửi dữ liệu lên cloud để lưu trữ, làm cơ sở huấn luyện sau này.</w:t>
+      </w:r>
     </w:p>
     <w:p>
       <w:pPr>
@@ -6308,10 +6269,262 @@
         <w:t>Cảm biến khói quang: Cảm biến này sẽ hoạt động dựa trên nguyên lý tán xạ ánh sáng. Khi có khói đi qua l</w:t>
       </w:r>
       <w:r>
-        <w:t>uồng cảm biến, các hạt khói làm tán xạ ánh sáng từ một nguồn sáng (thường là LED hồng ngoại). Cảm biến quang điện sẽ phát hiện mức độ ánh sáng bị tán xạ, từ đó xác định mật độ khói trong không khí.</w:t>
+        <w:t xml:space="preserve">uồng cảm biến, các hạt khói làm tán xạ ánh sáng từ một nguồn sáng (thường là LED hồng ngoại). Cảm biến </w:t>
+      </w:r>
+      <w:r>
+        <w:lastRenderedPageBreak/>
+        <w:t>quang điện sẽ phát hiện mức độ ánh sáng bị tán xạ, từ đó xác định mật độ khói trong không khí.</w:t>
       </w:r>
       <w:r>
         <w:t xml:space="preserve"> Yêu cầu cảm biến phải phân biệt được các loại khói khác, ví dụ khói do cháy sẽ có nồng độ hạt mịn cao, màu đen hoặc xám, dễ tán xạ ánh sáng mạnh; khói do nấu ăn thường chứa dầu mỡ và hơi nước nên có thể phản xạ ánh sáng khác với khói cháy; hơi nước thì không có hạt rắn, ít làm tán xạ ánh sáng; khói do thắp hương thì hạt khói nhỉ, màu trắng hoặc xám nhẹ, có thể gây nhầm lẫn với khói do cháy nhưng nồng độ sẽ thấp hơn.</w:t>
+      </w:r>
+    </w:p>
+    <w:p>
+      <w:pPr>
+        <w:pStyle w:val="ListParagraph"/>
+        <w:numPr>
+          <w:ilvl w:val="0"/>
+          <w:numId w:val="40"/>
+        </w:numPr>
+        <w:jc w:val="left"/>
+      </w:pPr>
+      <w:r>
+        <w:t xml:space="preserve">Cảm biến nhiệt độ: </w:t>
+      </w:r>
+      <w:r>
+        <w:t xml:space="preserve">Cảm biến nhiệt độ có nhiệm vụ đo lường nhiệt độ môi trường xung quanh để phát hiện dấu hiệu </w:t>
+      </w:r>
+      <w:r>
+        <w:t>hỏa hoạn</w:t>
+      </w:r>
+      <w:r>
+        <w:t xml:space="preserve"> tiềm tàng. Khi nhiệt độ tăng cao đột ngột vượt ngưỡng </w:t>
+      </w:r>
+      <w:r>
+        <w:t>an toàn</w:t>
+      </w:r>
+      <w:r>
+        <w:t xml:space="preserve">, hệ thống sẽ cảnh báo ngay lập tức </w:t>
+      </w:r>
+      <w:r>
+        <w:t>bằng cách kích hoạt đèn báo</w:t>
+      </w:r>
+      <w:r>
+        <w:t>.</w:t>
+      </w:r>
+    </w:p>
+    <w:p>
+      <w:pPr>
+        <w:pStyle w:val="ListParagraph"/>
+        <w:numPr>
+          <w:ilvl w:val="0"/>
+          <w:numId w:val="40"/>
+        </w:numPr>
+        <w:jc w:val="left"/>
+      </w:pPr>
+      <w:r>
+        <w:t>Cảm biến khí CO (Carbon Monoxide)</w:t>
+      </w:r>
+      <w:r>
+        <w:t xml:space="preserve">: Khi hỏa hoạn xảy ra, nhiệt độ cao sẽ làm phân hủy các chất hữu cơ, nếu không đủ Oxy để phản ứng tạo thành CO2 thì CO sẽ sinh ra, khi hít phải khí này nó sẽ kết hợp với hemoglobin trong máu, ngăn cản Oxy lưu thông trong cơ thể. </w:t>
+      </w:r>
+      <w:r>
+        <w:t>Cảm biến khí CO giúp phát hiện sự gia tăng nồng độ CO trong không khí</w:t>
+      </w:r>
+      <w:r>
+        <w:t xml:space="preserve"> qua đó đưa ra cảnh báo từ sớm</w:t>
+      </w:r>
+      <w:r>
+        <w:t xml:space="preserve">. </w:t>
+      </w:r>
+    </w:p>
+    <w:p>
+      <w:pPr>
+        <w:pStyle w:val="ListParagraph"/>
+        <w:numPr>
+          <w:ilvl w:val="0"/>
+          <w:numId w:val="40"/>
+        </w:numPr>
+        <w:jc w:val="left"/>
+      </w:pPr>
+      <w:r>
+        <w:t xml:space="preserve">Đèn báo: </w:t>
+      </w:r>
+      <w:r>
+        <w:t>Khi cảm biến phát hiện ra khói, nồng độ CO, nhiệt độ tăng vượt ngưỡng an toàn sẽ có cảnh báo ánh sáng, giúp dễ dàng nhận biết tình trạng báo động.</w:t>
+      </w:r>
+    </w:p>
+    <w:p>
+      <w:pPr>
+        <w:pStyle w:val="ListParagraph"/>
+        <w:numPr>
+          <w:ilvl w:val="0"/>
+          <w:numId w:val="40"/>
+        </w:numPr>
+        <w:jc w:val="left"/>
+      </w:pPr>
+      <w:r>
+        <w:t>Chuông báo cháy: Phát ra tín hiệu âm thanh to và rõ, giúp cảnh báo cho mọi người trong chung cư, đặc biệt hữu ích vào buổi đêm.</w:t>
+      </w:r>
+    </w:p>
+    <w:p>
+      <w:pPr>
+        <w:pStyle w:val="ListParagraph"/>
+        <w:numPr>
+          <w:ilvl w:val="0"/>
+          <w:numId w:val="40"/>
+        </w:numPr>
+        <w:jc w:val="left"/>
+      </w:pPr>
+      <w:r>
+        <w:t>Hệ thống hút khói: Khi xảy ra hỏa hoạn hệ thống sẽ được bật để hút khí CO thải ra ngoài qua đường ống dẫn lên tầng thượng. Điều này giúp giảm lượng khí độc trong chung cư, đồng thời giúp những hộ gia đình xung quanh dễ dàng nhận biết hiểm họa để có biện pháp can thiệp kịp thời.</w:t>
+      </w:r>
+    </w:p>
+    <w:p>
+      <w:pPr>
+        <w:ind w:firstLine="360"/>
+        <w:jc w:val="left"/>
+      </w:pPr>
+      <w:r>
+        <w:t xml:space="preserve">Vi điều khiển sẽ giao tiếp với máy tính nhúng thông qua giao thức MQTT: </w:t>
+      </w:r>
+      <w:r>
+        <w:t>Đây là</w:t>
+      </w:r>
+      <w:r>
+        <w:t xml:space="preserve"> giao thức nhẹ dành cho thiết bị IoT để giao tiếp với máy tính nhúng. Điều này giúp truyền dữ liệu nhanh chóng và </w:t>
+      </w:r>
+      <w:proofErr w:type="gramStart"/>
+      <w:r>
+        <w:t>đáng  tin</w:t>
+      </w:r>
+      <w:proofErr w:type="gramEnd"/>
+      <w:r>
+        <w:t xml:space="preserve"> cậy giữa các thiết bị</w:t>
+      </w:r>
+      <w:r>
+        <w:t>.</w:t>
+      </w:r>
+    </w:p>
+    <w:p>
+      <w:pPr>
+        <w:ind w:firstLine="360"/>
+        <w:jc w:val="left"/>
+      </w:pPr>
+      <w:r>
+        <w:t>Máy tính nhúng:</w:t>
+      </w:r>
+      <w:r>
+        <w:t xml:space="preserve"> </w:t>
+      </w:r>
+      <w:r>
+        <w:t xml:space="preserve">Nhận dữ liệu từ vi điều khiển, </w:t>
+      </w:r>
+      <w:r>
+        <w:t>l</w:t>
+      </w:r>
+      <w:r>
+        <w:t>ưu trữ các dữ liệu nhận được vào cơ sở dữ liệu. Ngoài ra máy tính nhúng còn đảm nhận chức năng</w:t>
+      </w:r>
+      <w:r>
+        <w:t xml:space="preserve"> </w:t>
+      </w:r>
+      <w:r>
+        <w:t xml:space="preserve">nhận diện </w:t>
+      </w:r>
+      <w:r>
+        <w:t>khói bằng trí tuệ nhân tạo (AI)</w:t>
+      </w:r>
+      <w:r>
+        <w:t>. Cuối cùng, máy tính nhúng sẽ giao tiếp với</w:t>
+      </w:r>
+      <w:r>
+        <w:t xml:space="preserve"> </w:t>
+      </w:r>
+      <w:r>
+        <w:t xml:space="preserve">người dùng </w:t>
+      </w:r>
+      <w:r>
+        <w:t>thông qua app</w:t>
+      </w:r>
+      <w:r>
+        <w:t xml:space="preserve"> giúp dễ dàng hiển thị các dữ liệu và điều khiển</w:t>
+      </w:r>
+      <w:r>
+        <w:t xml:space="preserve"> </w:t>
+      </w:r>
+      <w:r>
+        <w:t>cho người dùng</w:t>
+      </w:r>
+      <w:r>
+        <w:t>.</w:t>
+      </w:r>
+    </w:p>
+    <w:p>
+      <w:pPr>
+        <w:pStyle w:val="ListParagraph"/>
+        <w:numPr>
+          <w:ilvl w:val="0"/>
+          <w:numId w:val="40"/>
+        </w:numPr>
+        <w:jc w:val="left"/>
+      </w:pPr>
+      <w:r>
+        <w:t>Nhận diện khói thông qua công nghệ AI: Phân tích hình ảnh thu được từ camera để nhận diện khói. AI sẽ được huấn luyện để nhận biết các dấu hiệu của khói từ hình ảnh/video, giúp phát hiện sớm các nguy cơ cháy.</w:t>
+      </w:r>
+    </w:p>
+    <w:p>
+      <w:pPr>
+        <w:pStyle w:val="ListParagraph"/>
+        <w:numPr>
+          <w:ilvl w:val="0"/>
+          <w:numId w:val="40"/>
+        </w:numPr>
+        <w:jc w:val="left"/>
+      </w:pPr>
+      <w:r>
+        <w:t xml:space="preserve">Cơ sở dữ liệu: Cơ sở dữ liệu giữ tất cả dữ liệu từ các cảm biến và hoạt </w:t>
+      </w:r>
+    </w:p>
+    <w:p>
+      <w:pPr>
+        <w:pStyle w:val="ListParagraph"/>
+        <w:jc w:val="left"/>
+      </w:pPr>
+      <w:r>
+        <w:t>động của hệ thống để phục vụ cho việc phân tích và huấn luyện.</w:t>
+      </w:r>
+    </w:p>
+    <w:p>
+      <w:pPr>
+        <w:pStyle w:val="ListParagraph"/>
+        <w:numPr>
+          <w:ilvl w:val="0"/>
+          <w:numId w:val="40"/>
+        </w:numPr>
+        <w:jc w:val="left"/>
+      </w:pPr>
+      <w:r>
+        <w:t>App: App cung cấp giao diện cho người dùng để họ có thể xem trực tiếp dữ liệu từ hệ thống, nhận thông báo khẩn cấp, và điều khiển các thiết bị</w:t>
+      </w:r>
+      <w:r>
+        <w:t xml:space="preserve"> </w:t>
+      </w:r>
+      <w:r>
+        <w:t xml:space="preserve">như </w:t>
+      </w:r>
+      <w:r>
+        <w:t>chuông báo, đèn báo, hệ thống hút khói.</w:t>
+      </w:r>
+    </w:p>
+    <w:p>
+      <w:pPr>
+        <w:ind w:left="360"/>
+        <w:jc w:val="left"/>
+      </w:pPr>
+      <w:r>
+        <w:lastRenderedPageBreak/>
+        <w:t>Cloud: Cung cấp dữ liệu để hiển thị trên app cho người dùng.</w:t>
       </w:r>
       <w:bookmarkStart w:id="1" w:name="_GoBack"/>
       <w:bookmarkEnd w:id="1"/>
@@ -6321,7 +6534,6 @@
         <w:pStyle w:val="Heading3"/>
       </w:pPr>
       <w:r>
-        <w:lastRenderedPageBreak/>
         <w:t>Sơ đồ thuật toán tổng quát</w:t>
       </w:r>
     </w:p>
@@ -6420,54 +6632,6 @@
         <w:jc w:val="center"/>
       </w:pPr>
     </w:p>
-    <w:p>
-      <w:pPr>
-        <w:rPr>
-          <w:b/>
-        </w:rPr>
-      </w:pPr>
-      <w:r>
-        <w:rPr>
-          <w:b/>
-        </w:rPr>
-        <w:t xml:space="preserve">2019.1 </w:t>
-      </w:r>
-      <w:r>
-        <w:rPr>
-          <w:b/>
-        </w:rPr>
-        <w:t>-</w:t>
-      </w:r>
-      <w:r>
-        <w:rPr>
-          <w:b/>
-        </w:rPr>
-        <w:t xml:space="preserve"> VẬT LÝ KỸ THUẬT - NGUYỄN VĂN A </w:t>
-      </w:r>
-      <w:r>
-        <w:rPr>
-          <w:b/>
-        </w:rPr>
-        <w:t>-</w:t>
-      </w:r>
-      <w:r>
-        <w:rPr>
-          <w:b/>
-        </w:rPr>
-        <w:t xml:space="preserve"> 20141234</w:t>
-      </w:r>
-    </w:p>
-    <w:p/>
-    <w:p>
-      <w:r>
-        <w:t>Qui cách ghi chữ phần gáy như hình sau:</w:t>
-      </w:r>
-    </w:p>
-    <w:p>
-      <w:pPr>
-        <w:jc w:val="center"/>
-      </w:pPr>
-    </w:p>
     <w:p/>
     <w:p/>
     <w:p>
@@ -6501,1212 +6665,50 @@
       <w:bookmarkEnd w:id="3"/>
     </w:p>
     <w:p>
-      <w:r>
-        <w:t xml:space="preserve">Trong rất nhiều lĩnh vực cần phải trình bày, giới thiệu các thông tin liên quan tới con số, thống kê hay các dữ liệu khác. Các dữ liệu đo đạc, tính toán thường được thu thập dưới dạng bảng biểu; tuy nhiên bảng biểu chỉ thích hợp khi trình bày các số lượng nhỏ các số liệu, đồng thời không cung cấp các đánh giá trực quan về xu hướng của dữ liệu thu được. </w:t>
-      </w:r>
-    </w:p>
-    <w:p>
-      <w:r>
-        <w:t xml:space="preserve">Đồ thị có khả năng cung cấp hình ảnh </w:t>
-      </w:r>
-      <w:r>
-        <w:t>trực quan, dễ hiể</w:t>
-      </w:r>
-      <w:r>
-        <w:t>u giúp người đọc nhanh chóng nắm bắt được ý tưởng muốn nhấn mạnh, muốn trình bày. Người trình bày cần lựa chọn đúng loại đồ thị và không nên sử dụng các đồ thị quá màu mè</w:t>
-      </w:r>
-      <w:r>
-        <w:t>; lựa chọn tên đồ thị ngắn gọn, dễ hiểu. Các loại đồ thị thường gặp là:</w:t>
-      </w:r>
-    </w:p>
-    <w:p>
-      <w:pPr>
-        <w:pStyle w:val="ListParagraph"/>
-        <w:numPr>
-          <w:ilvl w:val="0"/>
-          <w:numId w:val="31"/>
-        </w:numPr>
-      </w:pPr>
-      <w:r>
-        <w:t>Kiểu bánh (Pie charts)</w:t>
-      </w:r>
-    </w:p>
-    <w:p>
-      <w:pPr>
-        <w:pStyle w:val="ListParagraph"/>
-        <w:numPr>
-          <w:ilvl w:val="0"/>
-          <w:numId w:val="31"/>
-        </w:numPr>
-      </w:pPr>
-      <w:r>
-        <w:t>Kiểu thanh ngang &amp; dọc (kiểu cột) (Horizontal &amp; Vertical bar charts)</w:t>
-      </w:r>
-    </w:p>
-    <w:p>
-      <w:pPr>
-        <w:pStyle w:val="ListParagraph"/>
-        <w:numPr>
-          <w:ilvl w:val="0"/>
-          <w:numId w:val="31"/>
-        </w:numPr>
-      </w:pPr>
-      <w:r>
-        <w:t>Kiểu đường &amp; Kiểu phân bố (Line charts &amp; Scatter diagrams)</w:t>
-      </w:r>
-    </w:p>
-    <w:p>
-      <w:pPr>
-        <w:pStyle w:val="ListParagraph"/>
-        <w:numPr>
-          <w:ilvl w:val="0"/>
-          <w:numId w:val="31"/>
-        </w:numPr>
-      </w:pPr>
-      <w:r>
-        <w:t>Kiểu diện tích (Area charts)</w:t>
-      </w:r>
+      <w:pPr>
+        <w:pStyle w:val="Heading2"/>
+      </w:pPr>
+      <w:bookmarkStart w:id="4" w:name="_Toc21499686"/>
+      <w:r>
+        <w:t>Đồ thị kiểu bánh</w:t>
+      </w:r>
+      <w:bookmarkEnd w:id="4"/>
+    </w:p>
+    <w:p>
+      <w:pPr>
+        <w:pStyle w:val="Heading2"/>
+      </w:pPr>
+      <w:bookmarkStart w:id="5" w:name="_Toc21499687"/>
+      <w:r>
+        <w:t xml:space="preserve">Đồ thị </w:t>
+      </w:r>
+      <w:r>
+        <w:t xml:space="preserve">kiểu </w:t>
+      </w:r>
+      <w:r>
+        <w:t>thanh ngang</w:t>
+      </w:r>
+      <w:bookmarkEnd w:id="5"/>
     </w:p>
     <w:p>
       <w:pPr>
         <w:jc w:val="center"/>
       </w:pPr>
-      <w:r>
-        <w:rPr>
-          <w:noProof/>
-          <w:lang w:val="vi-VN" w:eastAsia="vi-VN"/>
-        </w:rPr>
-        <w:drawing>
-          <wp:anchor distT="0" distB="0" distL="114300" distR="114300" simplePos="0" relativeHeight="251645952" behindDoc="0" locked="0" layoutInCell="1" allowOverlap="1" wp14:anchorId="4E1C44CD" wp14:editId="2D8849E9">
-            <wp:simplePos x="0" y="0"/>
-            <wp:positionH relativeFrom="column">
-              <wp:posOffset>7399655</wp:posOffset>
-            </wp:positionH>
-            <wp:positionV relativeFrom="paragraph">
-              <wp:posOffset>98425</wp:posOffset>
-            </wp:positionV>
-            <wp:extent cx="1146220" cy="965915"/>
-            <wp:effectExtent l="0" t="0" r="0" b="5715"/>
-            <wp:wrapNone/>
-            <wp:docPr id="1026" name="Picture 2" descr="http://image.slidesharecdn.com/9akk105151d0107scatterdiagram-140920025013-phpapp01/95/scatter-diagram-6-638.jpg?cb=1411181447"/>
-            <wp:cNvGraphicFramePr>
-              <a:graphicFrameLocks xmlns:a="http://schemas.openxmlformats.org/drawingml/2006/main" noChangeAspect="1"/>
-            </wp:cNvGraphicFramePr>
-            <a:graphic xmlns:a="http://schemas.openxmlformats.org/drawingml/2006/main">
-              <a:graphicData uri="http://schemas.openxmlformats.org/drawingml/2006/picture">
-                <pic:pic xmlns:pic="http://schemas.openxmlformats.org/drawingml/2006/picture">
-                  <pic:nvPicPr>
-                    <pic:cNvPr id="1026" name="Picture 2" descr="http://image.slidesharecdn.com/9akk105151d0107scatterdiagram-140920025013-phpapp01/95/scatter-diagram-6-638.jpg?cb=1411181447"/>
-                    <pic:cNvPicPr>
-                      <a:picLocks noChangeAspect="1" noChangeArrowheads="1"/>
-                    </pic:cNvPicPr>
-                  </pic:nvPicPr>
-                  <pic:blipFill rotWithShape="1">
-                    <a:blip r:embed="rId17">
-                      <a:extLst>
-                        <a:ext uri="{28A0092B-C50C-407E-A947-70E740481C1C}">
-                          <a14:useLocalDpi xmlns:a14="http://schemas.microsoft.com/office/drawing/2010/main" val="0"/>
-                        </a:ext>
-                      </a:extLst>
-                    </a:blip>
-                    <a:srcRect l="52894" t="26322" r="28244" b="52507"/>
-                    <a:stretch/>
-                  </pic:blipFill>
-                  <pic:spPr bwMode="auto">
-                    <a:xfrm>
-                      <a:off x="0" y="0"/>
-                      <a:ext cx="1146220" cy="965915"/>
-                    </a:xfrm>
-                    <a:prstGeom prst="rect">
-                      <a:avLst/>
-                    </a:prstGeom>
-                    <a:noFill/>
-                    <a:extLst>
-                      <a:ext uri="{909E8E84-426E-40DD-AFC4-6F175D3DCCD1}">
-                        <a14:hiddenFill xmlns:a14="http://schemas.microsoft.com/office/drawing/2010/main">
-                          <a:solidFill>
-                            <a:srgbClr val="FFFFFF"/>
-                          </a:solidFill>
-                        </a14:hiddenFill>
-                      </a:ext>
-                    </a:extLst>
-                  </pic:spPr>
-                </pic:pic>
-              </a:graphicData>
-            </a:graphic>
-          </wp:anchor>
-        </w:drawing>
-      </w:r>
-      <w:r>
-        <w:rPr>
-          <w:noProof/>
-          <w:lang w:val="vi-VN" w:eastAsia="vi-VN"/>
-        </w:rPr>
-        <w:drawing>
-          <wp:inline distT="0" distB="0" distL="0" distR="0" wp14:anchorId="60884D87" wp14:editId="681324BC">
-            <wp:extent cx="1216025" cy="1089331"/>
-            <wp:effectExtent l="0" t="0" r="3175" b="0"/>
-            <wp:docPr id="1028" name="Picture 4" descr="http://docs.telerik.com/devtools/aspnet-ajax/controls/htmlchart/chart-types/images/htmlchart-piechart-simple-example.png"/>
-            <wp:cNvGraphicFramePr>
-              <a:graphicFrameLocks xmlns:a="http://schemas.openxmlformats.org/drawingml/2006/main" noChangeAspect="1"/>
-            </wp:cNvGraphicFramePr>
-            <a:graphic xmlns:a="http://schemas.openxmlformats.org/drawingml/2006/main">
-              <a:graphicData uri="http://schemas.openxmlformats.org/drawingml/2006/picture">
-                <pic:pic xmlns:pic="http://schemas.openxmlformats.org/drawingml/2006/picture">
-                  <pic:nvPicPr>
-                    <pic:cNvPr id="1028" name="Picture 4" descr="http://docs.telerik.com/devtools/aspnet-ajax/controls/htmlchart/chart-types/images/htmlchart-piechart-simple-example.png"/>
-                    <pic:cNvPicPr>
-                      <a:picLocks noChangeAspect="1" noChangeArrowheads="1"/>
-                    </pic:cNvPicPr>
-                  </pic:nvPicPr>
-                  <pic:blipFill rotWithShape="1">
-                    <a:blip r:embed="rId18" cstate="print">
-                      <a:extLst>
-                        <a:ext uri="{28A0092B-C50C-407E-A947-70E740481C1C}">
-                          <a14:useLocalDpi xmlns:a14="http://schemas.microsoft.com/office/drawing/2010/main" val="0"/>
-                        </a:ext>
-                      </a:extLst>
-                    </a:blip>
-                    <a:srcRect t="8831" r="37562" b="7118"/>
-                    <a:stretch/>
-                  </pic:blipFill>
-                  <pic:spPr bwMode="auto">
-                    <a:xfrm>
-                      <a:off x="0" y="0"/>
-                      <a:ext cx="1216025" cy="1089331"/>
-                    </a:xfrm>
-                    <a:prstGeom prst="rect">
-                      <a:avLst/>
-                    </a:prstGeom>
-                    <a:noFill/>
-                    <a:extLst>
-                      <a:ext uri="{909E8E84-426E-40DD-AFC4-6F175D3DCCD1}">
-                        <a14:hiddenFill xmlns:a14="http://schemas.microsoft.com/office/drawing/2010/main">
-                          <a:solidFill>
-                            <a:srgbClr val="FFFFFF"/>
-                          </a:solidFill>
-                        </a14:hiddenFill>
-                      </a:ext>
-                    </a:extLst>
-                  </pic:spPr>
-                </pic:pic>
-              </a:graphicData>
-            </a:graphic>
-          </wp:inline>
-        </w:drawing>
-      </w:r>
-      <w:r>
-        <w:t xml:space="preserve">         </w:t>
-      </w:r>
-      <w:r>
-        <w:rPr>
-          <w:noProof/>
-          <w:lang w:val="vi-VN" w:eastAsia="vi-VN"/>
-        </w:rPr>
-        <w:drawing>
-          <wp:inline distT="0" distB="0" distL="0" distR="0" wp14:anchorId="41752154" wp14:editId="458C75F9">
-            <wp:extent cx="1499183" cy="769061"/>
-            <wp:effectExtent l="0" t="0" r="6350" b="0"/>
-            <wp:docPr id="1030" name="Picture 6" descr="http://www.phpclasses.org/browse/view/image/format/screenshot/file/34449/name/g4.png"/>
-            <wp:cNvGraphicFramePr>
-              <a:graphicFrameLocks xmlns:a="http://schemas.openxmlformats.org/drawingml/2006/main" noChangeAspect="1"/>
-            </wp:cNvGraphicFramePr>
-            <a:graphic xmlns:a="http://schemas.openxmlformats.org/drawingml/2006/main">
-              <a:graphicData uri="http://schemas.openxmlformats.org/drawingml/2006/picture">
-                <pic:pic xmlns:pic="http://schemas.openxmlformats.org/drawingml/2006/picture">
-                  <pic:nvPicPr>
-                    <pic:cNvPr id="1030" name="Picture 6" descr="http://www.phpclasses.org/browse/view/image/format/screenshot/file/34449/name/g4.png"/>
-                    <pic:cNvPicPr>
-                      <a:picLocks noChangeAspect="1" noChangeArrowheads="1"/>
-                    </pic:cNvPicPr>
-                  </pic:nvPicPr>
-                  <pic:blipFill rotWithShape="1">
-                    <a:blip r:embed="rId19" cstate="print">
-                      <a:extLst>
-                        <a:ext uri="{28A0092B-C50C-407E-A947-70E740481C1C}">
-                          <a14:useLocalDpi xmlns:a14="http://schemas.microsoft.com/office/drawing/2010/main" val="0"/>
-                        </a:ext>
-                      </a:extLst>
-                    </a:blip>
-                    <a:srcRect l="10156" t="26982" r="24772" b="16049"/>
-                    <a:stretch/>
-                  </pic:blipFill>
-                  <pic:spPr bwMode="auto">
-                    <a:xfrm>
-                      <a:off x="0" y="0"/>
-                      <a:ext cx="1499183" cy="769061"/>
-                    </a:xfrm>
-                    <a:prstGeom prst="rect">
-                      <a:avLst/>
-                    </a:prstGeom>
-                    <a:noFill/>
-                    <a:extLst>
-                      <a:ext uri="{909E8E84-426E-40DD-AFC4-6F175D3DCCD1}">
-                        <a14:hiddenFill xmlns:a14="http://schemas.microsoft.com/office/drawing/2010/main">
-                          <a:solidFill>
-                            <a:srgbClr val="FFFFFF"/>
-                          </a:solidFill>
-                        </a14:hiddenFill>
-                      </a:ext>
-                    </a:extLst>
-                  </pic:spPr>
-                </pic:pic>
-              </a:graphicData>
-            </a:graphic>
-          </wp:inline>
-        </w:drawing>
-      </w:r>
-      <w:r>
-        <w:t xml:space="preserve">          </w:t>
-      </w:r>
-      <w:r>
-        <w:rPr>
-          <w:noProof/>
-          <w:lang w:val="vi-VN" w:eastAsia="vi-VN"/>
-        </w:rPr>
-        <w:drawing>
-          <wp:inline distT="0" distB="0" distL="0" distR="0" wp14:anchorId="38969EDC" wp14:editId="055929C1">
-            <wp:extent cx="1099534" cy="895584"/>
-            <wp:effectExtent l="0" t="0" r="5715" b="0"/>
-            <wp:docPr id="1032" name="Picture 8" descr="http://support.sas.com/kb/42/addl/fusion_42513_1_g42513.gif"/>
-            <wp:cNvGraphicFramePr>
-              <a:graphicFrameLocks xmlns:a="http://schemas.openxmlformats.org/drawingml/2006/main" noChangeAspect="1"/>
-            </wp:cNvGraphicFramePr>
-            <a:graphic xmlns:a="http://schemas.openxmlformats.org/drawingml/2006/main">
-              <a:graphicData uri="http://schemas.openxmlformats.org/drawingml/2006/picture">
-                <pic:pic xmlns:pic="http://schemas.openxmlformats.org/drawingml/2006/picture">
-                  <pic:nvPicPr>
-                    <pic:cNvPr id="1032" name="Picture 8" descr="http://support.sas.com/kb/42/addl/fusion_42513_1_g42513.gif"/>
-                    <pic:cNvPicPr>
-                      <a:picLocks noChangeAspect="1" noChangeArrowheads="1"/>
-                    </pic:cNvPicPr>
-                  </pic:nvPicPr>
-                  <pic:blipFill rotWithShape="1">
-                    <a:blip r:embed="rId20" cstate="print">
-                      <a:extLst>
-                        <a:ext uri="{28A0092B-C50C-407E-A947-70E740481C1C}">
-                          <a14:useLocalDpi xmlns:a14="http://schemas.microsoft.com/office/drawing/2010/main" val="0"/>
-                        </a:ext>
-                      </a:extLst>
-                    </a:blip>
-                    <a:srcRect l="22588" t="9765" r="13005" b="11478"/>
-                    <a:stretch/>
-                  </pic:blipFill>
-                  <pic:spPr bwMode="auto">
-                    <a:xfrm>
-                      <a:off x="0" y="0"/>
-                      <a:ext cx="1099534" cy="895584"/>
-                    </a:xfrm>
-                    <a:prstGeom prst="rect">
-                      <a:avLst/>
-                    </a:prstGeom>
-                    <a:noFill/>
-                    <a:extLst>
-                      <a:ext uri="{909E8E84-426E-40DD-AFC4-6F175D3DCCD1}">
-                        <a14:hiddenFill xmlns:a14="http://schemas.microsoft.com/office/drawing/2010/main">
-                          <a:solidFill>
-                            <a:srgbClr val="FFFFFF"/>
-                          </a:solidFill>
-                        </a14:hiddenFill>
-                      </a:ext>
-                    </a:extLst>
-                  </pic:spPr>
-                </pic:pic>
-              </a:graphicData>
-            </a:graphic>
-          </wp:inline>
-        </w:drawing>
-      </w:r>
-      <w:r>
-        <w:rPr>
-          <w:noProof/>
-          <w:lang w:val="vi-VN" w:eastAsia="vi-VN"/>
-        </w:rPr>
-        <w:drawing>
-          <wp:inline distT="0" distB="0" distL="0" distR="0" wp14:anchorId="48A37DB2" wp14:editId="4319F26D">
-            <wp:extent cx="1422042" cy="881809"/>
-            <wp:effectExtent l="0" t="0" r="6985" b="0"/>
-            <wp:docPr id="1034" name="Picture 10" descr="http://www.advsofteng.com/images/stackedarea.png"/>
-            <wp:cNvGraphicFramePr>
-              <a:graphicFrameLocks xmlns:a="http://schemas.openxmlformats.org/drawingml/2006/main" noChangeAspect="1"/>
-            </wp:cNvGraphicFramePr>
-            <a:graphic xmlns:a="http://schemas.openxmlformats.org/drawingml/2006/main">
-              <a:graphicData uri="http://schemas.openxmlformats.org/drawingml/2006/picture">
-                <pic:pic xmlns:pic="http://schemas.openxmlformats.org/drawingml/2006/picture">
-                  <pic:nvPicPr>
-                    <pic:cNvPr id="1034" name="Picture 10" descr="http://www.advsofteng.com/images/stackedarea.png"/>
-                    <pic:cNvPicPr>
-                      <a:picLocks noChangeAspect="1" noChangeArrowheads="1"/>
-                    </pic:cNvPicPr>
-                  </pic:nvPicPr>
-                  <pic:blipFill rotWithShape="1">
-                    <a:blip r:embed="rId21">
-                      <a:extLst>
-                        <a:ext uri="{28A0092B-C50C-407E-A947-70E740481C1C}">
-                          <a14:useLocalDpi xmlns:a14="http://schemas.microsoft.com/office/drawing/2010/main" val="0"/>
-                        </a:ext>
-                      </a:extLst>
-                    </a:blip>
-                    <a:srcRect l="14235" t="12127" b="11897"/>
-                    <a:stretch/>
-                  </pic:blipFill>
-                  <pic:spPr bwMode="auto">
-                    <a:xfrm>
-                      <a:off x="0" y="0"/>
-                      <a:ext cx="1422042" cy="881809"/>
-                    </a:xfrm>
-                    <a:prstGeom prst="rect">
-                      <a:avLst/>
-                    </a:prstGeom>
-                    <a:noFill/>
-                    <a:extLst>
-                      <a:ext uri="{909E8E84-426E-40DD-AFC4-6F175D3DCCD1}">
-                        <a14:hiddenFill xmlns:a14="http://schemas.microsoft.com/office/drawing/2010/main">
-                          <a:solidFill>
-                            <a:srgbClr val="FFFFFF"/>
-                          </a:solidFill>
-                        </a14:hiddenFill>
-                      </a:ext>
-                    </a:extLst>
-                  </pic:spPr>
-                </pic:pic>
-              </a:graphicData>
-            </a:graphic>
-          </wp:inline>
-        </w:drawing>
-      </w:r>
-      <w:r>
-        <w:t xml:space="preserve">       </w:t>
-      </w:r>
-      <w:r>
-        <w:rPr>
-          <w:noProof/>
-          <w:lang w:val="vi-VN" w:eastAsia="vi-VN"/>
-        </w:rPr>
-        <w:drawing>
-          <wp:inline distT="0" distB="0" distL="0" distR="0" wp14:anchorId="5576147E" wp14:editId="2DFCF7E5">
-            <wp:extent cx="1286271" cy="888696"/>
-            <wp:effectExtent l="0" t="0" r="0" b="6985"/>
-            <wp:docPr id="1036" name="Picture 12" descr="http://www.jqueryflottutorial.com/images/slider/line_chart.jpg"/>
-            <wp:cNvGraphicFramePr>
-              <a:graphicFrameLocks xmlns:a="http://schemas.openxmlformats.org/drawingml/2006/main" noChangeAspect="1"/>
-            </wp:cNvGraphicFramePr>
-            <a:graphic xmlns:a="http://schemas.openxmlformats.org/drawingml/2006/main">
-              <a:graphicData uri="http://schemas.openxmlformats.org/drawingml/2006/picture">
-                <pic:pic xmlns:pic="http://schemas.openxmlformats.org/drawingml/2006/picture">
-                  <pic:nvPicPr>
-                    <pic:cNvPr id="1036" name="Picture 12" descr="http://www.jqueryflottutorial.com/images/slider/line_chart.jpg"/>
-                    <pic:cNvPicPr>
-                      <a:picLocks noChangeAspect="1" noChangeArrowheads="1"/>
-                    </pic:cNvPicPr>
-                  </pic:nvPicPr>
-                  <pic:blipFill rotWithShape="1">
-                    <a:blip r:embed="rId22" cstate="print">
-                      <a:extLst>
-                        <a:ext uri="{28A0092B-C50C-407E-A947-70E740481C1C}">
-                          <a14:useLocalDpi xmlns:a14="http://schemas.microsoft.com/office/drawing/2010/main" val="0"/>
-                        </a:ext>
-                      </a:extLst>
-                    </a:blip>
-                    <a:srcRect l="11387" t="7619" r="9668" b="15001"/>
-                    <a:stretch/>
-                  </pic:blipFill>
-                  <pic:spPr bwMode="auto">
-                    <a:xfrm>
-                      <a:off x="0" y="0"/>
-                      <a:ext cx="1286271" cy="888696"/>
-                    </a:xfrm>
-                    <a:prstGeom prst="rect">
-                      <a:avLst/>
-                    </a:prstGeom>
-                    <a:noFill/>
-                    <a:extLst>
-                      <a:ext uri="{909E8E84-426E-40DD-AFC4-6F175D3DCCD1}">
-                        <a14:hiddenFill xmlns:a14="http://schemas.microsoft.com/office/drawing/2010/main">
-                          <a:solidFill>
-                            <a:srgbClr val="FFFFFF"/>
-                          </a:solidFill>
-                        </a14:hiddenFill>
-                      </a:ext>
-                    </a:extLst>
-                  </pic:spPr>
-                </pic:pic>
-              </a:graphicData>
-            </a:graphic>
-          </wp:inline>
-        </w:drawing>
-      </w:r>
-    </w:p>
-    <w:p>
-      <w:r>
-        <w:t>Phần tiếp theo sẽ khuyến cáo về phạm vi sử dụng của từng loại đồ thị này.</w:t>
-      </w:r>
     </w:p>
     <w:p>
       <w:pPr>
         <w:pStyle w:val="Heading2"/>
       </w:pPr>
-      <w:bookmarkStart w:id="4" w:name="_Toc21499686"/>
-      <w:r>
-        <w:t>Đồ thị kiểu bánh</w:t>
-      </w:r>
-      <w:bookmarkEnd w:id="4"/>
-    </w:p>
-    <w:p>
-      <w:r>
-        <w:t>Phạm vi sử dụng</w:t>
-      </w:r>
-      <w:r>
-        <w:t>:</w:t>
-      </w:r>
-    </w:p>
-    <w:p>
-      <w:pPr>
-        <w:pStyle w:val="ListParagraph"/>
-        <w:numPr>
-          <w:ilvl w:val="0"/>
-          <w:numId w:val="31"/>
-        </w:numPr>
-      </w:pPr>
-      <w:r>
-        <w:t>Dùng để biểu thị tỷ lệ phần trăm (%)</w:t>
-      </w:r>
-    </w:p>
-    <w:p>
-      <w:pPr>
-        <w:pStyle w:val="ListParagraph"/>
-        <w:numPr>
-          <w:ilvl w:val="0"/>
-          <w:numId w:val="31"/>
-        </w:numPr>
-      </w:pPr>
-      <w:r>
-        <w:t>Biểu diễn mối liên hệ tương quan tỷ lệ</w:t>
-      </w:r>
-    </w:p>
-    <w:p>
-      <w:pPr>
-        <w:pStyle w:val="ListParagraph"/>
-        <w:numPr>
-          <w:ilvl w:val="0"/>
-          <w:numId w:val="31"/>
-        </w:numPr>
-      </w:pPr>
-      <w:r>
-        <w:t>Không nên dùng quá nhiều miếng (tối đa 6 miếng)</w:t>
-      </w:r>
-      <w:r>
-        <w:t xml:space="preserve"> trong một đồ thị</w:t>
-      </w:r>
-    </w:p>
-    <w:p>
-      <w:pPr>
-        <w:jc w:val="center"/>
-      </w:pPr>
-      <w:r>
-        <w:rPr>
-          <w:noProof/>
-          <w:lang w:val="vi-VN" w:eastAsia="vi-VN"/>
-        </w:rPr>
-        <w:drawing>
-          <wp:inline distT="0" distB="0" distL="0" distR="0" wp14:anchorId="5CBEE907" wp14:editId="22FE8D68">
-            <wp:extent cx="1786310" cy="1600200"/>
-            <wp:effectExtent l="0" t="0" r="4445" b="0"/>
-            <wp:docPr id="46" name="Picture 4" descr="http://docs.telerik.com/devtools/aspnet-ajax/controls/htmlchart/chart-types/images/htmlchart-piechart-simple-example.png"/>
-            <wp:cNvGraphicFramePr>
-              <a:graphicFrameLocks xmlns:a="http://schemas.openxmlformats.org/drawingml/2006/main" noChangeAspect="1"/>
-            </wp:cNvGraphicFramePr>
-            <a:graphic xmlns:a="http://schemas.openxmlformats.org/drawingml/2006/main">
-              <a:graphicData uri="http://schemas.openxmlformats.org/drawingml/2006/picture">
-                <pic:pic xmlns:pic="http://schemas.openxmlformats.org/drawingml/2006/picture">
-                  <pic:nvPicPr>
-                    <pic:cNvPr id="1028" name="Picture 4" descr="http://docs.telerik.com/devtools/aspnet-ajax/controls/htmlchart/chart-types/images/htmlchart-piechart-simple-example.png"/>
-                    <pic:cNvPicPr>
-                      <a:picLocks noChangeAspect="1" noChangeArrowheads="1"/>
-                    </pic:cNvPicPr>
-                  </pic:nvPicPr>
-                  <pic:blipFill rotWithShape="1">
-                    <a:blip r:embed="rId18" cstate="print">
-                      <a:extLst>
-                        <a:ext uri="{28A0092B-C50C-407E-A947-70E740481C1C}">
-                          <a14:useLocalDpi xmlns:a14="http://schemas.microsoft.com/office/drawing/2010/main" val="0"/>
-                        </a:ext>
-                      </a:extLst>
-                    </a:blip>
-                    <a:srcRect t="8831" r="37562" b="7118"/>
-                    <a:stretch/>
-                  </pic:blipFill>
-                  <pic:spPr bwMode="auto">
-                    <a:xfrm>
-                      <a:off x="0" y="0"/>
-                      <a:ext cx="1786310" cy="1600200"/>
-                    </a:xfrm>
-                    <a:prstGeom prst="rect">
-                      <a:avLst/>
-                    </a:prstGeom>
-                    <a:noFill/>
-                    <a:ln>
-                      <a:noFill/>
-                    </a:ln>
-                    <a:extLst>
-                      <a:ext uri="{909E8E84-426E-40DD-AFC4-6F175D3DCCD1}">
-                        <a14:hiddenFill xmlns:a14="http://schemas.microsoft.com/office/drawing/2010/main">
-                          <a:solidFill>
-                            <a:srgbClr val="FFFFFF"/>
-                          </a:solidFill>
-                        </a14:hiddenFill>
-                      </a:ext>
-                    </a:extLst>
-                  </pic:spPr>
-                </pic:pic>
-              </a:graphicData>
-            </a:graphic>
-          </wp:inline>
-        </w:drawing>
-      </w:r>
-    </w:p>
-    <w:p>
-      <w:r>
-        <w:t>Khi muốn nhấn mạnh một đại lượng</w:t>
-      </w:r>
-      <w:r>
-        <w:t>:</w:t>
-      </w:r>
-    </w:p>
-    <w:p>
-      <w:pPr>
-        <w:pStyle w:val="ListParagraph"/>
-        <w:numPr>
-          <w:ilvl w:val="0"/>
-          <w:numId w:val="31"/>
-        </w:numPr>
-      </w:pPr>
-      <w:r>
-        <w:t>Để d</w:t>
-      </w:r>
-      <w:r>
-        <w:t xml:space="preserve">iễn tả phần quan trọng: </w:t>
-      </w:r>
-      <w:r>
-        <w:t xml:space="preserve">đặt phần quan trọng này ở phía </w:t>
-      </w:r>
-      <w:r>
-        <w:t>trên, bên phải, tính từ vị trí 1 giờ</w:t>
-      </w:r>
-    </w:p>
-    <w:p>
-      <w:pPr>
-        <w:pStyle w:val="ListParagraph"/>
-        <w:numPr>
-          <w:ilvl w:val="0"/>
-          <w:numId w:val="31"/>
-        </w:numPr>
-      </w:pPr>
-      <w:r>
-        <w:lastRenderedPageBreak/>
-        <w:t xml:space="preserve">Khi cần nhấn mạnh: có thể kéo phần </w:t>
-      </w:r>
-      <w:r>
-        <w:t xml:space="preserve">nhô </w:t>
-      </w:r>
-      <w:r>
-        <w:t>này ra</w:t>
-      </w:r>
-      <w:r>
-        <w:t xml:space="preserve"> khỏi đồ thị</w:t>
-      </w:r>
-      <w:r>
-        <w:t xml:space="preserve"> (</w:t>
-      </w:r>
-      <w:r>
-        <w:fldChar w:fldCharType="begin"/>
-      </w:r>
-      <w:r>
-        <w:instrText xml:space="preserve"> REF _Ref20514706 \h </w:instrText>
-      </w:r>
-      <w:r>
-        <w:fldChar w:fldCharType="separate"/>
-      </w:r>
-      <w:r>
-        <w:t xml:space="preserve">Hình </w:t>
-      </w:r>
-      <w:r>
-        <w:rPr>
-          <w:noProof/>
-        </w:rPr>
-        <w:t>2</w:t>
-      </w:r>
-      <w:r>
-        <w:t>.</w:t>
-      </w:r>
-      <w:r>
-        <w:rPr>
-          <w:noProof/>
-        </w:rPr>
-        <w:t>1</w:t>
-      </w:r>
-      <w:r>
-        <w:fldChar w:fldCharType="end"/>
-      </w:r>
-      <w:r>
-        <w:t xml:space="preserve"> nhấn mạnh về tỷ trọng phần trăm của ngô là nhỏ nhất)</w:t>
-      </w:r>
-    </w:p>
-    <w:p>
-      <w:pPr>
-        <w:jc w:val="center"/>
-      </w:pPr>
-      <w:r>
-        <w:rPr>
-          <w:noProof/>
-          <w:lang w:val="vi-VN" w:eastAsia="vi-VN"/>
-        </w:rPr>
-        <w:drawing>
-          <wp:inline distT="0" distB="0" distL="0" distR="0" wp14:anchorId="1A839CC9" wp14:editId="462281DE">
-            <wp:extent cx="3043451" cy="2648425"/>
-            <wp:effectExtent l="0" t="0" r="5080" b="0"/>
-            <wp:docPr id="47" name="Picture 9"/>
-            <wp:cNvGraphicFramePr>
-              <a:graphicFrameLocks xmlns:a="http://schemas.openxmlformats.org/drawingml/2006/main" noChangeAspect="1"/>
-            </wp:cNvGraphicFramePr>
-            <a:graphic xmlns:a="http://schemas.openxmlformats.org/drawingml/2006/main">
-              <a:graphicData uri="http://schemas.openxmlformats.org/drawingml/2006/picture">
-                <pic:pic xmlns:pic="http://schemas.openxmlformats.org/drawingml/2006/picture">
-                  <pic:nvPicPr>
-                    <pic:cNvPr id="12" name="Picture 9"/>
-                    <pic:cNvPicPr>
-                      <a:picLocks noChangeAspect="1" noChangeArrowheads="1"/>
-                    </pic:cNvPicPr>
-                  </pic:nvPicPr>
-                  <pic:blipFill>
-                    <a:blip r:embed="rId23">
-                      <a:clrChange>
-                        <a:clrFrom>
-                          <a:srgbClr val="FFFFFF"/>
-                        </a:clrFrom>
-                        <a:clrTo>
-                          <a:srgbClr val="FFFFFF">
-                            <a:alpha val="0"/>
-                          </a:srgbClr>
-                        </a:clrTo>
-                      </a:clrChange>
-                      <a:extLst>
-                        <a:ext uri="{28A0092B-C50C-407E-A947-70E740481C1C}">
-                          <a14:useLocalDpi xmlns:a14="http://schemas.microsoft.com/office/drawing/2010/main" val="0"/>
-                        </a:ext>
-                      </a:extLst>
-                    </a:blip>
-                    <a:srcRect b="17096"/>
-                    <a:stretch>
-                      <a:fillRect/>
-                    </a:stretch>
-                  </pic:blipFill>
-                  <pic:spPr bwMode="auto">
-                    <a:xfrm>
-                      <a:off x="0" y="0"/>
-                      <a:ext cx="3047416" cy="2651876"/>
-                    </a:xfrm>
-                    <a:prstGeom prst="rect">
-                      <a:avLst/>
-                    </a:prstGeom>
-                    <a:noFill/>
-                    <a:ln>
-                      <a:noFill/>
-                    </a:ln>
-                  </pic:spPr>
-                </pic:pic>
-              </a:graphicData>
-            </a:graphic>
-          </wp:inline>
-        </w:drawing>
-      </w:r>
-    </w:p>
-    <w:p>
-      <w:pPr>
-        <w:pStyle w:val="Caption"/>
-      </w:pPr>
-      <w:bookmarkStart w:id="5" w:name="_Ref20514706"/>
-      <w:bookmarkStart w:id="6" w:name="_Toc20580104"/>
-      <w:r>
-        <w:t xml:space="preserve">Hình </w:t>
-      </w:r>
-      <w:r>
-        <w:fldChar w:fldCharType="begin"/>
-      </w:r>
-      <w:r>
-        <w:instrText>STYLEREF 1 \s</w:instrText>
-      </w:r>
-      <w:r>
-        <w:fldChar w:fldCharType="separate"/>
-      </w:r>
-      <w:r>
-        <w:rPr>
-          <w:noProof/>
-        </w:rPr>
-        <w:t>2</w:t>
-      </w:r>
-      <w:r>
-        <w:fldChar w:fldCharType="end"/>
-      </w:r>
-      <w:r>
-        <w:t>.</w:t>
-      </w:r>
-      <w:r>
-        <w:fldChar w:fldCharType="begin"/>
-      </w:r>
-      <w:r>
-        <w:instrText>SEQ Hình \* ARABIC \s 1</w:instrText>
-      </w:r>
-      <w:r>
-        <w:fldChar w:fldCharType="separate"/>
-      </w:r>
-      <w:r>
-        <w:rPr>
-          <w:noProof/>
-        </w:rPr>
-        <w:t>1</w:t>
-      </w:r>
-      <w:r>
-        <w:fldChar w:fldCharType="end"/>
-      </w:r>
-      <w:bookmarkEnd w:id="5"/>
-      <w:r>
-        <w:t xml:space="preserve"> </w:t>
-      </w:r>
-      <w:r>
-        <w:t>Đồ thị kiểu bánh</w:t>
+      <w:bookmarkStart w:id="6" w:name="_Toc21499688"/>
+      <w:r>
+        <w:t xml:space="preserve">Đồ thị </w:t>
+      </w:r>
+      <w:r>
+        <w:t>kiểu cột đứng</w:t>
       </w:r>
       <w:bookmarkEnd w:id="6"/>
     </w:p>
     <w:p>
-      <w:pPr>
-        <w:pStyle w:val="Heading2"/>
-      </w:pPr>
-      <w:bookmarkStart w:id="7" w:name="_Toc21499687"/>
-      <w:r>
-        <w:t xml:space="preserve">Đồ thị </w:t>
-      </w:r>
-      <w:r>
-        <w:t xml:space="preserve">kiểu </w:t>
-      </w:r>
-      <w:r>
-        <w:t>thanh ngang</w:t>
-      </w:r>
-      <w:bookmarkEnd w:id="7"/>
-    </w:p>
-    <w:p>
-      <w:r>
-        <w:t>Phạm vi sử dụng</w:t>
-      </w:r>
-      <w:r>
-        <w:t>:</w:t>
-      </w:r>
-    </w:p>
-    <w:p>
-      <w:pPr>
-        <w:pStyle w:val="ListParagraph"/>
-        <w:numPr>
-          <w:ilvl w:val="0"/>
-          <w:numId w:val="31"/>
-        </w:numPr>
-      </w:pPr>
-      <w:r>
-        <w:t>Khi muốn so sánh độ lớn hoặc kích thước</w:t>
-      </w:r>
-    </w:p>
-    <w:p>
-      <w:pPr>
-        <w:pStyle w:val="ListParagraph"/>
-        <w:numPr>
-          <w:ilvl w:val="0"/>
-          <w:numId w:val="31"/>
-        </w:numPr>
-      </w:pPr>
-      <w:r>
-        <w:t xml:space="preserve">Không nên dùng quá </w:t>
-      </w:r>
-      <w:r>
-        <w:t>5 thanh</w:t>
-      </w:r>
-      <w:r>
-        <w:t xml:space="preserve"> trong một đồ thị</w:t>
-      </w:r>
-    </w:p>
-    <w:p>
-      <w:r>
-        <w:t>Khi muốn nhấn mạnh một đại lượng</w:t>
-      </w:r>
-      <w:r>
-        <w:t>:</w:t>
-      </w:r>
-    </w:p>
-    <w:p>
-      <w:pPr>
-        <w:pStyle w:val="ListParagraph"/>
-        <w:numPr>
-          <w:ilvl w:val="0"/>
-          <w:numId w:val="31"/>
-        </w:numPr>
-      </w:pPr>
-      <w:r>
-        <w:t>S</w:t>
-      </w:r>
-      <w:r>
-        <w:t>ử dụng vị trí các thanh hợp lý để diễn tả ý muốn nhấn mạnh</w:t>
-      </w:r>
-      <w:r>
-        <w:t xml:space="preserve">; không nên đặt các thanh ngẫu nhiên vì có thể gây phân tán suy nghĩ và </w:t>
-      </w:r>
-      <w:r>
-        <w:t>không diễn tả được ý</w:t>
-      </w:r>
-      <w:r>
-        <w:t>.</w:t>
-      </w:r>
-    </w:p>
-    <w:p>
-      <w:pPr>
-        <w:pStyle w:val="ListParagraph"/>
-        <w:numPr>
-          <w:ilvl w:val="0"/>
-          <w:numId w:val="31"/>
-        </w:numPr>
-      </w:pPr>
-      <w:r>
-        <w:t>Dùng các màu khác biệt nhiều để diễn tả đại lượng quan trọng</w:t>
-      </w:r>
-      <w:r>
-        <w:t>.</w:t>
-      </w:r>
-    </w:p>
-    <w:p>
-      <w:r>
-        <w:t xml:space="preserve">So sánh 02 đồ thị trong </w:t>
-      </w:r>
-      <w:r>
-        <w:fldChar w:fldCharType="begin"/>
-      </w:r>
-      <w:r>
-        <w:instrText xml:space="preserve"> REF _Ref20515043 \h </w:instrText>
-      </w:r>
-      <w:r>
-        <w:fldChar w:fldCharType="separate"/>
-      </w:r>
-      <w:r>
-        <w:t xml:space="preserve">Hình </w:t>
-      </w:r>
-      <w:r>
-        <w:rPr>
-          <w:noProof/>
-        </w:rPr>
-        <w:t>2</w:t>
-      </w:r>
-      <w:r>
-        <w:t>.</w:t>
-      </w:r>
-      <w:r>
-        <w:rPr>
-          <w:noProof/>
-        </w:rPr>
-        <w:t>2</w:t>
-      </w:r>
-      <w:r>
-        <w:fldChar w:fldCharType="end"/>
-      </w:r>
-      <w:r>
-        <w:t xml:space="preserve"> sẽ thấy đồ thị bên trái biểu diễn được ý tưởng muốn nhấn mạnh.</w:t>
-      </w:r>
-    </w:p>
-    <w:p>
-      <w:pPr>
-        <w:jc w:val="center"/>
-      </w:pPr>
-      <w:r>
-        <w:rPr>
-          <w:noProof/>
-          <w:lang w:val="vi-VN" w:eastAsia="vi-VN"/>
-        </w:rPr>
-        <w:drawing>
-          <wp:inline distT="0" distB="0" distL="0" distR="0" wp14:anchorId="34DCF9FD" wp14:editId="1C6F3EAC">
-            <wp:extent cx="3773606" cy="2253959"/>
-            <wp:effectExtent l="0" t="0" r="0" b="0"/>
-            <wp:docPr id="50" name="Picture 50" descr="C:\Users\Nguyen Xuan Tung\Desktop\Picture1.png"/>
-            <wp:cNvGraphicFramePr>
-              <a:graphicFrameLocks xmlns:a="http://schemas.openxmlformats.org/drawingml/2006/main" noChangeAspect="1"/>
-            </wp:cNvGraphicFramePr>
-            <a:graphic xmlns:a="http://schemas.openxmlformats.org/drawingml/2006/main">
-              <a:graphicData uri="http://schemas.openxmlformats.org/drawingml/2006/picture">
-                <pic:pic xmlns:pic="http://schemas.openxmlformats.org/drawingml/2006/picture">
-                  <pic:nvPicPr>
-                    <pic:cNvPr id="0" name="Picture 10" descr="C:\Users\Nguyen Xuan Tung\Desktop\Picture1.png"/>
-                    <pic:cNvPicPr>
-                      <a:picLocks noChangeAspect="1" noChangeArrowheads="1"/>
-                    </pic:cNvPicPr>
-                  </pic:nvPicPr>
-                  <pic:blipFill>
-                    <a:blip r:embed="rId24" cstate="print">
-                      <a:extLst>
-                        <a:ext uri="{28A0092B-C50C-407E-A947-70E740481C1C}">
-                          <a14:useLocalDpi xmlns:a14="http://schemas.microsoft.com/office/drawing/2010/main" val="0"/>
-                        </a:ext>
-                      </a:extLst>
-                    </a:blip>
-                    <a:srcRect/>
-                    <a:stretch>
-                      <a:fillRect/>
-                    </a:stretch>
-                  </pic:blipFill>
-                  <pic:spPr bwMode="auto">
-                    <a:xfrm>
-                      <a:off x="0" y="0"/>
-                      <a:ext cx="3778281" cy="2256751"/>
-                    </a:xfrm>
-                    <a:prstGeom prst="rect">
-                      <a:avLst/>
-                    </a:prstGeom>
-                    <a:noFill/>
-                    <a:ln>
-                      <a:noFill/>
-                    </a:ln>
-                  </pic:spPr>
-                </pic:pic>
-              </a:graphicData>
-            </a:graphic>
-          </wp:inline>
-        </w:drawing>
-      </w:r>
-    </w:p>
-    <w:p>
-      <w:pPr>
-        <w:pStyle w:val="Caption"/>
-      </w:pPr>
-      <w:bookmarkStart w:id="8" w:name="_Ref20515043"/>
-      <w:bookmarkStart w:id="9" w:name="_Toc20580105"/>
-      <w:r>
-        <w:t xml:space="preserve">Hình </w:t>
-      </w:r>
-      <w:r>
-        <w:fldChar w:fldCharType="begin"/>
-      </w:r>
-      <w:r>
-        <w:instrText>STYLEREF 1 \s</w:instrText>
-      </w:r>
-      <w:r>
-        <w:fldChar w:fldCharType="separate"/>
-      </w:r>
-      <w:r>
-        <w:rPr>
-          <w:noProof/>
-        </w:rPr>
-        <w:t>2</w:t>
-      </w:r>
-      <w:r>
-        <w:fldChar w:fldCharType="end"/>
-      </w:r>
-      <w:r>
-        <w:t>.</w:t>
-      </w:r>
-      <w:r>
-        <w:fldChar w:fldCharType="begin"/>
-      </w:r>
-      <w:r>
-        <w:instrText>SEQ Hình \* ARABIC \s 1</w:instrText>
-      </w:r>
-      <w:r>
-        <w:fldChar w:fldCharType="separate"/>
-      </w:r>
-      <w:r>
-        <w:rPr>
-          <w:noProof/>
-        </w:rPr>
-        <w:t>2</w:t>
-      </w:r>
-      <w:r>
-        <w:fldChar w:fldCharType="end"/>
-      </w:r>
-      <w:bookmarkEnd w:id="8"/>
-      <w:r>
-        <w:t xml:space="preserve"> Đồ thị kiểu </w:t>
-      </w:r>
-      <w:r>
-        <w:t>thanh ngang</w:t>
-      </w:r>
-      <w:bookmarkEnd w:id="9"/>
-    </w:p>
-    <w:p>
-      <w:pPr>
-        <w:pStyle w:val="Heading2"/>
-      </w:pPr>
-      <w:bookmarkStart w:id="10" w:name="_Toc21499688"/>
-      <w:r>
-        <w:t xml:space="preserve">Đồ thị </w:t>
-      </w:r>
-      <w:r>
-        <w:t>kiểu cột đứng</w:t>
-      </w:r>
-      <w:bookmarkEnd w:id="10"/>
-    </w:p>
-    <w:p>
-      <w:r>
-        <w:t>Phạm vi sử dụng</w:t>
-      </w:r>
-      <w:r>
-        <w:t>:</w:t>
-      </w:r>
-    </w:p>
-    <w:p>
-      <w:pPr>
-        <w:pStyle w:val="ListParagraph"/>
-        <w:numPr>
-          <w:ilvl w:val="0"/>
-          <w:numId w:val="31"/>
-        </w:numPr>
-      </w:pPr>
-      <w:r>
-        <w:lastRenderedPageBreak/>
-        <w:t xml:space="preserve">Khi muốn </w:t>
-      </w:r>
-      <w:r>
-        <w:t>diễn tả sự thay đổi theo thời gian</w:t>
-      </w:r>
-    </w:p>
-    <w:p>
-      <w:pPr>
-        <w:pStyle w:val="ListParagraph"/>
-        <w:numPr>
-          <w:ilvl w:val="0"/>
-          <w:numId w:val="31"/>
-        </w:numPr>
-      </w:pPr>
-      <w:r>
-        <w:t xml:space="preserve">Không nên dùng quá </w:t>
-      </w:r>
-      <w:r>
-        <w:t xml:space="preserve">5 </w:t>
-      </w:r>
-      <w:r>
-        <w:t>cột trong một đồ thị</w:t>
-      </w:r>
-    </w:p>
-    <w:p>
-      <w:r>
-        <w:t>Khi muốn nhấn mạnh một đại lượng</w:t>
-      </w:r>
-      <w:r>
-        <w:t>:</w:t>
-      </w:r>
-    </w:p>
-    <w:p>
-      <w:pPr>
-        <w:pStyle w:val="ListParagraph"/>
-        <w:numPr>
-          <w:ilvl w:val="0"/>
-          <w:numId w:val="31"/>
-        </w:numPr>
-      </w:pPr>
-      <w:r>
-        <w:t>Khi trình bày n</w:t>
-      </w:r>
-      <w:r>
-        <w:t>ên giản lược đồ thị</w:t>
-      </w:r>
-      <w:r>
-        <w:t xml:space="preserve">, </w:t>
-      </w:r>
-      <w:r>
-        <w:t>bỏ những dữ liệu không cần thiết</w:t>
-      </w:r>
-    </w:p>
-    <w:p>
-      <w:pPr>
-        <w:pStyle w:val="ListParagraph"/>
-        <w:numPr>
-          <w:ilvl w:val="0"/>
-          <w:numId w:val="31"/>
-        </w:numPr>
-      </w:pPr>
-      <w:r>
-        <w:t>Xem xét dùng đồ thị con</w:t>
-      </w:r>
-      <w:r>
-        <w:t xml:space="preserve"> để d</w:t>
-      </w:r>
-      <w:r>
-        <w:t>iễn tả sự đóng góp của các thành phần vào sự thay đổi theo thời gian</w:t>
-      </w:r>
-    </w:p>
-    <w:p>
-      <w:pPr>
-        <w:pStyle w:val="ListParagraph"/>
-        <w:numPr>
-          <w:ilvl w:val="0"/>
-          <w:numId w:val="31"/>
-        </w:numPr>
-      </w:pPr>
-      <w:r>
-        <w:t>Tô màu, gạch chéo</w:t>
-      </w:r>
-      <w:r>
-        <w:t xml:space="preserve"> hoặc </w:t>
-      </w:r>
-      <w:r>
-        <w:t>dùng mũi tên để diễn tả những điểm đặc biệt</w:t>
-      </w:r>
-    </w:p>
-    <w:p>
-      <w:r>
-        <w:rPr>
-          <w:noProof/>
-          <w:lang w:val="vi-VN" w:eastAsia="vi-VN"/>
-        </w:rPr>
-        <w:drawing>
-          <wp:inline distT="0" distB="0" distL="0" distR="0" wp14:anchorId="72C40534" wp14:editId="650888FC">
-            <wp:extent cx="2171304" cy="1848843"/>
-            <wp:effectExtent l="0" t="0" r="635" b="0"/>
-            <wp:docPr id="4099" name="Picture 3"/>
-            <wp:cNvGraphicFramePr>
-              <a:graphicFrameLocks xmlns:a="http://schemas.openxmlformats.org/drawingml/2006/main" noChangeAspect="1"/>
-            </wp:cNvGraphicFramePr>
-            <a:graphic xmlns:a="http://schemas.openxmlformats.org/drawingml/2006/main">
-              <a:graphicData uri="http://schemas.openxmlformats.org/drawingml/2006/picture">
-                <pic:pic xmlns:pic="http://schemas.openxmlformats.org/drawingml/2006/picture">
-                  <pic:nvPicPr>
-                    <pic:cNvPr id="4099" name="Picture 3"/>
-                    <pic:cNvPicPr>
-                      <a:picLocks noChangeAspect="1" noChangeArrowheads="1"/>
-                    </pic:cNvPicPr>
-                  </pic:nvPicPr>
-                  <pic:blipFill rotWithShape="1">
-                    <a:blip r:embed="rId25" cstate="print">
-                      <a:extLst>
-                        <a:ext uri="{28A0092B-C50C-407E-A947-70E740481C1C}">
-                          <a14:useLocalDpi xmlns:a14="http://schemas.microsoft.com/office/drawing/2010/main" val="0"/>
-                        </a:ext>
-                      </a:extLst>
-                    </a:blip>
-                    <a:srcRect l="10916" t="9334" r="9224"/>
-                    <a:stretch/>
-                  </pic:blipFill>
-                  <pic:spPr bwMode="auto">
-                    <a:xfrm>
-                      <a:off x="0" y="0"/>
-                      <a:ext cx="2186260" cy="1861577"/>
-                    </a:xfrm>
-                    <a:prstGeom prst="rect">
-                      <a:avLst/>
-                    </a:prstGeom>
-                    <a:noFill/>
-                    <a:ln>
-                      <a:noFill/>
-                    </a:ln>
-                    <a:effectLst/>
-                  </pic:spPr>
-                </pic:pic>
-              </a:graphicData>
-            </a:graphic>
-          </wp:inline>
-        </w:drawing>
-      </w:r>
       <w:r>
         <w:rPr>
           <w:noProof/>
@@ -7716,703 +6718,64 @@
       <w:r>
         <w:t xml:space="preserve">       </w:t>
       </w:r>
-      <w:r>
-        <w:rPr>
-          <w:noProof/>
-          <w:lang w:val="vi-VN" w:eastAsia="vi-VN"/>
-        </w:rPr>
-        <w:drawing>
-          <wp:inline distT="0" distB="0" distL="0" distR="0" wp14:anchorId="137C175F" wp14:editId="1A99599A">
-            <wp:extent cx="2845558" cy="1744829"/>
-            <wp:effectExtent l="0" t="0" r="0" b="8255"/>
-            <wp:docPr id="52" name="Picture 52"/>
-            <wp:cNvGraphicFramePr>
-              <a:graphicFrameLocks xmlns:a="http://schemas.openxmlformats.org/drawingml/2006/main" noChangeAspect="1"/>
-            </wp:cNvGraphicFramePr>
-            <a:graphic xmlns:a="http://schemas.openxmlformats.org/drawingml/2006/main">
-              <a:graphicData uri="http://schemas.openxmlformats.org/drawingml/2006/picture">
-                <pic:pic xmlns:pic="http://schemas.openxmlformats.org/drawingml/2006/picture">
-                  <pic:nvPicPr>
-                    <pic:cNvPr id="0" name="Picture 11"/>
-                    <pic:cNvPicPr>
-                      <a:picLocks noChangeAspect="1" noChangeArrowheads="1"/>
-                    </pic:cNvPicPr>
-                  </pic:nvPicPr>
-                  <pic:blipFill>
-                    <a:blip r:embed="rId26">
-                      <a:extLst>
-                        <a:ext uri="{28A0092B-C50C-407E-A947-70E740481C1C}">
-                          <a14:useLocalDpi xmlns:a14="http://schemas.microsoft.com/office/drawing/2010/main" val="0"/>
-                        </a:ext>
-                      </a:extLst>
-                    </a:blip>
-                    <a:srcRect/>
-                    <a:stretch>
-                      <a:fillRect/>
-                    </a:stretch>
-                  </pic:blipFill>
-                  <pic:spPr bwMode="auto">
-                    <a:xfrm>
-                      <a:off x="0" y="0"/>
-                      <a:ext cx="2858604" cy="1752828"/>
-                    </a:xfrm>
-                    <a:prstGeom prst="rect">
-                      <a:avLst/>
-                    </a:prstGeom>
-                    <a:noFill/>
-                    <a:ln>
-                      <a:noFill/>
-                    </a:ln>
-                  </pic:spPr>
-                </pic:pic>
-              </a:graphicData>
-            </a:graphic>
-          </wp:inline>
-        </w:drawing>
-      </w:r>
-    </w:p>
-    <w:p>
-      <w:pPr>
-        <w:pStyle w:val="Caption"/>
-      </w:pPr>
-      <w:bookmarkStart w:id="11" w:name="_Toc20580106"/>
-      <w:r>
-        <w:t xml:space="preserve">Hình </w:t>
-      </w:r>
-      <w:r>
-        <w:fldChar w:fldCharType="begin"/>
-      </w:r>
-      <w:r>
-        <w:instrText>STYLEREF 1 \s</w:instrText>
-      </w:r>
-      <w:r>
-        <w:fldChar w:fldCharType="separate"/>
-      </w:r>
-      <w:r>
-        <w:rPr>
-          <w:noProof/>
-        </w:rPr>
-        <w:t>2</w:t>
-      </w:r>
-      <w:r>
-        <w:fldChar w:fldCharType="end"/>
-      </w:r>
-      <w:r>
-        <w:t>.</w:t>
-      </w:r>
-      <w:r>
-        <w:fldChar w:fldCharType="begin"/>
-      </w:r>
-      <w:r>
-        <w:instrText>SEQ Hình \* ARABIC \s 1</w:instrText>
-      </w:r>
-      <w:r>
-        <w:fldChar w:fldCharType="separate"/>
-      </w:r>
-      <w:r>
-        <w:rPr>
-          <w:noProof/>
-        </w:rPr>
-        <w:t>3</w:t>
-      </w:r>
-      <w:r>
-        <w:fldChar w:fldCharType="end"/>
-      </w:r>
-      <w:r>
-        <w:t xml:space="preserve"> Đồ thị kiểu </w:t>
-      </w:r>
-      <w:r>
-        <w:t>cột đứng</w:t>
-      </w:r>
-      <w:bookmarkEnd w:id="11"/>
     </w:p>
     <w:p>
       <w:pPr>
         <w:pStyle w:val="Heading2"/>
       </w:pPr>
-      <w:bookmarkStart w:id="12" w:name="_Toc21499689"/>
+      <w:bookmarkStart w:id="7" w:name="_Toc21499689"/>
       <w:r>
         <w:t>Đồ thị kiểu đường</w:t>
       </w:r>
-      <w:bookmarkEnd w:id="12"/>
-    </w:p>
-    <w:p>
-      <w:r>
-        <w:t>Phạm vi sử dụng</w:t>
-      </w:r>
-      <w:r>
-        <w:t>:</w:t>
-      </w:r>
-    </w:p>
-    <w:p>
-      <w:pPr>
-        <w:pStyle w:val="ListParagraph"/>
-        <w:numPr>
-          <w:ilvl w:val="0"/>
-          <w:numId w:val="31"/>
-        </w:numPr>
-      </w:pPr>
-      <w:r>
-        <w:t>Biểu diễn xu hướng biến đổi của dữ liệu</w:t>
-      </w:r>
-    </w:p>
-    <w:p>
-      <w:pPr>
-        <w:pStyle w:val="ListParagraph"/>
-        <w:numPr>
-          <w:ilvl w:val="0"/>
-          <w:numId w:val="31"/>
-        </w:numPr>
-      </w:pPr>
-      <w:r>
-        <w:t>Có tác dụng s</w:t>
-      </w:r>
-      <w:r>
-        <w:t>o sánh nhiều dữ liệu theo thời gian</w:t>
-      </w:r>
-    </w:p>
-    <w:p>
-      <w:pPr>
-        <w:pStyle w:val="ListParagraph"/>
-        <w:numPr>
-          <w:ilvl w:val="0"/>
-          <w:numId w:val="31"/>
-        </w:numPr>
-      </w:pPr>
-      <w:r>
-        <w:t xml:space="preserve">Không nên dùng quá </w:t>
-      </w:r>
-      <w:r>
-        <w:t>3 đường dữ liệu trong một đồ thị</w:t>
-      </w:r>
-    </w:p>
-    <w:p>
-      <w:r>
-        <w:t>Khi muốn nhấn mạnh một đại lượng</w:t>
-      </w:r>
-      <w:r>
-        <w:t>:</w:t>
-      </w:r>
-    </w:p>
-    <w:p>
-      <w:pPr>
-        <w:pStyle w:val="ListParagraph"/>
-        <w:numPr>
-          <w:ilvl w:val="0"/>
-          <w:numId w:val="31"/>
-        </w:numPr>
-      </w:pPr>
-      <w:r>
-        <w:t>Dùng đường nét đậm</w:t>
-      </w:r>
-    </w:p>
-    <w:p>
-      <w:pPr>
-        <w:pStyle w:val="ListParagraph"/>
-        <w:numPr>
-          <w:ilvl w:val="0"/>
-          <w:numId w:val="31"/>
-        </w:numPr>
-      </w:pPr>
-      <w:r>
-        <w:t>Đồ thị có nhiều đường: dùng nét đậm và màu nổi bật</w:t>
-      </w:r>
-    </w:p>
-    <w:p>
-      <w:pPr>
-        <w:jc w:val="center"/>
-      </w:pPr>
-      <w:r>
-        <w:rPr>
-          <w:noProof/>
-          <w:lang w:val="vi-VN" w:eastAsia="vi-VN"/>
-        </w:rPr>
-        <w:drawing>
-          <wp:inline distT="0" distB="0" distL="0" distR="0" wp14:anchorId="080F245E" wp14:editId="47F2DF33">
-            <wp:extent cx="2579427" cy="2088595"/>
-            <wp:effectExtent l="0" t="0" r="0" b="6985"/>
-            <wp:docPr id="5122" name="Picture 2"/>
-            <wp:cNvGraphicFramePr>
-              <a:graphicFrameLocks xmlns:a="http://schemas.openxmlformats.org/drawingml/2006/main" noChangeAspect="1"/>
-            </wp:cNvGraphicFramePr>
-            <a:graphic xmlns:a="http://schemas.openxmlformats.org/drawingml/2006/main">
-              <a:graphicData uri="http://schemas.openxmlformats.org/drawingml/2006/picture">
-                <pic:pic xmlns:pic="http://schemas.openxmlformats.org/drawingml/2006/picture">
-                  <pic:nvPicPr>
-                    <pic:cNvPr id="5122" name="Picture 2"/>
-                    <pic:cNvPicPr>
-                      <a:picLocks noChangeAspect="1" noChangeArrowheads="1"/>
-                    </pic:cNvPicPr>
-                  </pic:nvPicPr>
-                  <pic:blipFill>
-                    <a:blip r:embed="rId27" cstate="print">
-                      <a:extLst>
-                        <a:ext uri="{28A0092B-C50C-407E-A947-70E740481C1C}">
-                          <a14:useLocalDpi xmlns:a14="http://schemas.microsoft.com/office/drawing/2010/main" val="0"/>
-                        </a:ext>
-                      </a:extLst>
-                    </a:blip>
-                    <a:srcRect/>
-                    <a:stretch>
-                      <a:fillRect/>
-                    </a:stretch>
-                  </pic:blipFill>
-                  <pic:spPr bwMode="auto">
-                    <a:xfrm>
-                      <a:off x="0" y="0"/>
-                      <a:ext cx="2586974" cy="2094706"/>
-                    </a:xfrm>
-                    <a:prstGeom prst="rect">
-                      <a:avLst/>
-                    </a:prstGeom>
-                    <a:noFill/>
-                    <a:ln>
-                      <a:noFill/>
-                    </a:ln>
-                    <a:effectLst/>
-                  </pic:spPr>
-                </pic:pic>
-              </a:graphicData>
-            </a:graphic>
-          </wp:inline>
-        </w:drawing>
-      </w:r>
-    </w:p>
-    <w:p>
-      <w:pPr>
-        <w:pStyle w:val="Caption"/>
-      </w:pPr>
-      <w:bookmarkStart w:id="13" w:name="_Toc20580107"/>
-      <w:r>
-        <w:t xml:space="preserve">Hình </w:t>
-      </w:r>
-      <w:r>
-        <w:fldChar w:fldCharType="begin"/>
-      </w:r>
-      <w:r>
-        <w:instrText>STYLEREF 1 \s</w:instrText>
-      </w:r>
-      <w:r>
-        <w:fldChar w:fldCharType="separate"/>
-      </w:r>
-      <w:r>
-        <w:rPr>
-          <w:noProof/>
-        </w:rPr>
-        <w:t>2</w:t>
-      </w:r>
-      <w:r>
-        <w:fldChar w:fldCharType="end"/>
-      </w:r>
-      <w:r>
-        <w:t>.</w:t>
-      </w:r>
-      <w:r>
-        <w:fldChar w:fldCharType="begin"/>
-      </w:r>
-      <w:r>
-        <w:instrText>SEQ Hình \* ARABIC \s 1</w:instrText>
-      </w:r>
-      <w:r>
-        <w:fldChar w:fldCharType="separate"/>
-      </w:r>
-      <w:r>
-        <w:rPr>
-          <w:noProof/>
-        </w:rPr>
-        <w:t>4</w:t>
-      </w:r>
-      <w:r>
-        <w:fldChar w:fldCharType="end"/>
-      </w:r>
-      <w:r>
-        <w:t xml:space="preserve"> Đồ thị kiểu đường</w:t>
-      </w:r>
-      <w:bookmarkEnd w:id="13"/>
+      <w:bookmarkEnd w:id="7"/>
     </w:p>
     <w:p>
       <w:pPr>
         <w:pStyle w:val="Heading2"/>
       </w:pPr>
-      <w:bookmarkStart w:id="14" w:name="_Toc21499690"/>
+      <w:bookmarkStart w:id="8" w:name="_Toc21499690"/>
       <w:r>
         <w:t>Đồ thị kiểu diện tích</w:t>
       </w:r>
-      <w:bookmarkEnd w:id="14"/>
-    </w:p>
-    <w:p>
-      <w:r>
-        <w:t>Phạm vi sử dụng</w:t>
-      </w:r>
-      <w:r>
-        <w:t>: phù hợp để biểu diễn so sánh sự thay đổi về số lượng theo thời gian</w:t>
-      </w:r>
-    </w:p>
-    <w:p>
-      <w:pPr>
-        <w:ind w:left="360"/>
-      </w:pPr>
-    </w:p>
-    <w:p>
-      <w:r>
-        <w:t>Các lưu ý:</w:t>
-      </w:r>
-    </w:p>
-    <w:p>
-      <w:pPr>
-        <w:pStyle w:val="ListParagraph"/>
-        <w:numPr>
-          <w:ilvl w:val="0"/>
-          <w:numId w:val="31"/>
-        </w:numPr>
-      </w:pPr>
-      <w:r>
-        <w:lastRenderedPageBreak/>
-        <w:t xml:space="preserve">Phần đáy đồ thị nên dành cho đại lượng </w:t>
-      </w:r>
-      <w:r>
-        <w:t xml:space="preserve">có giá trị </w:t>
-      </w:r>
-      <w:r>
-        <w:t>lớn nhất</w:t>
-      </w:r>
-      <w:r>
-        <w:t xml:space="preserve"> (</w:t>
-      </w:r>
-      <w:r>
-        <w:fldChar w:fldCharType="begin"/>
-      </w:r>
-      <w:r>
-        <w:instrText xml:space="preserve"> REF _Ref20515925 \h </w:instrText>
-      </w:r>
-      <w:r>
-        <w:fldChar w:fldCharType="separate"/>
-      </w:r>
-      <w:r>
-        <w:t xml:space="preserve">Hình </w:t>
-      </w:r>
-      <w:r>
-        <w:rPr>
-          <w:noProof/>
-        </w:rPr>
-        <w:t>2</w:t>
-      </w:r>
-      <w:r>
-        <w:t>.</w:t>
-      </w:r>
-      <w:r>
-        <w:rPr>
-          <w:noProof/>
-        </w:rPr>
-        <w:t>5</w:t>
-      </w:r>
-      <w:r>
-        <w:fldChar w:fldCharType="end"/>
-      </w:r>
-      <w:r>
-        <w:t xml:space="preserve"> </w:t>
-      </w:r>
-      <w:r>
-        <w:t xml:space="preserve">nhân mạnh mục tư vấn đóng góp </w:t>
-      </w:r>
-      <w:r>
-        <w:t xml:space="preserve">tăng trưởng mạnh nhất so với các </w:t>
-      </w:r>
-      <w:r>
-        <w:t>mục khác)</w:t>
-      </w:r>
-    </w:p>
-    <w:p>
-      <w:pPr>
-        <w:pStyle w:val="ListParagraph"/>
-        <w:numPr>
-          <w:ilvl w:val="0"/>
-          <w:numId w:val="31"/>
-        </w:numPr>
-      </w:pPr>
-      <w:r>
-        <w:t>Dùng màu đậm nhất cho phần diện tích đáy</w:t>
-      </w:r>
-      <w:r>
-        <w:t xml:space="preserve">; màu đậm sẽ có tác dụng tạo hiệu ứng </w:t>
-      </w:r>
-      <w:r>
-        <w:t xml:space="preserve">như “neo” đồ thị, </w:t>
-      </w:r>
-      <w:r>
-        <w:t xml:space="preserve">người đọc sẽ nhìn thấy và cảm thấy </w:t>
-      </w:r>
-      <w:r>
-        <w:t>chắc chắn, hợp mắt</w:t>
-      </w:r>
-    </w:p>
-    <w:p>
-      <w:pPr>
-        <w:pStyle w:val="ListParagraph"/>
-        <w:numPr>
-          <w:ilvl w:val="0"/>
-          <w:numId w:val="31"/>
-        </w:numPr>
-      </w:pPr>
-      <w:r>
-        <w:t xml:space="preserve">Các </w:t>
-      </w:r>
-      <w:r>
-        <w:t xml:space="preserve">tên chú thích </w:t>
-      </w:r>
-      <w:r>
-        <w:t>nên để nằm ngang cho dễ đọc</w:t>
-      </w:r>
-    </w:p>
-    <w:p>
-      <w:pPr>
-        <w:pStyle w:val="ListParagraph"/>
-        <w:numPr>
-          <w:ilvl w:val="0"/>
-          <w:numId w:val="31"/>
-        </w:numPr>
-      </w:pPr>
-      <w:r>
-        <w:t>Đồ thị kiểu này cần nhiều thời gian để quan sát, do vậy nếu sử dụng cho poster thì cần dành nhiều thời gian cho độc giả tìm hiểu.</w:t>
-      </w:r>
-    </w:p>
-    <w:p>
-      <w:pPr>
-        <w:jc w:val="center"/>
-      </w:pPr>
-      <w:r>
-        <w:rPr>
-          <w:noProof/>
-          <w:lang w:val="vi-VN" w:eastAsia="vi-VN"/>
-        </w:rPr>
-        <w:drawing>
-          <wp:inline distT="0" distB="0" distL="0" distR="0" wp14:anchorId="4B697215" wp14:editId="274A5F34">
-            <wp:extent cx="4043557" cy="2034141"/>
-            <wp:effectExtent l="0" t="0" r="0" b="4445"/>
-            <wp:docPr id="5" name="Picture 3"/>
-            <wp:cNvGraphicFramePr>
-              <a:graphicFrameLocks xmlns:a="http://schemas.openxmlformats.org/drawingml/2006/main" noChangeAspect="1"/>
-            </wp:cNvGraphicFramePr>
-            <a:graphic xmlns:a="http://schemas.openxmlformats.org/drawingml/2006/main">
-              <a:graphicData uri="http://schemas.openxmlformats.org/drawingml/2006/picture">
-                <pic:pic xmlns:pic="http://schemas.openxmlformats.org/drawingml/2006/picture">
-                  <pic:nvPicPr>
-                    <pic:cNvPr id="4" name="Picture 3"/>
-                    <pic:cNvPicPr>
-                      <a:picLocks noChangeAspect="1"/>
-                    </pic:cNvPicPr>
-                  </pic:nvPicPr>
-                  <pic:blipFill rotWithShape="1">
-                    <a:blip r:embed="rId28" cstate="print">
-                      <a:clrChange>
-                        <a:clrFrom>
-                          <a:srgbClr val="D5F2FC"/>
-                        </a:clrFrom>
-                        <a:clrTo>
-                          <a:srgbClr val="D5F2FC">
-                            <a:alpha val="0"/>
-                          </a:srgbClr>
-                        </a:clrTo>
-                      </a:clrChange>
-                      <a:extLst>
-                        <a:ext uri="{BEBA8EAE-BF5A-486C-A8C5-ECC9F3942E4B}">
-                          <a14:imgProps xmlns:a14="http://schemas.microsoft.com/office/drawing/2010/main">
-                            <a14:imgLayer r:embed="rId29">
-                              <a14:imgEffect>
-                                <a14:sharpenSoften amount="25000"/>
-                              </a14:imgEffect>
-                              <a14:imgEffect>
-                                <a14:saturation sat="304000"/>
-                              </a14:imgEffect>
-                            </a14:imgLayer>
-                          </a14:imgProps>
-                        </a:ext>
-                        <a:ext uri="{28A0092B-C50C-407E-A947-70E740481C1C}">
-                          <a14:useLocalDpi xmlns:a14="http://schemas.microsoft.com/office/drawing/2010/main" val="0"/>
-                        </a:ext>
-                      </a:extLst>
-                    </a:blip>
-                    <a:srcRect l="3378" t="12037" r="2565" b="12593"/>
-                    <a:stretch/>
-                  </pic:blipFill>
-                  <pic:spPr>
-                    <a:xfrm>
-                      <a:off x="0" y="0"/>
-                      <a:ext cx="4045989" cy="2035365"/>
-                    </a:xfrm>
-                    <a:prstGeom prst="rect">
-                      <a:avLst/>
-                    </a:prstGeom>
-                    <a:solidFill>
-                      <a:schemeClr val="accent1"/>
-                    </a:solidFill>
-                  </pic:spPr>
-                </pic:pic>
-              </a:graphicData>
-            </a:graphic>
-          </wp:inline>
-        </w:drawing>
-      </w:r>
-    </w:p>
-    <w:p>
-      <w:pPr>
-        <w:pStyle w:val="Caption"/>
-      </w:pPr>
-      <w:bookmarkStart w:id="15" w:name="_Ref20515925"/>
-      <w:bookmarkStart w:id="16" w:name="_Toc20580108"/>
-      <w:r>
-        <w:t xml:space="preserve">Hình </w:t>
-      </w:r>
-      <w:r>
-        <w:fldChar w:fldCharType="begin"/>
-      </w:r>
-      <w:r>
-        <w:instrText>STYLEREF 1 \s</w:instrText>
-      </w:r>
-      <w:r>
-        <w:fldChar w:fldCharType="separate"/>
-      </w:r>
-      <w:r>
-        <w:rPr>
-          <w:noProof/>
-        </w:rPr>
-        <w:t>2</w:t>
-      </w:r>
-      <w:r>
-        <w:fldChar w:fldCharType="end"/>
-      </w:r>
-      <w:r>
-        <w:t>.</w:t>
-      </w:r>
-      <w:r>
-        <w:fldChar w:fldCharType="begin"/>
-      </w:r>
-      <w:r>
-        <w:instrText>SEQ Hình \* ARABIC \s 1</w:instrText>
-      </w:r>
-      <w:r>
-        <w:fldChar w:fldCharType="separate"/>
-      </w:r>
-      <w:r>
-        <w:rPr>
-          <w:noProof/>
-        </w:rPr>
-        <w:t>5</w:t>
-      </w:r>
-      <w:r>
-        <w:fldChar w:fldCharType="end"/>
-      </w:r>
-      <w:bookmarkEnd w:id="15"/>
-      <w:r>
-        <w:t xml:space="preserve"> Đồ thị kiểu </w:t>
-      </w:r>
-      <w:r>
-        <w:t>diện tích</w:t>
-      </w:r>
-      <w:bookmarkEnd w:id="16"/>
-    </w:p>
-    <w:p/>
+      <w:bookmarkEnd w:id="8"/>
+    </w:p>
     <w:p>
       <w:pPr>
         <w:spacing w:before="0" w:after="160" w:line="259" w:lineRule="auto"/>
         <w:jc w:val="left"/>
       </w:pPr>
-      <w:r>
-        <w:br w:type="page"/>
-      </w:r>
     </w:p>
     <w:p>
       <w:pPr>
         <w:pStyle w:val="Heading1"/>
       </w:pPr>
-      <w:bookmarkStart w:id="17" w:name="_Toc21499691"/>
-      <w:r>
-        <w:lastRenderedPageBreak/>
+      <w:bookmarkStart w:id="9" w:name="_Toc21499691"/>
+      <w:r>
         <w:t>KẾT LUẬN</w:t>
       </w:r>
-      <w:bookmarkEnd w:id="17"/>
+      <w:bookmarkEnd w:id="9"/>
     </w:p>
     <w:p>
       <w:pPr>
         <w:pStyle w:val="Heading2"/>
       </w:pPr>
-      <w:bookmarkStart w:id="18" w:name="_Toc21499692"/>
+      <w:bookmarkStart w:id="10" w:name="_Toc21499692"/>
       <w:r>
         <w:t>Kết luận</w:t>
       </w:r>
-      <w:bookmarkEnd w:id="18"/>
-    </w:p>
-    <w:p>
-      <w:pPr>
-        <w:ind w:firstLine="567"/>
-      </w:pPr>
-      <w:r>
-        <w:t xml:space="preserve">Nội dung phần kết luận này tùy thuộc vào từng đồ án. Lưu ý trong phần kết luận không </w:t>
-      </w:r>
-      <w:r>
-        <w:t xml:space="preserve">nên </w:t>
-      </w:r>
-      <w:r>
-        <w:t>có bất cứ phương trình, biểu đồ hay bảng biểu nào. Cần trình bày rõ nội dung đồ án tốt nghiệp đã đáp ứng đầy đủ các yêu cầu của đề bài hay chưa. Trình bày về ý nghĩa của các kết quả thu được, các đánh giá nhận xét về tính khả thi, tính chính xác của kết quả</w:t>
-      </w:r>
-      <w:r>
-        <w:t>, tính thực tế của đồ án</w:t>
-      </w:r>
-      <w:r>
-        <w:t>…</w:t>
-      </w:r>
-      <w:r>
-        <w:t>Cần lưu ý hạn chế sử dụng các tính từ, trạng từ mạnh trong khi miêu tả kết quả đạt được, cần đảm bảo tính trung thực</w:t>
-      </w:r>
-      <w:r>
-        <w:t xml:space="preserve"> </w:t>
-      </w:r>
-      <w:r>
-        <w:t>của các kết luận.</w:t>
-      </w:r>
-    </w:p>
-    <w:p>
-      <w:r>
-        <w:t>Trình bày các kiến thức mà sinh viên đã đạt được sau khi thực hiện đồ án tốt nghiệp. Đồng thời trình bày về các kỹ năng đã học được (kỹ năng tự tìm kiếm tài liệu, tổng hợp thông tin, kỹ năng chế bản, kỹ năng trình bày, viết báo….)</w:t>
-      </w:r>
-      <w:r>
-        <w:t>.</w:t>
-      </w:r>
+      <w:bookmarkEnd w:id="10"/>
     </w:p>
     <w:p>
       <w:pPr>
         <w:pStyle w:val="Heading2"/>
       </w:pPr>
-      <w:bookmarkStart w:id="19" w:name="_Toc21499693"/>
+      <w:bookmarkStart w:id="11" w:name="_Toc21499693"/>
       <w:r>
         <w:t>Hướng phát triển của đồ án trong tương lai</w:t>
       </w:r>
-      <w:bookmarkEnd w:id="19"/>
-    </w:p>
-    <w:p>
-      <w:r>
-        <w:t xml:space="preserve">Nêu tóm </w:t>
-      </w:r>
-      <w:r>
-        <w:t xml:space="preserve">tắt </w:t>
-      </w:r>
-      <w:r>
-        <w:t>hướng mở rộng của đề tài trong tương lai nếu có. Đây là mục tùy chọn vì phụ thuộc vào loại đề tài</w:t>
-      </w:r>
-      <w:r>
-        <w:t>.</w:t>
-      </w:r>
-    </w:p>
-    <w:p>
-      <w:pPr>
-        <w:spacing w:after="160" w:line="259" w:lineRule="auto"/>
-        <w:jc w:val="left"/>
-      </w:pPr>
-      <w:r>
-        <w:br w:type="page"/>
-      </w:r>
-    </w:p>
-    <w:bookmarkStart w:id="20" w:name="_Toc21499694" w:displacedByCustomXml="next"/>
+      <w:bookmarkEnd w:id="11"/>
+    </w:p>
+    <w:bookmarkStart w:id="12" w:name="_Toc21499694" w:displacedByCustomXml="next"/>
     <w:sdt>
       <w:sdtPr>
         <w:rPr>
@@ -8438,7 +6801,7 @@
           <w:r>
             <w:t>TÀI LIỆU THAM KHẢO</w:t>
           </w:r>
-          <w:bookmarkEnd w:id="20"/>
+          <w:bookmarkEnd w:id="12"/>
         </w:p>
         <w:p>
           <w:pPr>
@@ -8671,12 +7034,12 @@
         </w:numPr>
         <w:ind w:left="567"/>
       </w:pPr>
-      <w:bookmarkStart w:id="21" w:name="_Toc21499695"/>
+      <w:bookmarkStart w:id="13" w:name="_Toc21499695"/>
       <w:r>
         <w:lastRenderedPageBreak/>
         <w:t>PHỤ LỤC</w:t>
       </w:r>
-      <w:bookmarkEnd w:id="21"/>
+      <w:bookmarkEnd w:id="13"/>
     </w:p>
     <w:p>
       <w:pPr>
@@ -9020,7 +7383,7 @@
       </w:r>
     </w:p>
     <w:sectPr>
-      <w:footerReference w:type="default" r:id="rId30"/>
+      <w:footerReference w:type="default" r:id="rId17"/>
       <w:pgSz w:w="11907" w:h="16840" w:code="9"/>
       <w:pgMar w:top="1134" w:right="1418" w:bottom="1134" w:left="1985" w:header="720" w:footer="386" w:gutter="0"/>
       <w:pgNumType w:start="1"/>
@@ -14329,23 +12692,6 @@
 </file>
 
 <file path=customXml/item1.xml><?xml version="1.0" encoding="utf-8"?>
-<?mso-contentType ?>
-<FormTemplates xmlns="http://schemas.microsoft.com/sharepoint/v3/contenttype/forms">
-  <Display>DocumentLibraryForm</Display>
-  <Edit>DocumentLibraryForm</Edit>
-  <New>DocumentLibraryForm</New>
-</FormTemplates>
-</file>
-
-<file path=customXml/item2.xml><?xml version="1.0" encoding="utf-8"?>
-<p:properties xmlns:p="http://schemas.microsoft.com/office/2006/metadata/properties" xmlns:xsi="http://www.w3.org/2001/XMLSchema-instance" xmlns:pc="http://schemas.microsoft.com/office/infopath/2007/PartnerControls">
-  <documentManagement>
-    <_activity xmlns="d75950b8-cc20-4b12-94f0-0f10ff6a63e2" xsi:nil="true"/>
-  </documentManagement>
-</p:properties>
-</file>
-
-<file path=customXml/item3.xml><?xml version="1.0" encoding="utf-8"?>
 <ct:contentTypeSchema xmlns:ct="http://schemas.microsoft.com/office/2006/metadata/contentType" xmlns:ma="http://schemas.microsoft.com/office/2006/metadata/properties/metaAttributes" ct:_="" ma:_="" ma:contentTypeName="Document" ma:contentTypeID="0x0101001D6AD9C3C0A18A4CB4E623A847940151" ma:contentTypeVersion="18" ma:contentTypeDescription="Create a new document." ma:contentTypeScope="" ma:versionID="02f828dbc2e98ea8495f985f6331b688">
   <xsd:schema xmlns:xsd="http://www.w3.org/2001/XMLSchema" xmlns:xs="http://www.w3.org/2001/XMLSchema" xmlns:p="http://schemas.microsoft.com/office/2006/metadata/properties" xmlns:ns3="d75950b8-cc20-4b12-94f0-0f10ff6a63e2" xmlns:ns4="9324405d-ea1e-43bc-a33f-0db1eb5beaf5" targetNamespace="http://schemas.microsoft.com/office/2006/metadata/properties" ma:root="true" ma:fieldsID="bee021d433a3b9e8a7110bba51988da3" ns3:_="" ns4:_="">
     <xsd:import namespace="d75950b8-cc20-4b12-94f0-0f10ff6a63e2"/>
@@ -14598,6 +12944,23 @@
 </ct:contentTypeSchema>
 </file>
 
+<file path=customXml/item2.xml><?xml version="1.0" encoding="utf-8"?>
+<p:properties xmlns:p="http://schemas.microsoft.com/office/2006/metadata/properties" xmlns:xsi="http://www.w3.org/2001/XMLSchema-instance" xmlns:pc="http://schemas.microsoft.com/office/infopath/2007/PartnerControls">
+  <documentManagement>
+    <_activity xmlns="d75950b8-cc20-4b12-94f0-0f10ff6a63e2" xsi:nil="true"/>
+  </documentManagement>
+</p:properties>
+</file>
+
+<file path=customXml/item3.xml><?xml version="1.0" encoding="utf-8"?>
+<?mso-contentType ?>
+<FormTemplates xmlns="http://schemas.microsoft.com/sharepoint/v3/contenttype/forms">
+  <Display>DocumentLibraryForm</Display>
+  <Edit>DocumentLibraryForm</Edit>
+  <New>DocumentLibraryForm</New>
+</FormTemplates>
+</file>
+
 <file path=customXml/item4.xml><?xml version="1.0" encoding="utf-8"?>
 <b:Sources xmlns:b="http://schemas.openxmlformats.org/officeDocument/2006/bibliography" xmlns="http://schemas.openxmlformats.org/officeDocument/2006/bibliography" SelectedStyle="\IEEE2006OfficeOnline.xsl" StyleName="IEEE" Version="2006">
   <b:Source>
@@ -14663,24 +13026,6 @@
 </file>
 
 <file path=customXml/itemProps1.xml><?xml version="1.0" encoding="utf-8"?>
-<ds:datastoreItem xmlns:ds="http://schemas.openxmlformats.org/officeDocument/2006/customXml" ds:itemID="{EA41BD3F-F5B9-42ED-A7A4-2FC1D2C26E5E}">
-  <ds:schemaRefs>
-    <ds:schemaRef ds:uri="http://schemas.microsoft.com/sharepoint/v3/contenttype/forms"/>
-  </ds:schemaRefs>
-</ds:datastoreItem>
-</file>
-
-<file path=customXml/itemProps2.xml><?xml version="1.0" encoding="utf-8"?>
-<ds:datastoreItem xmlns:ds="http://schemas.openxmlformats.org/officeDocument/2006/customXml" ds:itemID="{FD6687CC-D0C5-4077-B68F-FF98BFAB747A}">
-  <ds:schemaRefs>
-    <ds:schemaRef ds:uri="http://schemas.microsoft.com/office/2006/metadata/properties"/>
-    <ds:schemaRef ds:uri="http://schemas.microsoft.com/office/infopath/2007/PartnerControls"/>
-    <ds:schemaRef ds:uri="d75950b8-cc20-4b12-94f0-0f10ff6a63e2"/>
-  </ds:schemaRefs>
-</ds:datastoreItem>
-</file>
-
-<file path=customXml/itemProps3.xml><?xml version="1.0" encoding="utf-8"?>
 <ds:datastoreItem xmlns:ds="http://schemas.openxmlformats.org/officeDocument/2006/customXml" ds:itemID="{5AD9F2E0-B4B4-4EE5-9ECB-EB87B8E8BA6F}">
   <ds:schemaRefs>
     <ds:schemaRef ds:uri="http://schemas.microsoft.com/office/2006/metadata/contentType"/>
@@ -14699,8 +13044,26 @@
 </ds:datastoreItem>
 </file>
 
+<file path=customXml/itemProps2.xml><?xml version="1.0" encoding="utf-8"?>
+<ds:datastoreItem xmlns:ds="http://schemas.openxmlformats.org/officeDocument/2006/customXml" ds:itemID="{FD6687CC-D0C5-4077-B68F-FF98BFAB747A}">
+  <ds:schemaRefs>
+    <ds:schemaRef ds:uri="http://schemas.microsoft.com/office/2006/metadata/properties"/>
+    <ds:schemaRef ds:uri="http://schemas.microsoft.com/office/infopath/2007/PartnerControls"/>
+    <ds:schemaRef ds:uri="d75950b8-cc20-4b12-94f0-0f10ff6a63e2"/>
+  </ds:schemaRefs>
+</ds:datastoreItem>
+</file>
+
+<file path=customXml/itemProps3.xml><?xml version="1.0" encoding="utf-8"?>
+<ds:datastoreItem xmlns:ds="http://schemas.openxmlformats.org/officeDocument/2006/customXml" ds:itemID="{EA41BD3F-F5B9-42ED-A7A4-2FC1D2C26E5E}">
+  <ds:schemaRefs>
+    <ds:schemaRef ds:uri="http://schemas.microsoft.com/sharepoint/v3/contenttype/forms"/>
+  </ds:schemaRefs>
+</ds:datastoreItem>
+</file>
+
 <file path=customXml/itemProps4.xml><?xml version="1.0" encoding="utf-8"?>
-<ds:datastoreItem xmlns:ds="http://schemas.openxmlformats.org/officeDocument/2006/customXml" ds:itemID="{3921CB9C-04B8-4CBC-94F1-F8AC2CD1ED4C}">
+<ds:datastoreItem xmlns:ds="http://schemas.openxmlformats.org/officeDocument/2006/customXml" ds:itemID="{32396FEE-B706-4595-B248-40A04EBA352F}">
   <ds:schemaRefs>
     <ds:schemaRef ds:uri="http://schemas.openxmlformats.org/officeDocument/2006/bibliography"/>
   </ds:schemaRefs>

</xml_diff>